<commit_message>
Started Angular project and began developing User Controller
</commit_message>
<xml_diff>
--- a/Library_C4_report.docx
+++ b/Library_C4_report.docx
@@ -1534,6 +1534,7 @@
       <w:r>
         <w:rPr>
           <w:rFonts w:ascii="Times New Roman" w:hAnsi="Times New Roman" w:cs="Times New Roman"/>
+          <w:noProof/>
           <w:sz w:val="28"/>
           <w:szCs w:val="28"/>
         </w:rPr>
@@ -1842,6 +1843,7 @@
       <w:r>
         <w:rPr>
           <w:rFonts w:ascii="Times New Roman" w:hAnsi="Times New Roman" w:cs="Times New Roman"/>
+          <w:noProof/>
           <w:sz w:val="28"/>
           <w:szCs w:val="28"/>
         </w:rPr>
@@ -2335,17 +2337,7 @@
           <w:sz w:val="28"/>
           <w:szCs w:val="28"/>
         </w:rPr>
-        <w:t>Рівень контро</w:t>
-      </w:r>
-      <w:bookmarkStart w:id="0" w:name="_GoBack"/>
-      <w:bookmarkEnd w:id="0"/>
-      <w:r>
-        <w:rPr>
-          <w:rFonts w:ascii="Times New Roman" w:hAnsi="Times New Roman" w:cs="Times New Roman"/>
-          <w:sz w:val="28"/>
-          <w:szCs w:val="28"/>
-        </w:rPr>
-        <w:t xml:space="preserve">лерів відповідає за навігацію та маршрутизацію, пов’язуючи адреси </w:t>
+        <w:t xml:space="preserve">Рівень контролерів відповідає за навігацію та маршрутизацію, пов’язуючи адреси </w:t>
       </w:r>
       <w:proofErr w:type="spellStart"/>
       <w:r>
@@ -4057,6 +4049,8 @@
         </w:rPr>
         <w:t>Логін</w:t>
       </w:r>
+      <w:bookmarkStart w:id="0" w:name="_GoBack"/>
+      <w:bookmarkEnd w:id="0"/>
     </w:p>
     <w:p>
       <w:pPr>
@@ -4167,18 +4161,28 @@
           <w:color w:val="000000"/>
           <w:sz w:val="28"/>
           <w:szCs w:val="28"/>
-          <w:lang w:val="en-US"/>
-        </w:rPr>
-      </w:pPr>
-      <w:r>
-        <w:rPr>
-          <w:rFonts w:ascii="Arial" w:hAnsi="Arial" w:cs="Arial"/>
-          <w:color w:val="000000"/>
-          <w:sz w:val="28"/>
-          <w:szCs w:val="28"/>
-          <w:lang w:val="en-US"/>
-        </w:rPr>
-        <w:t>POST /</w:t>
+          <w:lang w:val="ru-RU"/>
+        </w:rPr>
+      </w:pPr>
+      <w:r>
+        <w:rPr>
+          <w:rFonts w:ascii="Arial" w:hAnsi="Arial" w:cs="Arial"/>
+          <w:color w:val="000000"/>
+          <w:sz w:val="28"/>
+          <w:szCs w:val="28"/>
+          <w:lang w:val="en-US"/>
+        </w:rPr>
+        <w:t>POST</w:t>
+      </w:r>
+      <w:r>
+        <w:rPr>
+          <w:rFonts w:ascii="Arial" w:hAnsi="Arial" w:cs="Arial"/>
+          <w:color w:val="000000"/>
+          <w:sz w:val="28"/>
+          <w:szCs w:val="28"/>
+          <w:lang w:val="ru-RU"/>
+        </w:rPr>
+        <w:t xml:space="preserve"> /</w:t>
       </w:r>
       <w:proofErr w:type="spellStart"/>
       <w:r>
@@ -4198,7 +4202,7 @@
           <w:color w:val="000000"/>
           <w:sz w:val="28"/>
           <w:szCs w:val="28"/>
-          <w:lang w:val="en-US"/>
+          <w:lang w:val="ru-RU"/>
         </w:rPr>
         <w:t>/</w:t>
       </w:r>
@@ -4210,7 +4214,17 @@
           <w:szCs w:val="28"/>
           <w:lang w:val="en-US"/>
         </w:rPr>
-        <w:t>books/</w:t>
+        <w:t>books</w:t>
+      </w:r>
+      <w:r>
+        <w:rPr>
+          <w:rFonts w:ascii="Arial" w:hAnsi="Arial" w:cs="Arial"/>
+          <w:color w:val="000000"/>
+          <w:sz w:val="28"/>
+          <w:szCs w:val="28"/>
+          <w:lang w:val="ru-RU"/>
+        </w:rPr>
+        <w:t>/</w:t>
       </w:r>
     </w:p>
     <w:p>
@@ -4242,18 +4256,1106 @@
           <w:color w:val="000000"/>
           <w:sz w:val="28"/>
           <w:szCs w:val="28"/>
-          <w:lang w:val="ru-RU"/>
-        </w:rPr>
-      </w:pPr>
-      <w:r>
-        <w:rPr>
-          <w:rFonts w:ascii="Arial" w:hAnsi="Arial" w:cs="Arial"/>
-          <w:color w:val="000000"/>
-          <w:lang w:val="ru-RU"/>
+          <w:lang w:val="en-US"/>
+        </w:rPr>
+      </w:pPr>
+      <w:r>
+        <w:rPr>
+          <w:rFonts w:ascii="Arial" w:hAnsi="Arial" w:cs="Arial"/>
+          <w:color w:val="000000"/>
+          <w:lang w:val="en-US"/>
         </w:rPr>
         <w:br/>
       </w:r>
       <w:r>
+        <w:rPr>
+          <w:rFonts w:ascii="Arial" w:hAnsi="Arial" w:cs="Arial"/>
+          <w:color w:val="000000"/>
+          <w:sz w:val="22"/>
+          <w:szCs w:val="22"/>
+          <w:lang w:val="en-US"/>
+        </w:rPr>
+        <w:br/>
+      </w:r>
+      <w:r>
+        <w:rPr>
+          <w:color w:val="000000"/>
+          <w:sz w:val="28"/>
+          <w:szCs w:val="28"/>
+          <w:lang w:val="en-US"/>
+        </w:rPr>
+        <w:t>GET</w:t>
+      </w:r>
+      <w:r>
+        <w:rPr>
+          <w:color w:val="000000"/>
+          <w:sz w:val="28"/>
+          <w:szCs w:val="28"/>
+          <w:lang w:val="en-US"/>
+        </w:rPr>
+        <w:t>:</w:t>
+      </w:r>
+    </w:p>
+    <w:p>
+      <w:pPr>
+        <w:pStyle w:val="a6"/>
+        <w:spacing w:before="0" w:beforeAutospacing="0" w:after="0" w:afterAutospacing="0"/>
+        <w:rPr>
+          <w:rFonts w:ascii="Arial" w:hAnsi="Arial" w:cs="Arial"/>
+          <w:color w:val="000000"/>
+          <w:sz w:val="22"/>
+          <w:szCs w:val="22"/>
+          <w:lang w:val="en-US"/>
+        </w:rPr>
+      </w:pPr>
+    </w:p>
+    <w:p>
+      <w:pPr>
+        <w:pStyle w:val="a6"/>
+        <w:spacing w:before="0" w:beforeAutospacing="0" w:after="0" w:afterAutospacing="0"/>
+        <w:rPr>
+          <w:rFonts w:ascii="Arial" w:hAnsi="Arial" w:cs="Arial"/>
+          <w:color w:val="000000"/>
+          <w:sz w:val="28"/>
+          <w:szCs w:val="28"/>
+          <w:lang w:val="en-US"/>
+        </w:rPr>
+      </w:pPr>
+      <w:r>
+        <w:rPr>
+          <w:rFonts w:ascii="Arial" w:hAnsi="Arial" w:cs="Arial"/>
+          <w:color w:val="000000"/>
+          <w:sz w:val="28"/>
+          <w:szCs w:val="28"/>
+          <w:lang w:val="en-US"/>
+        </w:rPr>
+        <w:t>GET /</w:t>
+      </w:r>
+      <w:proofErr w:type="spellStart"/>
+      <w:r>
+        <w:rPr>
+          <w:rFonts w:ascii="Arial" w:hAnsi="Arial" w:cs="Arial"/>
+          <w:color w:val="000000"/>
+          <w:sz w:val="28"/>
+          <w:szCs w:val="28"/>
+          <w:lang w:val="en-US"/>
+        </w:rPr>
+        <w:t>api</w:t>
+      </w:r>
+      <w:proofErr w:type="spellEnd"/>
+      <w:r>
+        <w:rPr>
+          <w:rFonts w:ascii="Arial" w:hAnsi="Arial" w:cs="Arial"/>
+          <w:color w:val="000000"/>
+          <w:sz w:val="28"/>
+          <w:szCs w:val="28"/>
+          <w:lang w:val="en-US"/>
+        </w:rPr>
+        <w:t>/user/{id}/</w:t>
+      </w:r>
+    </w:p>
+    <w:p>
+      <w:pPr>
+        <w:pStyle w:val="a6"/>
+        <w:spacing w:before="0" w:beforeAutospacing="0" w:after="0" w:afterAutospacing="0"/>
+        <w:rPr>
+          <w:rFonts w:ascii="Arial" w:hAnsi="Arial" w:cs="Arial"/>
+          <w:color w:val="000000"/>
+          <w:sz w:val="28"/>
+          <w:szCs w:val="28"/>
+        </w:rPr>
+      </w:pPr>
+      <w:r>
+        <w:rPr>
+          <w:rFonts w:ascii="Arial" w:hAnsi="Arial" w:cs="Arial"/>
+          <w:color w:val="000000"/>
+          <w:sz w:val="28"/>
+          <w:szCs w:val="28"/>
+        </w:rPr>
+        <w:t>Отримання інформації про юзера</w:t>
+      </w:r>
+    </w:p>
+    <w:p>
+      <w:pPr>
+        <w:pStyle w:val="a6"/>
+        <w:spacing w:before="0" w:beforeAutospacing="0" w:after="0" w:afterAutospacing="0"/>
+        <w:rPr>
+          <w:rFonts w:ascii="Arial" w:hAnsi="Arial" w:cs="Arial"/>
+          <w:color w:val="000000"/>
+          <w:sz w:val="28"/>
+          <w:szCs w:val="28"/>
+        </w:rPr>
+      </w:pPr>
+    </w:p>
+    <w:p>
+      <w:pPr>
+        <w:pStyle w:val="a6"/>
+        <w:spacing w:before="0" w:beforeAutospacing="0" w:after="0" w:afterAutospacing="0"/>
+        <w:rPr>
+          <w:rFonts w:ascii="Arial" w:hAnsi="Arial" w:cs="Arial"/>
+          <w:color w:val="000000"/>
+          <w:sz w:val="28"/>
+          <w:szCs w:val="28"/>
+          <w:lang w:val="en-US"/>
+        </w:rPr>
+      </w:pPr>
+      <w:r>
+        <w:rPr>
+          <w:rFonts w:ascii="Arial" w:hAnsi="Arial" w:cs="Arial"/>
+          <w:color w:val="000000"/>
+          <w:sz w:val="28"/>
+          <w:szCs w:val="28"/>
+          <w:lang w:val="en-US"/>
+        </w:rPr>
+        <w:t>GET /</w:t>
+      </w:r>
+      <w:proofErr w:type="spellStart"/>
+      <w:r>
+        <w:rPr>
+          <w:rFonts w:ascii="Arial" w:hAnsi="Arial" w:cs="Arial"/>
+          <w:color w:val="000000"/>
+          <w:sz w:val="28"/>
+          <w:szCs w:val="28"/>
+          <w:lang w:val="en-US"/>
+        </w:rPr>
+        <w:t>api</w:t>
+      </w:r>
+      <w:proofErr w:type="spellEnd"/>
+      <w:r>
+        <w:rPr>
+          <w:rFonts w:ascii="Arial" w:hAnsi="Arial" w:cs="Arial"/>
+          <w:color w:val="000000"/>
+          <w:sz w:val="28"/>
+          <w:szCs w:val="28"/>
+          <w:lang w:val="en-US"/>
+        </w:rPr>
+        <w:t>/user/{id}/reserves</w:t>
+      </w:r>
+    </w:p>
+    <w:p>
+      <w:pPr>
+        <w:pStyle w:val="a6"/>
+        <w:spacing w:before="0" w:beforeAutospacing="0" w:after="0" w:afterAutospacing="0"/>
+        <w:rPr>
+          <w:rFonts w:ascii="Arial" w:hAnsi="Arial" w:cs="Arial"/>
+          <w:color w:val="000000"/>
+          <w:sz w:val="28"/>
+          <w:szCs w:val="28"/>
+        </w:rPr>
+      </w:pPr>
+      <w:r>
+        <w:rPr>
+          <w:rFonts w:ascii="Arial" w:hAnsi="Arial" w:cs="Arial"/>
+          <w:color w:val="000000"/>
+          <w:sz w:val="28"/>
+          <w:szCs w:val="28"/>
+        </w:rPr>
+        <w:t>Отримання списку резервувань книги</w:t>
+      </w:r>
+    </w:p>
+    <w:p>
+      <w:pPr>
+        <w:pStyle w:val="a6"/>
+        <w:spacing w:before="0" w:beforeAutospacing="0" w:after="0" w:afterAutospacing="0"/>
+        <w:rPr>
+          <w:rFonts w:ascii="Arial" w:hAnsi="Arial" w:cs="Arial"/>
+          <w:color w:val="000000"/>
+          <w:sz w:val="28"/>
+          <w:szCs w:val="28"/>
+        </w:rPr>
+      </w:pPr>
+    </w:p>
+    <w:p>
+      <w:pPr>
+        <w:pStyle w:val="a6"/>
+        <w:spacing w:before="0" w:beforeAutospacing="0" w:after="0" w:afterAutospacing="0"/>
+        <w:rPr>
+          <w:rFonts w:ascii="Arial" w:hAnsi="Arial" w:cs="Arial"/>
+          <w:color w:val="000000"/>
+          <w:sz w:val="28"/>
+          <w:szCs w:val="28"/>
+          <w:lang w:val="en-US"/>
+        </w:rPr>
+      </w:pPr>
+      <w:r>
+        <w:rPr>
+          <w:rFonts w:ascii="Arial" w:hAnsi="Arial" w:cs="Arial"/>
+          <w:color w:val="000000"/>
+          <w:sz w:val="28"/>
+          <w:szCs w:val="28"/>
+          <w:lang w:val="en-US"/>
+        </w:rPr>
+        <w:t>GET /</w:t>
+      </w:r>
+      <w:proofErr w:type="spellStart"/>
+      <w:r>
+        <w:rPr>
+          <w:rFonts w:ascii="Arial" w:hAnsi="Arial" w:cs="Arial"/>
+          <w:color w:val="000000"/>
+          <w:sz w:val="28"/>
+          <w:szCs w:val="28"/>
+          <w:lang w:val="en-US"/>
+        </w:rPr>
+        <w:t>api</w:t>
+      </w:r>
+      <w:proofErr w:type="spellEnd"/>
+      <w:r>
+        <w:rPr>
+          <w:rFonts w:ascii="Arial" w:hAnsi="Arial" w:cs="Arial"/>
+          <w:color w:val="000000"/>
+          <w:sz w:val="28"/>
+          <w:szCs w:val="28"/>
+          <w:lang w:val="en-US"/>
+        </w:rPr>
+        <w:t>/</w:t>
+      </w:r>
+      <w:proofErr w:type="spellStart"/>
+      <w:r>
+        <w:rPr>
+          <w:rFonts w:ascii="Arial" w:hAnsi="Arial" w:cs="Arial"/>
+          <w:color w:val="000000"/>
+          <w:sz w:val="28"/>
+          <w:szCs w:val="28"/>
+          <w:lang w:val="en-US"/>
+        </w:rPr>
+        <w:t>book?name</w:t>
+      </w:r>
+      <w:proofErr w:type="spellEnd"/>
+      <w:r>
+        <w:rPr>
+          <w:rFonts w:ascii="Arial" w:hAnsi="Arial" w:cs="Arial"/>
+          <w:color w:val="000000"/>
+          <w:sz w:val="28"/>
+          <w:szCs w:val="28"/>
+          <w:lang w:val="en-US"/>
+        </w:rPr>
+        <w:t>={name}</w:t>
+      </w:r>
+    </w:p>
+    <w:p>
+      <w:pPr>
+        <w:pStyle w:val="a6"/>
+        <w:spacing w:before="0" w:beforeAutospacing="0" w:after="0" w:afterAutospacing="0"/>
+        <w:rPr>
+          <w:rFonts w:ascii="Arial" w:hAnsi="Arial" w:cs="Arial"/>
+          <w:color w:val="000000"/>
+          <w:sz w:val="28"/>
+          <w:szCs w:val="28"/>
+        </w:rPr>
+      </w:pPr>
+      <w:r>
+        <w:rPr>
+          <w:rFonts w:ascii="Arial" w:hAnsi="Arial" w:cs="Arial"/>
+          <w:color w:val="000000"/>
+          <w:sz w:val="28"/>
+          <w:szCs w:val="28"/>
+        </w:rPr>
+        <w:t>Пошук книги по імені</w:t>
+      </w:r>
+    </w:p>
+    <w:p>
+      <w:pPr>
+        <w:pStyle w:val="a6"/>
+        <w:spacing w:before="0" w:beforeAutospacing="0" w:after="0" w:afterAutospacing="0"/>
+        <w:rPr>
+          <w:rFonts w:ascii="Arial" w:hAnsi="Arial" w:cs="Arial"/>
+          <w:color w:val="000000"/>
+          <w:sz w:val="28"/>
+          <w:szCs w:val="28"/>
+        </w:rPr>
+      </w:pPr>
+    </w:p>
+    <w:p>
+      <w:pPr>
+        <w:pStyle w:val="a6"/>
+        <w:spacing w:before="0" w:beforeAutospacing="0" w:after="0" w:afterAutospacing="0"/>
+        <w:rPr>
+          <w:rFonts w:ascii="Arial" w:hAnsi="Arial" w:cs="Arial"/>
+          <w:color w:val="000000"/>
+          <w:sz w:val="28"/>
+          <w:szCs w:val="28"/>
+          <w:lang w:val="en-US"/>
+        </w:rPr>
+      </w:pPr>
+      <w:r>
+        <w:rPr>
+          <w:rFonts w:ascii="Arial" w:hAnsi="Arial" w:cs="Arial"/>
+          <w:color w:val="000000"/>
+          <w:sz w:val="28"/>
+          <w:szCs w:val="28"/>
+          <w:lang w:val="en-US"/>
+        </w:rPr>
+        <w:t>GET /</w:t>
+      </w:r>
+      <w:proofErr w:type="spellStart"/>
+      <w:r>
+        <w:rPr>
+          <w:rFonts w:ascii="Arial" w:hAnsi="Arial" w:cs="Arial"/>
+          <w:color w:val="000000"/>
+          <w:sz w:val="28"/>
+          <w:szCs w:val="28"/>
+          <w:lang w:val="en-US"/>
+        </w:rPr>
+        <w:t>api</w:t>
+      </w:r>
+      <w:proofErr w:type="spellEnd"/>
+      <w:r>
+        <w:rPr>
+          <w:rFonts w:ascii="Arial" w:hAnsi="Arial" w:cs="Arial"/>
+          <w:color w:val="000000"/>
+          <w:sz w:val="28"/>
+          <w:szCs w:val="28"/>
+          <w:lang w:val="en-US"/>
+        </w:rPr>
+        <w:t>/</w:t>
+      </w:r>
+      <w:proofErr w:type="spellStart"/>
+      <w:r>
+        <w:rPr>
+          <w:rFonts w:ascii="Arial" w:hAnsi="Arial" w:cs="Arial"/>
+          <w:color w:val="000000"/>
+          <w:sz w:val="28"/>
+          <w:szCs w:val="28"/>
+          <w:lang w:val="en-US"/>
+        </w:rPr>
+        <w:t>book?author</w:t>
+      </w:r>
+      <w:proofErr w:type="spellEnd"/>
+      <w:r>
+        <w:rPr>
+          <w:rFonts w:ascii="Arial" w:hAnsi="Arial" w:cs="Arial"/>
+          <w:color w:val="000000"/>
+          <w:sz w:val="28"/>
+          <w:szCs w:val="28"/>
+          <w:lang w:val="en-US"/>
+        </w:rPr>
+        <w:t>={author}</w:t>
+      </w:r>
+    </w:p>
+    <w:p>
+      <w:pPr>
+        <w:pStyle w:val="a6"/>
+        <w:spacing w:before="0" w:beforeAutospacing="0" w:after="0" w:afterAutospacing="0"/>
+        <w:rPr>
+          <w:rFonts w:ascii="Arial" w:hAnsi="Arial" w:cs="Arial"/>
+          <w:color w:val="000000"/>
+          <w:sz w:val="28"/>
+          <w:szCs w:val="28"/>
+        </w:rPr>
+      </w:pPr>
+      <w:r>
+        <w:rPr>
+          <w:rFonts w:ascii="Arial" w:hAnsi="Arial" w:cs="Arial"/>
+          <w:color w:val="000000"/>
+          <w:sz w:val="28"/>
+          <w:szCs w:val="28"/>
+        </w:rPr>
+        <w:t>Пошук книги по автору</w:t>
+      </w:r>
+    </w:p>
+    <w:p>
+      <w:pPr>
+        <w:pStyle w:val="a6"/>
+        <w:spacing w:before="0" w:beforeAutospacing="0" w:after="0" w:afterAutospacing="0"/>
+        <w:rPr>
+          <w:rFonts w:ascii="Arial" w:hAnsi="Arial" w:cs="Arial"/>
+          <w:color w:val="000000"/>
+          <w:sz w:val="28"/>
+          <w:szCs w:val="28"/>
+        </w:rPr>
+      </w:pPr>
+    </w:p>
+    <w:p>
+      <w:pPr>
+        <w:pStyle w:val="a6"/>
+        <w:spacing w:before="0" w:beforeAutospacing="0" w:after="0" w:afterAutospacing="0"/>
+        <w:rPr>
+          <w:rFonts w:ascii="Arial" w:hAnsi="Arial" w:cs="Arial"/>
+          <w:color w:val="000000"/>
+          <w:sz w:val="28"/>
+          <w:szCs w:val="28"/>
+          <w:lang w:val="en-US"/>
+        </w:rPr>
+      </w:pPr>
+      <w:r>
+        <w:rPr>
+          <w:rFonts w:ascii="Arial" w:hAnsi="Arial" w:cs="Arial"/>
+          <w:color w:val="000000"/>
+          <w:sz w:val="28"/>
+          <w:szCs w:val="28"/>
+          <w:lang w:val="en-US"/>
+        </w:rPr>
+        <w:t>GET /</w:t>
+      </w:r>
+      <w:proofErr w:type="spellStart"/>
+      <w:r>
+        <w:rPr>
+          <w:rFonts w:ascii="Arial" w:hAnsi="Arial" w:cs="Arial"/>
+          <w:color w:val="000000"/>
+          <w:sz w:val="28"/>
+          <w:szCs w:val="28"/>
+          <w:lang w:val="en-US"/>
+        </w:rPr>
+        <w:t>api</w:t>
+      </w:r>
+      <w:proofErr w:type="spellEnd"/>
+      <w:r>
+        <w:rPr>
+          <w:rFonts w:ascii="Arial" w:hAnsi="Arial" w:cs="Arial"/>
+          <w:color w:val="000000"/>
+          <w:sz w:val="28"/>
+          <w:szCs w:val="28"/>
+          <w:lang w:val="en-US"/>
+        </w:rPr>
+        <w:t>/</w:t>
+      </w:r>
+      <w:proofErr w:type="spellStart"/>
+      <w:r>
+        <w:rPr>
+          <w:rFonts w:ascii="Arial" w:hAnsi="Arial" w:cs="Arial"/>
+          <w:color w:val="000000"/>
+          <w:sz w:val="28"/>
+          <w:szCs w:val="28"/>
+          <w:lang w:val="en-US"/>
+        </w:rPr>
+        <w:t>book?category</w:t>
+      </w:r>
+      <w:proofErr w:type="spellEnd"/>
+      <w:r>
+        <w:rPr>
+          <w:rFonts w:ascii="Arial" w:hAnsi="Arial" w:cs="Arial"/>
+          <w:color w:val="000000"/>
+          <w:sz w:val="28"/>
+          <w:szCs w:val="28"/>
+          <w:lang w:val="en-US"/>
+        </w:rPr>
+        <w:t>={category}</w:t>
+      </w:r>
+    </w:p>
+    <w:p>
+      <w:pPr>
+        <w:pStyle w:val="a6"/>
+        <w:spacing w:before="0" w:beforeAutospacing="0" w:after="0" w:afterAutospacing="0"/>
+        <w:rPr>
+          <w:rFonts w:ascii="Arial" w:hAnsi="Arial" w:cs="Arial"/>
+          <w:color w:val="000000"/>
+          <w:sz w:val="28"/>
+          <w:szCs w:val="28"/>
+        </w:rPr>
+      </w:pPr>
+      <w:r>
+        <w:rPr>
+          <w:rFonts w:ascii="Arial" w:hAnsi="Arial" w:cs="Arial"/>
+          <w:color w:val="000000"/>
+          <w:sz w:val="28"/>
+          <w:szCs w:val="28"/>
+        </w:rPr>
+        <w:t>Пошук книги по темі</w:t>
+      </w:r>
+    </w:p>
+    <w:p>
+      <w:pPr>
+        <w:pStyle w:val="a6"/>
+        <w:spacing w:before="0" w:beforeAutospacing="0" w:after="0" w:afterAutospacing="0"/>
+        <w:rPr>
+          <w:rFonts w:ascii="Arial" w:hAnsi="Arial" w:cs="Arial"/>
+          <w:color w:val="000000"/>
+          <w:sz w:val="28"/>
+          <w:szCs w:val="28"/>
+        </w:rPr>
+      </w:pPr>
+    </w:p>
+    <w:p>
+      <w:pPr>
+        <w:pStyle w:val="a6"/>
+        <w:spacing w:before="0" w:beforeAutospacing="0" w:after="0" w:afterAutospacing="0"/>
+        <w:rPr>
+          <w:rFonts w:ascii="Arial" w:hAnsi="Arial" w:cs="Arial"/>
+          <w:color w:val="000000"/>
+          <w:sz w:val="28"/>
+          <w:szCs w:val="28"/>
+          <w:lang w:val="en-US"/>
+        </w:rPr>
+      </w:pPr>
+      <w:r>
+        <w:rPr>
+          <w:rFonts w:ascii="Arial" w:hAnsi="Arial" w:cs="Arial"/>
+          <w:color w:val="000000"/>
+          <w:sz w:val="28"/>
+          <w:szCs w:val="28"/>
+          <w:lang w:val="en-US"/>
+        </w:rPr>
+        <w:t>GET /</w:t>
+      </w:r>
+      <w:proofErr w:type="spellStart"/>
+      <w:r>
+        <w:rPr>
+          <w:rFonts w:ascii="Arial" w:hAnsi="Arial" w:cs="Arial"/>
+          <w:color w:val="000000"/>
+          <w:sz w:val="28"/>
+          <w:szCs w:val="28"/>
+          <w:lang w:val="en-US"/>
+        </w:rPr>
+        <w:t>api</w:t>
+      </w:r>
+      <w:proofErr w:type="spellEnd"/>
+      <w:r>
+        <w:rPr>
+          <w:rFonts w:ascii="Arial" w:hAnsi="Arial" w:cs="Arial"/>
+          <w:color w:val="000000"/>
+          <w:sz w:val="28"/>
+          <w:szCs w:val="28"/>
+          <w:lang w:val="en-US"/>
+        </w:rPr>
+        <w:t>/</w:t>
+      </w:r>
+      <w:proofErr w:type="spellStart"/>
+      <w:r>
+        <w:rPr>
+          <w:rFonts w:ascii="Arial" w:hAnsi="Arial" w:cs="Arial"/>
+          <w:color w:val="000000"/>
+          <w:sz w:val="28"/>
+          <w:szCs w:val="28"/>
+          <w:lang w:val="en-US"/>
+        </w:rPr>
+        <w:t>book?name</w:t>
+      </w:r>
+      <w:proofErr w:type="spellEnd"/>
+      <w:r>
+        <w:rPr>
+          <w:rFonts w:ascii="Arial" w:hAnsi="Arial" w:cs="Arial"/>
+          <w:color w:val="000000"/>
+          <w:sz w:val="28"/>
+          <w:szCs w:val="28"/>
+          <w:lang w:val="en-US"/>
+        </w:rPr>
+        <w:t>={name}&amp;</w:t>
+      </w:r>
+      <w:r>
+        <w:rPr>
+          <w:rFonts w:ascii="Arial" w:hAnsi="Arial" w:cs="Arial"/>
+          <w:color w:val="000000"/>
+          <w:sz w:val="28"/>
+          <w:szCs w:val="28"/>
+          <w:lang w:val="en-US"/>
+        </w:rPr>
+        <w:t>author={author}&amp;</w:t>
+      </w:r>
+      <w:r>
+        <w:rPr>
+          <w:rFonts w:ascii="Arial" w:hAnsi="Arial" w:cs="Arial"/>
+          <w:color w:val="000000"/>
+          <w:sz w:val="28"/>
+          <w:szCs w:val="28"/>
+          <w:lang w:val="en-US"/>
+        </w:rPr>
+        <w:t>category={category}</w:t>
+      </w:r>
+    </w:p>
+    <w:p>
+      <w:pPr>
+        <w:pStyle w:val="a6"/>
+        <w:spacing w:before="0" w:beforeAutospacing="0" w:after="0" w:afterAutospacing="0"/>
+        <w:rPr>
+          <w:rFonts w:ascii="Arial" w:hAnsi="Arial" w:cs="Arial"/>
+          <w:color w:val="000000"/>
+          <w:sz w:val="28"/>
+          <w:szCs w:val="28"/>
+        </w:rPr>
+      </w:pPr>
+      <w:r>
+        <w:rPr>
+          <w:rFonts w:ascii="Arial" w:hAnsi="Arial" w:cs="Arial"/>
+          <w:color w:val="000000"/>
+          <w:sz w:val="28"/>
+          <w:szCs w:val="28"/>
+        </w:rPr>
+        <w:t>Пошук книги по назві, автору, темі</w:t>
+      </w:r>
+    </w:p>
+    <w:p>
+      <w:pPr>
+        <w:pStyle w:val="a6"/>
+        <w:spacing w:before="0" w:beforeAutospacing="0" w:after="0" w:afterAutospacing="0"/>
+        <w:rPr>
+          <w:rFonts w:ascii="Arial" w:hAnsi="Arial" w:cs="Arial"/>
+          <w:color w:val="000000"/>
+          <w:sz w:val="28"/>
+          <w:szCs w:val="28"/>
+        </w:rPr>
+      </w:pPr>
+    </w:p>
+    <w:p>
+      <w:pPr>
+        <w:pStyle w:val="a6"/>
+        <w:spacing w:before="0" w:beforeAutospacing="0" w:after="0" w:afterAutospacing="0"/>
+        <w:rPr>
+          <w:rFonts w:ascii="Arial" w:hAnsi="Arial" w:cs="Arial"/>
+          <w:color w:val="000000"/>
+          <w:sz w:val="28"/>
+          <w:szCs w:val="28"/>
+        </w:rPr>
+      </w:pPr>
+      <w:r>
+        <w:rPr>
+          <w:rFonts w:ascii="Arial" w:hAnsi="Arial" w:cs="Arial"/>
+          <w:color w:val="000000"/>
+          <w:sz w:val="28"/>
+          <w:szCs w:val="28"/>
+          <w:lang w:val="en-US"/>
+        </w:rPr>
+        <w:t>GET /</w:t>
+      </w:r>
+      <w:proofErr w:type="spellStart"/>
+      <w:r>
+        <w:rPr>
+          <w:rFonts w:ascii="Arial" w:hAnsi="Arial" w:cs="Arial"/>
+          <w:color w:val="000000"/>
+          <w:sz w:val="28"/>
+          <w:szCs w:val="28"/>
+          <w:lang w:val="en-US"/>
+        </w:rPr>
+        <w:t>api</w:t>
+      </w:r>
+      <w:proofErr w:type="spellEnd"/>
+      <w:r>
+        <w:rPr>
+          <w:rFonts w:ascii="Arial" w:hAnsi="Arial" w:cs="Arial"/>
+          <w:color w:val="000000"/>
+          <w:sz w:val="28"/>
+          <w:szCs w:val="28"/>
+          <w:lang w:val="en-US"/>
+        </w:rPr>
+        <w:t>/</w:t>
+      </w:r>
+      <w:proofErr w:type="spellStart"/>
+      <w:r>
+        <w:rPr>
+          <w:rFonts w:ascii="Arial" w:hAnsi="Arial" w:cs="Arial"/>
+          <w:color w:val="000000"/>
+          <w:sz w:val="28"/>
+          <w:szCs w:val="28"/>
+          <w:lang w:val="en-US"/>
+        </w:rPr>
+        <w:t>book?name</w:t>
+      </w:r>
+      <w:proofErr w:type="spellEnd"/>
+      <w:r>
+        <w:rPr>
+          <w:rFonts w:ascii="Arial" w:hAnsi="Arial" w:cs="Arial"/>
+          <w:color w:val="000000"/>
+          <w:sz w:val="28"/>
+          <w:szCs w:val="28"/>
+          <w:lang w:val="en-US"/>
+        </w:rPr>
+        <w:t>={name}&amp;author={author}</w:t>
+      </w:r>
+    </w:p>
+    <w:p>
+      <w:pPr>
+        <w:pStyle w:val="a6"/>
+        <w:spacing w:before="0" w:beforeAutospacing="0" w:after="0" w:afterAutospacing="0"/>
+        <w:rPr>
+          <w:rFonts w:ascii="Arial" w:hAnsi="Arial" w:cs="Arial"/>
+          <w:color w:val="000000"/>
+          <w:sz w:val="28"/>
+          <w:szCs w:val="28"/>
+        </w:rPr>
+      </w:pPr>
+      <w:r>
+        <w:rPr>
+          <w:rFonts w:ascii="Arial" w:hAnsi="Arial" w:cs="Arial"/>
+          <w:color w:val="000000"/>
+          <w:sz w:val="28"/>
+          <w:szCs w:val="28"/>
+        </w:rPr>
+        <w:t>Пошук книги по назві, автору</w:t>
+      </w:r>
+    </w:p>
+    <w:p>
+      <w:pPr>
+        <w:pStyle w:val="a6"/>
+        <w:spacing w:before="0" w:beforeAutospacing="0" w:after="0" w:afterAutospacing="0"/>
+        <w:rPr>
+          <w:rFonts w:ascii="Arial" w:hAnsi="Arial" w:cs="Arial"/>
+          <w:color w:val="000000"/>
+          <w:sz w:val="28"/>
+          <w:szCs w:val="28"/>
+        </w:rPr>
+      </w:pPr>
+    </w:p>
+    <w:p>
+      <w:pPr>
+        <w:pStyle w:val="a6"/>
+        <w:spacing w:before="0" w:beforeAutospacing="0" w:after="0" w:afterAutospacing="0"/>
+        <w:rPr>
+          <w:rFonts w:ascii="Arial" w:hAnsi="Arial" w:cs="Arial"/>
+          <w:color w:val="000000"/>
+          <w:sz w:val="28"/>
+          <w:szCs w:val="28"/>
+        </w:rPr>
+      </w:pPr>
+      <w:r>
+        <w:rPr>
+          <w:rFonts w:ascii="Arial" w:hAnsi="Arial" w:cs="Arial"/>
+          <w:color w:val="000000"/>
+          <w:sz w:val="28"/>
+          <w:szCs w:val="28"/>
+          <w:lang w:val="en-US"/>
+        </w:rPr>
+        <w:t>GET</w:t>
+      </w:r>
+      <w:r>
+        <w:rPr>
+          <w:rFonts w:ascii="Arial" w:hAnsi="Arial" w:cs="Arial"/>
+          <w:color w:val="000000"/>
+          <w:sz w:val="28"/>
+          <w:szCs w:val="28"/>
+        </w:rPr>
+        <w:t xml:space="preserve"> /</w:t>
+      </w:r>
+      <w:proofErr w:type="spellStart"/>
+      <w:r>
+        <w:rPr>
+          <w:rFonts w:ascii="Arial" w:hAnsi="Arial" w:cs="Arial"/>
+          <w:color w:val="000000"/>
+          <w:sz w:val="28"/>
+          <w:szCs w:val="28"/>
+          <w:lang w:val="en-US"/>
+        </w:rPr>
+        <w:t>api</w:t>
+      </w:r>
+      <w:proofErr w:type="spellEnd"/>
+      <w:r>
+        <w:rPr>
+          <w:rFonts w:ascii="Arial" w:hAnsi="Arial" w:cs="Arial"/>
+          <w:color w:val="000000"/>
+          <w:sz w:val="28"/>
+          <w:szCs w:val="28"/>
+        </w:rPr>
+        <w:t>/</w:t>
+      </w:r>
+      <w:proofErr w:type="spellStart"/>
+      <w:r>
+        <w:rPr>
+          <w:rFonts w:ascii="Arial" w:hAnsi="Arial" w:cs="Arial"/>
+          <w:color w:val="000000"/>
+          <w:sz w:val="28"/>
+          <w:szCs w:val="28"/>
+          <w:lang w:val="en-US"/>
+        </w:rPr>
+        <w:t>book</w:t>
+      </w:r>
+      <w:proofErr w:type="spellEnd"/>
+      <w:r>
+        <w:rPr>
+          <w:rFonts w:ascii="Arial" w:hAnsi="Arial" w:cs="Arial"/>
+          <w:color w:val="000000"/>
+          <w:sz w:val="28"/>
+          <w:szCs w:val="28"/>
+        </w:rPr>
+        <w:t>?</w:t>
+      </w:r>
+      <w:proofErr w:type="spellStart"/>
+      <w:r>
+        <w:rPr>
+          <w:rFonts w:ascii="Arial" w:hAnsi="Arial" w:cs="Arial"/>
+          <w:color w:val="000000"/>
+          <w:sz w:val="28"/>
+          <w:szCs w:val="28"/>
+          <w:lang w:val="en-US"/>
+        </w:rPr>
+        <w:t>name</w:t>
+      </w:r>
+      <w:proofErr w:type="spellEnd"/>
+      <w:r>
+        <w:rPr>
+          <w:rFonts w:ascii="Arial" w:hAnsi="Arial" w:cs="Arial"/>
+          <w:color w:val="000000"/>
+          <w:sz w:val="28"/>
+          <w:szCs w:val="28"/>
+        </w:rPr>
+        <w:t>={</w:t>
+      </w:r>
+      <w:r>
+        <w:rPr>
+          <w:rFonts w:ascii="Arial" w:hAnsi="Arial" w:cs="Arial"/>
+          <w:color w:val="000000"/>
+          <w:sz w:val="28"/>
+          <w:szCs w:val="28"/>
+          <w:lang w:val="en-US"/>
+        </w:rPr>
+        <w:t>name</w:t>
+      </w:r>
+      <w:r>
+        <w:rPr>
+          <w:rFonts w:ascii="Arial" w:hAnsi="Arial" w:cs="Arial"/>
+          <w:color w:val="000000"/>
+          <w:sz w:val="28"/>
+          <w:szCs w:val="28"/>
+        </w:rPr>
+        <w:t>}&amp;</w:t>
+      </w:r>
+      <w:r>
+        <w:rPr>
+          <w:rFonts w:ascii="Arial" w:hAnsi="Arial" w:cs="Arial"/>
+          <w:color w:val="000000"/>
+          <w:sz w:val="28"/>
+          <w:szCs w:val="28"/>
+          <w:lang w:val="en-US"/>
+        </w:rPr>
+        <w:t>category</w:t>
+      </w:r>
+      <w:r>
+        <w:rPr>
+          <w:rFonts w:ascii="Arial" w:hAnsi="Arial" w:cs="Arial"/>
+          <w:color w:val="000000"/>
+          <w:sz w:val="28"/>
+          <w:szCs w:val="28"/>
+        </w:rPr>
+        <w:t>={</w:t>
+      </w:r>
+      <w:r>
+        <w:rPr>
+          <w:rFonts w:ascii="Arial" w:hAnsi="Arial" w:cs="Arial"/>
+          <w:color w:val="000000"/>
+          <w:sz w:val="28"/>
+          <w:szCs w:val="28"/>
+          <w:lang w:val="en-US"/>
+        </w:rPr>
+        <w:t>category</w:t>
+      </w:r>
+      <w:r>
+        <w:rPr>
+          <w:rFonts w:ascii="Arial" w:hAnsi="Arial" w:cs="Arial"/>
+          <w:color w:val="000000"/>
+          <w:sz w:val="28"/>
+          <w:szCs w:val="28"/>
+        </w:rPr>
+        <w:t>}</w:t>
+      </w:r>
+    </w:p>
+    <w:p>
+      <w:pPr>
+        <w:pStyle w:val="a6"/>
+        <w:spacing w:before="0" w:beforeAutospacing="0" w:after="0" w:afterAutospacing="0"/>
+        <w:rPr>
+          <w:rFonts w:ascii="Arial" w:hAnsi="Arial" w:cs="Arial"/>
+          <w:color w:val="000000"/>
+          <w:sz w:val="28"/>
+          <w:szCs w:val="28"/>
+        </w:rPr>
+      </w:pPr>
+      <w:r>
+        <w:rPr>
+          <w:rFonts w:ascii="Arial" w:hAnsi="Arial" w:cs="Arial"/>
+          <w:color w:val="000000"/>
+          <w:sz w:val="28"/>
+          <w:szCs w:val="28"/>
+        </w:rPr>
+        <w:t>Пошук книги по назві, темі</w:t>
+      </w:r>
+    </w:p>
+    <w:p>
+      <w:pPr>
+        <w:pStyle w:val="a6"/>
+        <w:spacing w:before="0" w:beforeAutospacing="0" w:after="0" w:afterAutospacing="0"/>
+        <w:rPr>
+          <w:rFonts w:ascii="Arial" w:hAnsi="Arial" w:cs="Arial"/>
+          <w:color w:val="000000"/>
+          <w:sz w:val="28"/>
+          <w:szCs w:val="28"/>
+        </w:rPr>
+      </w:pPr>
+    </w:p>
+    <w:p>
+      <w:pPr>
+        <w:pStyle w:val="a6"/>
+        <w:spacing w:before="0" w:beforeAutospacing="0" w:after="0" w:afterAutospacing="0"/>
+        <w:rPr>
+          <w:rFonts w:ascii="Arial" w:hAnsi="Arial" w:cs="Arial"/>
+          <w:color w:val="000000"/>
+          <w:sz w:val="28"/>
+          <w:szCs w:val="28"/>
+        </w:rPr>
+      </w:pPr>
+      <w:r>
+        <w:rPr>
+          <w:rFonts w:ascii="Arial" w:hAnsi="Arial" w:cs="Arial"/>
+          <w:color w:val="000000"/>
+          <w:sz w:val="28"/>
+          <w:szCs w:val="28"/>
+          <w:lang w:val="en-US"/>
+        </w:rPr>
+        <w:t>GET</w:t>
+      </w:r>
+      <w:r>
+        <w:rPr>
+          <w:rFonts w:ascii="Arial" w:hAnsi="Arial" w:cs="Arial"/>
+          <w:color w:val="000000"/>
+          <w:sz w:val="28"/>
+          <w:szCs w:val="28"/>
+        </w:rPr>
+        <w:t xml:space="preserve"> /</w:t>
+      </w:r>
+      <w:proofErr w:type="spellStart"/>
+      <w:r>
+        <w:rPr>
+          <w:rFonts w:ascii="Arial" w:hAnsi="Arial" w:cs="Arial"/>
+          <w:color w:val="000000"/>
+          <w:sz w:val="28"/>
+          <w:szCs w:val="28"/>
+          <w:lang w:val="en-US"/>
+        </w:rPr>
+        <w:t>api</w:t>
+      </w:r>
+      <w:proofErr w:type="spellEnd"/>
+      <w:r>
+        <w:rPr>
+          <w:rFonts w:ascii="Arial" w:hAnsi="Arial" w:cs="Arial"/>
+          <w:color w:val="000000"/>
+          <w:sz w:val="28"/>
+          <w:szCs w:val="28"/>
+        </w:rPr>
+        <w:t>/</w:t>
+      </w:r>
+      <w:proofErr w:type="spellStart"/>
+      <w:r>
+        <w:rPr>
+          <w:rFonts w:ascii="Arial" w:hAnsi="Arial" w:cs="Arial"/>
+          <w:color w:val="000000"/>
+          <w:sz w:val="28"/>
+          <w:szCs w:val="28"/>
+          <w:lang w:val="en-US"/>
+        </w:rPr>
+        <w:t>book</w:t>
+      </w:r>
+      <w:proofErr w:type="spellEnd"/>
+      <w:r>
+        <w:rPr>
+          <w:rFonts w:ascii="Arial" w:hAnsi="Arial" w:cs="Arial"/>
+          <w:color w:val="000000"/>
+          <w:sz w:val="28"/>
+          <w:szCs w:val="28"/>
+        </w:rPr>
+        <w:t>?</w:t>
+      </w:r>
+      <w:proofErr w:type="spellStart"/>
+      <w:r>
+        <w:rPr>
+          <w:rFonts w:ascii="Arial" w:hAnsi="Arial" w:cs="Arial"/>
+          <w:color w:val="000000"/>
+          <w:sz w:val="28"/>
+          <w:szCs w:val="28"/>
+          <w:lang w:val="en-US"/>
+        </w:rPr>
+        <w:t>author</w:t>
+      </w:r>
+      <w:proofErr w:type="spellEnd"/>
+      <w:r>
+        <w:rPr>
+          <w:rFonts w:ascii="Arial" w:hAnsi="Arial" w:cs="Arial"/>
+          <w:color w:val="000000"/>
+          <w:sz w:val="28"/>
+          <w:szCs w:val="28"/>
+        </w:rPr>
+        <w:t>={</w:t>
+      </w:r>
+      <w:r>
+        <w:rPr>
+          <w:rFonts w:ascii="Arial" w:hAnsi="Arial" w:cs="Arial"/>
+          <w:color w:val="000000"/>
+          <w:sz w:val="28"/>
+          <w:szCs w:val="28"/>
+          <w:lang w:val="en-US"/>
+        </w:rPr>
+        <w:t>author</w:t>
+      </w:r>
+      <w:r>
+        <w:rPr>
+          <w:rFonts w:ascii="Arial" w:hAnsi="Arial" w:cs="Arial"/>
+          <w:color w:val="000000"/>
+          <w:sz w:val="28"/>
+          <w:szCs w:val="28"/>
+        </w:rPr>
+        <w:t>}&amp;</w:t>
+      </w:r>
+      <w:r>
+        <w:rPr>
+          <w:rFonts w:ascii="Arial" w:hAnsi="Arial" w:cs="Arial"/>
+          <w:color w:val="000000"/>
+          <w:sz w:val="28"/>
+          <w:szCs w:val="28"/>
+          <w:lang w:val="en-US"/>
+        </w:rPr>
+        <w:t>category</w:t>
+      </w:r>
+      <w:r>
+        <w:rPr>
+          <w:rFonts w:ascii="Arial" w:hAnsi="Arial" w:cs="Arial"/>
+          <w:color w:val="000000"/>
+          <w:sz w:val="28"/>
+          <w:szCs w:val="28"/>
+        </w:rPr>
+        <w:t>={</w:t>
+      </w:r>
+      <w:r>
+        <w:rPr>
+          <w:rFonts w:ascii="Arial" w:hAnsi="Arial" w:cs="Arial"/>
+          <w:color w:val="000000"/>
+          <w:sz w:val="28"/>
+          <w:szCs w:val="28"/>
+          <w:lang w:val="en-US"/>
+        </w:rPr>
+        <w:t>category</w:t>
+      </w:r>
+      <w:r>
+        <w:rPr>
+          <w:rFonts w:ascii="Arial" w:hAnsi="Arial" w:cs="Arial"/>
+          <w:color w:val="000000"/>
+          <w:sz w:val="28"/>
+          <w:szCs w:val="28"/>
+        </w:rPr>
+        <w:t>}</w:t>
+      </w:r>
+    </w:p>
+    <w:p>
+      <w:pPr>
+        <w:pStyle w:val="a6"/>
+        <w:spacing w:before="0" w:beforeAutospacing="0" w:after="0" w:afterAutospacing="0"/>
+        <w:rPr>
+          <w:rFonts w:ascii="Arial" w:hAnsi="Arial" w:cs="Arial"/>
+          <w:color w:val="000000"/>
+          <w:sz w:val="28"/>
+          <w:szCs w:val="28"/>
+        </w:rPr>
+      </w:pPr>
+      <w:r>
+        <w:rPr>
+          <w:rFonts w:ascii="Arial" w:hAnsi="Arial" w:cs="Arial"/>
+          <w:color w:val="000000"/>
+          <w:sz w:val="28"/>
+          <w:szCs w:val="28"/>
+        </w:rPr>
+        <w:t>Пошук книги по автору, темі</w:t>
+      </w:r>
+    </w:p>
+    <w:p>
+      <w:pPr>
+        <w:pStyle w:val="a6"/>
+        <w:spacing w:before="0" w:beforeAutospacing="0" w:after="0" w:afterAutospacing="0"/>
+        <w:rPr>
+          <w:rFonts w:ascii="Arial" w:hAnsi="Arial" w:cs="Arial"/>
+          <w:color w:val="000000"/>
+          <w:sz w:val="22"/>
+          <w:szCs w:val="22"/>
+        </w:rPr>
+      </w:pPr>
+    </w:p>
+    <w:p>
+      <w:pPr>
+        <w:pStyle w:val="a6"/>
+        <w:spacing w:before="0" w:beforeAutospacing="0" w:after="0" w:afterAutospacing="0"/>
         <w:rPr>
           <w:rFonts w:ascii="Arial" w:hAnsi="Arial" w:cs="Arial"/>
           <w:color w:val="000000"/>
@@ -4261,84 +5363,43 @@
           <w:szCs w:val="22"/>
           <w:lang w:val="ru-RU"/>
         </w:rPr>
-        <w:br/>
-      </w:r>
-      <w:r>
-        <w:rPr>
-          <w:color w:val="000000"/>
-          <w:sz w:val="28"/>
-          <w:szCs w:val="28"/>
-          <w:lang w:val="en-US"/>
-        </w:rPr>
-        <w:t>GET</w:t>
-      </w:r>
-      <w:r>
-        <w:rPr>
-          <w:color w:val="000000"/>
-          <w:sz w:val="28"/>
-          <w:szCs w:val="28"/>
-          <w:lang w:val="ru-RU"/>
-        </w:rPr>
-        <w:t>:</w:t>
-      </w:r>
+      </w:pPr>
     </w:p>
     <w:p>
       <w:pPr>
         <w:pStyle w:val="a6"/>
         <w:spacing w:before="0" w:beforeAutospacing="0" w:after="0" w:afterAutospacing="0"/>
         <w:rPr>
-          <w:rFonts w:ascii="Arial" w:hAnsi="Arial" w:cs="Arial"/>
-          <w:color w:val="000000"/>
-          <w:sz w:val="22"/>
-          <w:szCs w:val="22"/>
+          <w:sz w:val="28"/>
+          <w:szCs w:val="28"/>
           <w:lang w:val="ru-RU"/>
         </w:rPr>
       </w:pPr>
+      <w:r>
+        <w:rPr>
+          <w:sz w:val="28"/>
+          <w:szCs w:val="28"/>
+          <w:lang w:val="en-US"/>
+        </w:rPr>
+        <w:t>PUT</w:t>
+      </w:r>
+      <w:r>
+        <w:rPr>
+          <w:sz w:val="28"/>
+          <w:szCs w:val="28"/>
+          <w:lang w:val="ru-RU"/>
+        </w:rPr>
+        <w:t>:</w:t>
+      </w:r>
     </w:p>
     <w:p>
       <w:pPr>
         <w:pStyle w:val="a6"/>
         <w:spacing w:before="0" w:beforeAutospacing="0" w:after="0" w:afterAutospacing="0"/>
         <w:rPr>
-          <w:rFonts w:ascii="Arial" w:hAnsi="Arial" w:cs="Arial"/>
-          <w:color w:val="000000"/>
-          <w:sz w:val="28"/>
-          <w:szCs w:val="28"/>
-          <w:lang w:val="en-US"/>
-        </w:rPr>
-      </w:pPr>
-      <w:r>
-        <w:rPr>
-          <w:rFonts w:ascii="Arial" w:hAnsi="Arial" w:cs="Arial"/>
-          <w:color w:val="000000"/>
-          <w:sz w:val="28"/>
-          <w:szCs w:val="28"/>
-          <w:lang w:val="en-US"/>
-        </w:rPr>
-        <w:t>GET /</w:t>
-      </w:r>
-      <w:proofErr w:type="spellStart"/>
-      <w:r>
-        <w:rPr>
-          <w:rFonts w:ascii="Arial" w:hAnsi="Arial" w:cs="Arial"/>
-          <w:color w:val="000000"/>
-          <w:sz w:val="28"/>
-          <w:szCs w:val="28"/>
-          <w:lang w:val="en-US"/>
-        </w:rPr>
-        <w:t>api</w:t>
-      </w:r>
-      <w:proofErr w:type="spellEnd"/>
-      <w:r>
-        <w:rPr>
-          <w:rFonts w:ascii="Arial" w:hAnsi="Arial" w:cs="Arial"/>
-          <w:color w:val="000000"/>
-          <w:sz w:val="28"/>
-          <w:szCs w:val="28"/>
-          <w:lang w:val="en-US"/>
-        </w:rPr>
-        <w:t>/user/{id}/</w:t>
-      </w:r>
+          <w:lang w:val="ru-RU"/>
+        </w:rPr>
+      </w:pPr>
     </w:p>
     <w:p>
       <w:pPr>
@@ -4346,19 +5407,84 @@
         <w:spacing w:before="0" w:beforeAutospacing="0" w:after="0" w:afterAutospacing="0"/>
         <w:rPr>
           <w:rFonts w:ascii="Arial" w:hAnsi="Arial" w:cs="Arial"/>
-          <w:color w:val="000000"/>
-          <w:sz w:val="28"/>
-          <w:szCs w:val="28"/>
-        </w:rPr>
-      </w:pPr>
-      <w:r>
-        <w:rPr>
-          <w:rFonts w:ascii="Arial" w:hAnsi="Arial" w:cs="Arial"/>
-          <w:color w:val="000000"/>
-          <w:sz w:val="28"/>
-          <w:szCs w:val="28"/>
-        </w:rPr>
-        <w:t>Отримання інформації про юзера</w:t>
+          <w:sz w:val="28"/>
+          <w:szCs w:val="28"/>
+          <w:lang w:val="ru-RU"/>
+        </w:rPr>
+      </w:pPr>
+      <w:r>
+        <w:rPr>
+          <w:rFonts w:ascii="Arial" w:hAnsi="Arial" w:cs="Arial"/>
+          <w:sz w:val="28"/>
+          <w:szCs w:val="28"/>
+          <w:lang w:val="en-US"/>
+        </w:rPr>
+        <w:t>PUT</w:t>
+      </w:r>
+      <w:r>
+        <w:rPr>
+          <w:rFonts w:ascii="Arial" w:hAnsi="Arial" w:cs="Arial"/>
+          <w:sz w:val="28"/>
+          <w:szCs w:val="28"/>
+          <w:lang w:val="ru-RU"/>
+        </w:rPr>
+        <w:t xml:space="preserve"> /</w:t>
+      </w:r>
+      <w:proofErr w:type="spellStart"/>
+      <w:r>
+        <w:rPr>
+          <w:rFonts w:ascii="Arial" w:hAnsi="Arial" w:cs="Arial"/>
+          <w:sz w:val="28"/>
+          <w:szCs w:val="28"/>
+          <w:lang w:val="en-US"/>
+        </w:rPr>
+        <w:t>api</w:t>
+      </w:r>
+      <w:proofErr w:type="spellEnd"/>
+      <w:r>
+        <w:rPr>
+          <w:rFonts w:ascii="Arial" w:hAnsi="Arial" w:cs="Arial"/>
+          <w:sz w:val="28"/>
+          <w:szCs w:val="28"/>
+          <w:lang w:val="ru-RU"/>
+        </w:rPr>
+        <w:t>/</w:t>
+      </w:r>
+      <w:r>
+        <w:rPr>
+          <w:rFonts w:ascii="Arial" w:hAnsi="Arial" w:cs="Arial"/>
+          <w:sz w:val="28"/>
+          <w:szCs w:val="28"/>
+          <w:lang w:val="en-US"/>
+        </w:rPr>
+        <w:t>book</w:t>
+      </w:r>
+      <w:r>
+        <w:rPr>
+          <w:rFonts w:ascii="Arial" w:hAnsi="Arial" w:cs="Arial"/>
+          <w:sz w:val="28"/>
+          <w:szCs w:val="28"/>
+          <w:lang w:val="ru-RU"/>
+        </w:rPr>
+        <w:t>/{</w:t>
+      </w:r>
+      <w:r>
+        <w:rPr>
+          <w:rFonts w:ascii="Arial" w:hAnsi="Arial" w:cs="Arial"/>
+          <w:sz w:val="28"/>
+          <w:szCs w:val="28"/>
+          <w:lang w:val="en-US"/>
+        </w:rPr>
+        <w:t>id</w:t>
+      </w:r>
+      <w:r>
+        <w:rPr>
+          <w:rFonts w:ascii="Arial" w:hAnsi="Arial" w:cs="Arial"/>
+          <w:sz w:val="28"/>
+          <w:szCs w:val="28"/>
+          <w:lang w:val="ru-RU"/>
+        </w:rPr>
+        <w:t>}/</w:t>
       </w:r>
     </w:p>
     <w:p>
@@ -4367,11 +5493,18 @@
         <w:spacing w:before="0" w:beforeAutospacing="0" w:after="0" w:afterAutospacing="0"/>
         <w:rPr>
           <w:rFonts w:ascii="Arial" w:hAnsi="Arial" w:cs="Arial"/>
-          <w:color w:val="000000"/>
-          <w:sz w:val="28"/>
-          <w:szCs w:val="28"/>
-        </w:rPr>
-      </w:pPr>
+          <w:sz w:val="28"/>
+          <w:szCs w:val="28"/>
+        </w:rPr>
+      </w:pPr>
+      <w:r>
+        <w:rPr>
+          <w:rFonts w:ascii="Arial" w:hAnsi="Arial" w:cs="Arial"/>
+          <w:sz w:val="28"/>
+          <w:szCs w:val="28"/>
+        </w:rPr>
+        <w:t>Оновлення інформації по книзі</w:t>
+      </w:r>
     </w:p>
     <w:p>
       <w:pPr>
@@ -4379,44 +5512,10 @@
         <w:spacing w:before="0" w:beforeAutospacing="0" w:after="0" w:afterAutospacing="0"/>
         <w:rPr>
           <w:rFonts w:ascii="Arial" w:hAnsi="Arial" w:cs="Arial"/>
-          <w:color w:val="000000"/>
-          <w:sz w:val="28"/>
-          <w:szCs w:val="28"/>
-          <w:lang w:val="en-US"/>
-        </w:rPr>
-      </w:pPr>
-      <w:r>
-        <w:rPr>
-          <w:rFonts w:ascii="Arial" w:hAnsi="Arial" w:cs="Arial"/>
-          <w:color w:val="000000"/>
-          <w:sz w:val="28"/>
-          <w:szCs w:val="28"/>
-          <w:lang w:val="en-US"/>
-        </w:rPr>
-        <w:t>GET /</w:t>
-      </w:r>
-      <w:proofErr w:type="spellStart"/>
-      <w:r>
-        <w:rPr>
-          <w:rFonts w:ascii="Arial" w:hAnsi="Arial" w:cs="Arial"/>
-          <w:color w:val="000000"/>
-          <w:sz w:val="28"/>
-          <w:szCs w:val="28"/>
-          <w:lang w:val="en-US"/>
-        </w:rPr>
-        <w:t>api</w:t>
-      </w:r>
-      <w:proofErr w:type="spellEnd"/>
-      <w:r>
-        <w:rPr>
-          <w:rFonts w:ascii="Arial" w:hAnsi="Arial" w:cs="Arial"/>
-          <w:color w:val="000000"/>
-          <w:sz w:val="28"/>
-          <w:szCs w:val="28"/>
-          <w:lang w:val="en-US"/>
-        </w:rPr>
-        <w:t>/user/{id}/reserves</w:t>
-      </w:r>
+          <w:sz w:val="28"/>
+          <w:szCs w:val="28"/>
+        </w:rPr>
+      </w:pPr>
     </w:p>
     <w:p>
       <w:pPr>
@@ -4424,19 +5523,79 @@
         <w:spacing w:before="0" w:beforeAutospacing="0" w:after="0" w:afterAutospacing="0"/>
         <w:rPr>
           <w:rFonts w:ascii="Arial" w:hAnsi="Arial" w:cs="Arial"/>
-          <w:color w:val="000000"/>
-          <w:sz w:val="28"/>
-          <w:szCs w:val="28"/>
-        </w:rPr>
-      </w:pPr>
-      <w:r>
-        <w:rPr>
-          <w:rFonts w:ascii="Arial" w:hAnsi="Arial" w:cs="Arial"/>
-          <w:color w:val="000000"/>
-          <w:sz w:val="28"/>
-          <w:szCs w:val="28"/>
-        </w:rPr>
-        <w:t>Отримання списку резервувань книги</w:t>
+          <w:sz w:val="28"/>
+          <w:szCs w:val="28"/>
+        </w:rPr>
+      </w:pPr>
+      <w:r>
+        <w:rPr>
+          <w:rFonts w:ascii="Arial" w:hAnsi="Arial" w:cs="Arial"/>
+          <w:sz w:val="28"/>
+          <w:szCs w:val="28"/>
+          <w:lang w:val="en-US"/>
+        </w:rPr>
+        <w:t>PUT</w:t>
+      </w:r>
+      <w:r>
+        <w:rPr>
+          <w:rFonts w:ascii="Arial" w:hAnsi="Arial" w:cs="Arial"/>
+          <w:sz w:val="28"/>
+          <w:szCs w:val="28"/>
+        </w:rPr>
+        <w:t xml:space="preserve"> /</w:t>
+      </w:r>
+      <w:proofErr w:type="spellStart"/>
+      <w:r>
+        <w:rPr>
+          <w:rFonts w:ascii="Arial" w:hAnsi="Arial" w:cs="Arial"/>
+          <w:sz w:val="28"/>
+          <w:szCs w:val="28"/>
+          <w:lang w:val="en-US"/>
+        </w:rPr>
+        <w:t>api</w:t>
+      </w:r>
+      <w:proofErr w:type="spellEnd"/>
+      <w:r>
+        <w:rPr>
+          <w:rFonts w:ascii="Arial" w:hAnsi="Arial" w:cs="Arial"/>
+          <w:sz w:val="28"/>
+          <w:szCs w:val="28"/>
+        </w:rPr>
+        <w:t>/</w:t>
+      </w:r>
+      <w:r>
+        <w:rPr>
+          <w:rFonts w:ascii="Arial" w:hAnsi="Arial" w:cs="Arial"/>
+          <w:sz w:val="28"/>
+          <w:szCs w:val="28"/>
+          <w:lang w:val="en-US"/>
+        </w:rPr>
+        <w:t>author</w:t>
+      </w:r>
+      <w:r>
+        <w:rPr>
+          <w:rFonts w:ascii="Arial" w:hAnsi="Arial" w:cs="Arial"/>
+          <w:sz w:val="28"/>
+          <w:szCs w:val="28"/>
+        </w:rPr>
+        <w:t>/{</w:t>
+      </w:r>
+      <w:r>
+        <w:rPr>
+          <w:rFonts w:ascii="Arial" w:hAnsi="Arial" w:cs="Arial"/>
+          <w:sz w:val="28"/>
+          <w:szCs w:val="28"/>
+          <w:lang w:val="en-US"/>
+        </w:rPr>
+        <w:t>id</w:t>
+      </w:r>
+      <w:r>
+        <w:rPr>
+          <w:rFonts w:ascii="Arial" w:hAnsi="Arial" w:cs="Arial"/>
+          <w:sz w:val="28"/>
+          <w:szCs w:val="28"/>
+        </w:rPr>
+        <w:t>}/</w:t>
       </w:r>
     </w:p>
     <w:p>
@@ -4445,11 +5604,18 @@
         <w:spacing w:before="0" w:beforeAutospacing="0" w:after="0" w:afterAutospacing="0"/>
         <w:rPr>
           <w:rFonts w:ascii="Arial" w:hAnsi="Arial" w:cs="Arial"/>
-          <w:color w:val="000000"/>
-          <w:sz w:val="28"/>
-          <w:szCs w:val="28"/>
-        </w:rPr>
-      </w:pPr>
+          <w:sz w:val="28"/>
+          <w:szCs w:val="28"/>
+        </w:rPr>
+      </w:pPr>
+      <w:r>
+        <w:rPr>
+          <w:rFonts w:ascii="Arial" w:hAnsi="Arial" w:cs="Arial"/>
+          <w:sz w:val="28"/>
+          <w:szCs w:val="28"/>
+        </w:rPr>
+        <w:t>Зміна ім’я автора</w:t>
+      </w:r>
     </w:p>
     <w:p>
       <w:pPr>
@@ -4457,44 +5623,10 @@
         <w:spacing w:before="0" w:beforeAutospacing="0" w:after="0" w:afterAutospacing="0"/>
         <w:rPr>
           <w:rFonts w:ascii="Arial" w:hAnsi="Arial" w:cs="Arial"/>
-          <w:color w:val="000000"/>
-          <w:sz w:val="28"/>
-          <w:szCs w:val="28"/>
-          <w:lang w:val="en-US"/>
-        </w:rPr>
-      </w:pPr>
-      <w:r>
-        <w:rPr>
-          <w:rFonts w:ascii="Arial" w:hAnsi="Arial" w:cs="Arial"/>
-          <w:color w:val="000000"/>
-          <w:sz w:val="28"/>
-          <w:szCs w:val="28"/>
-          <w:lang w:val="en-US"/>
-        </w:rPr>
-        <w:t>GET /</w:t>
-      </w:r>
-      <w:proofErr w:type="spellStart"/>
-      <w:r>
-        <w:rPr>
-          <w:rFonts w:ascii="Arial" w:hAnsi="Arial" w:cs="Arial"/>
-          <w:color w:val="000000"/>
-          <w:sz w:val="28"/>
-          <w:szCs w:val="28"/>
-          <w:lang w:val="en-US"/>
-        </w:rPr>
-        <w:t>api</w:t>
-      </w:r>
-      <w:proofErr w:type="spellEnd"/>
-      <w:r>
-        <w:rPr>
-          <w:rFonts w:ascii="Arial" w:hAnsi="Arial" w:cs="Arial"/>
-          <w:color w:val="000000"/>
-          <w:sz w:val="28"/>
-          <w:szCs w:val="28"/>
-          <w:lang w:val="en-US"/>
-        </w:rPr>
-        <w:t>/user/{id}/reserves/{id}</w:t>
-      </w:r>
+          <w:sz w:val="28"/>
+          <w:szCs w:val="28"/>
+        </w:rPr>
+      </w:pPr>
     </w:p>
     <w:p>
       <w:pPr>
@@ -4502,19 +5634,84 @@
         <w:spacing w:before="0" w:beforeAutospacing="0" w:after="0" w:afterAutospacing="0"/>
         <w:rPr>
           <w:rFonts w:ascii="Arial" w:hAnsi="Arial" w:cs="Arial"/>
-          <w:color w:val="000000"/>
-          <w:sz w:val="28"/>
-          <w:szCs w:val="28"/>
-        </w:rPr>
-      </w:pPr>
-      <w:r>
-        <w:rPr>
-          <w:rFonts w:ascii="Arial" w:hAnsi="Arial" w:cs="Arial"/>
-          <w:color w:val="000000"/>
-          <w:sz w:val="28"/>
-          <w:szCs w:val="28"/>
-        </w:rPr>
-        <w:t>Отримання інформації по резервуванню</w:t>
+          <w:sz w:val="28"/>
+          <w:szCs w:val="28"/>
+          <w:lang w:val="ru-RU"/>
+        </w:rPr>
+      </w:pPr>
+      <w:r>
+        <w:rPr>
+          <w:rFonts w:ascii="Arial" w:hAnsi="Arial" w:cs="Arial"/>
+          <w:sz w:val="28"/>
+          <w:szCs w:val="28"/>
+          <w:lang w:val="en-US"/>
+        </w:rPr>
+        <w:t>PUT</w:t>
+      </w:r>
+      <w:r>
+        <w:rPr>
+          <w:rFonts w:ascii="Arial" w:hAnsi="Arial" w:cs="Arial"/>
+          <w:sz w:val="28"/>
+          <w:szCs w:val="28"/>
+          <w:lang w:val="ru-RU"/>
+        </w:rPr>
+        <w:t xml:space="preserve"> /</w:t>
+      </w:r>
+      <w:proofErr w:type="spellStart"/>
+      <w:r>
+        <w:rPr>
+          <w:rFonts w:ascii="Arial" w:hAnsi="Arial" w:cs="Arial"/>
+          <w:sz w:val="28"/>
+          <w:szCs w:val="28"/>
+          <w:lang w:val="en-US"/>
+        </w:rPr>
+        <w:t>api</w:t>
+      </w:r>
+      <w:proofErr w:type="spellEnd"/>
+      <w:r>
+        <w:rPr>
+          <w:rFonts w:ascii="Arial" w:hAnsi="Arial" w:cs="Arial"/>
+          <w:sz w:val="28"/>
+          <w:szCs w:val="28"/>
+          <w:lang w:val="ru-RU"/>
+        </w:rPr>
+        <w:t>/</w:t>
+      </w:r>
+      <w:r>
+        <w:rPr>
+          <w:rFonts w:ascii="Arial" w:hAnsi="Arial" w:cs="Arial"/>
+          <w:sz w:val="28"/>
+          <w:szCs w:val="28"/>
+          <w:lang w:val="en-US"/>
+        </w:rPr>
+        <w:t>user</w:t>
+      </w:r>
+      <w:r>
+        <w:rPr>
+          <w:rFonts w:ascii="Arial" w:hAnsi="Arial" w:cs="Arial"/>
+          <w:sz w:val="28"/>
+          <w:szCs w:val="28"/>
+          <w:lang w:val="ru-RU"/>
+        </w:rPr>
+        <w:t>/{</w:t>
+      </w:r>
+      <w:r>
+        <w:rPr>
+          <w:rFonts w:ascii="Arial" w:hAnsi="Arial" w:cs="Arial"/>
+          <w:sz w:val="28"/>
+          <w:szCs w:val="28"/>
+          <w:lang w:val="en-US"/>
+        </w:rPr>
+        <w:t>id</w:t>
+      </w:r>
+      <w:r>
+        <w:rPr>
+          <w:rFonts w:ascii="Arial" w:hAnsi="Arial" w:cs="Arial"/>
+          <w:sz w:val="28"/>
+          <w:szCs w:val="28"/>
+          <w:lang w:val="ru-RU"/>
+        </w:rPr>
+        <w:t>}/</w:t>
       </w:r>
     </w:p>
     <w:p>
@@ -4523,980 +5720,25 @@
         <w:spacing w:before="0" w:beforeAutospacing="0" w:after="0" w:afterAutospacing="0"/>
         <w:rPr>
           <w:rFonts w:ascii="Arial" w:hAnsi="Arial" w:cs="Arial"/>
-          <w:color w:val="000000"/>
-          <w:sz w:val="28"/>
-          <w:szCs w:val="28"/>
-        </w:rPr>
-      </w:pPr>
+          <w:sz w:val="28"/>
+          <w:szCs w:val="28"/>
+        </w:rPr>
+      </w:pPr>
+      <w:r>
+        <w:rPr>
+          <w:rFonts w:ascii="Arial" w:hAnsi="Arial" w:cs="Arial"/>
+          <w:sz w:val="28"/>
+          <w:szCs w:val="28"/>
+        </w:rPr>
+        <w:t>Оновлення інформації по користувачу</w:t>
+      </w:r>
     </w:p>
     <w:p>
       <w:pPr>
         <w:pStyle w:val="a6"/>
         <w:spacing w:before="0" w:beforeAutospacing="0" w:after="0" w:afterAutospacing="0"/>
         <w:rPr>
-          <w:rFonts w:ascii="Arial" w:hAnsi="Arial" w:cs="Arial"/>
-          <w:color w:val="000000"/>
-          <w:sz w:val="28"/>
-          <w:szCs w:val="28"/>
-          <w:lang w:val="en-US"/>
-        </w:rPr>
-      </w:pPr>
-      <w:r>
-        <w:rPr>
-          <w:rFonts w:ascii="Arial" w:hAnsi="Arial" w:cs="Arial"/>
-          <w:color w:val="000000"/>
-          <w:sz w:val="28"/>
-          <w:szCs w:val="28"/>
-          <w:lang w:val="en-US"/>
-        </w:rPr>
-        <w:t>GET /</w:t>
-      </w:r>
-      <w:proofErr w:type="spellStart"/>
-      <w:r>
-        <w:rPr>
-          <w:rFonts w:ascii="Arial" w:hAnsi="Arial" w:cs="Arial"/>
-          <w:color w:val="000000"/>
-          <w:sz w:val="28"/>
-          <w:szCs w:val="28"/>
-          <w:lang w:val="en-US"/>
-        </w:rPr>
-        <w:t>api</w:t>
-      </w:r>
-      <w:proofErr w:type="spellEnd"/>
-      <w:r>
-        <w:rPr>
-          <w:rFonts w:ascii="Arial" w:hAnsi="Arial" w:cs="Arial"/>
-          <w:color w:val="000000"/>
-          <w:sz w:val="28"/>
-          <w:szCs w:val="28"/>
-          <w:lang w:val="en-US"/>
-        </w:rPr>
-        <w:t>/</w:t>
-      </w:r>
-      <w:proofErr w:type="spellStart"/>
-      <w:r>
-        <w:rPr>
-          <w:rFonts w:ascii="Arial" w:hAnsi="Arial" w:cs="Arial"/>
-          <w:color w:val="000000"/>
-          <w:sz w:val="28"/>
-          <w:szCs w:val="28"/>
-          <w:lang w:val="en-US"/>
-        </w:rPr>
-        <w:t>book?name</w:t>
-      </w:r>
-      <w:proofErr w:type="spellEnd"/>
-      <w:r>
-        <w:rPr>
-          <w:rFonts w:ascii="Arial" w:hAnsi="Arial" w:cs="Arial"/>
-          <w:color w:val="000000"/>
-          <w:sz w:val="28"/>
-          <w:szCs w:val="28"/>
-          <w:lang w:val="en-US"/>
-        </w:rPr>
-        <w:t>={name}</w:t>
-      </w:r>
-    </w:p>
-    <w:p>
-      <w:pPr>
-        <w:pStyle w:val="a6"/>
-        <w:spacing w:before="0" w:beforeAutospacing="0" w:after="0" w:afterAutospacing="0"/>
-        <w:rPr>
-          <w:rFonts w:ascii="Arial" w:hAnsi="Arial" w:cs="Arial"/>
-          <w:color w:val="000000"/>
-          <w:sz w:val="28"/>
-          <w:szCs w:val="28"/>
-        </w:rPr>
-      </w:pPr>
-      <w:r>
-        <w:rPr>
-          <w:rFonts w:ascii="Arial" w:hAnsi="Arial" w:cs="Arial"/>
-          <w:color w:val="000000"/>
-          <w:sz w:val="28"/>
-          <w:szCs w:val="28"/>
-        </w:rPr>
-        <w:t>Пошук книги по імені</w:t>
-      </w:r>
-    </w:p>
-    <w:p>
-      <w:pPr>
-        <w:pStyle w:val="a6"/>
-        <w:spacing w:before="0" w:beforeAutospacing="0" w:after="0" w:afterAutospacing="0"/>
-        <w:rPr>
-          <w:rFonts w:ascii="Arial" w:hAnsi="Arial" w:cs="Arial"/>
-          <w:color w:val="000000"/>
-          <w:sz w:val="28"/>
-          <w:szCs w:val="28"/>
-        </w:rPr>
-      </w:pPr>
-    </w:p>
-    <w:p>
-      <w:pPr>
-        <w:pStyle w:val="a6"/>
-        <w:spacing w:before="0" w:beforeAutospacing="0" w:after="0" w:afterAutospacing="0"/>
-        <w:rPr>
-          <w:rFonts w:ascii="Arial" w:hAnsi="Arial" w:cs="Arial"/>
-          <w:color w:val="000000"/>
-          <w:sz w:val="28"/>
-          <w:szCs w:val="28"/>
-          <w:lang w:val="en-US"/>
-        </w:rPr>
-      </w:pPr>
-      <w:r>
-        <w:rPr>
-          <w:rFonts w:ascii="Arial" w:hAnsi="Arial" w:cs="Arial"/>
-          <w:color w:val="000000"/>
-          <w:sz w:val="28"/>
-          <w:szCs w:val="28"/>
-          <w:lang w:val="en-US"/>
-        </w:rPr>
-        <w:t>GET /</w:t>
-      </w:r>
-      <w:proofErr w:type="spellStart"/>
-      <w:r>
-        <w:rPr>
-          <w:rFonts w:ascii="Arial" w:hAnsi="Arial" w:cs="Arial"/>
-          <w:color w:val="000000"/>
-          <w:sz w:val="28"/>
-          <w:szCs w:val="28"/>
-          <w:lang w:val="en-US"/>
-        </w:rPr>
-        <w:t>api</w:t>
-      </w:r>
-      <w:proofErr w:type="spellEnd"/>
-      <w:r>
-        <w:rPr>
-          <w:rFonts w:ascii="Arial" w:hAnsi="Arial" w:cs="Arial"/>
-          <w:color w:val="000000"/>
-          <w:sz w:val="28"/>
-          <w:szCs w:val="28"/>
-          <w:lang w:val="en-US"/>
-        </w:rPr>
-        <w:t>/</w:t>
-      </w:r>
-      <w:proofErr w:type="spellStart"/>
-      <w:r>
-        <w:rPr>
-          <w:rFonts w:ascii="Arial" w:hAnsi="Arial" w:cs="Arial"/>
-          <w:color w:val="000000"/>
-          <w:sz w:val="28"/>
-          <w:szCs w:val="28"/>
-          <w:lang w:val="en-US"/>
-        </w:rPr>
-        <w:t>book?author</w:t>
-      </w:r>
-      <w:proofErr w:type="spellEnd"/>
-      <w:r>
-        <w:rPr>
-          <w:rFonts w:ascii="Arial" w:hAnsi="Arial" w:cs="Arial"/>
-          <w:color w:val="000000"/>
-          <w:sz w:val="28"/>
-          <w:szCs w:val="28"/>
-          <w:lang w:val="en-US"/>
-        </w:rPr>
-        <w:t>={author}</w:t>
-      </w:r>
-    </w:p>
-    <w:p>
-      <w:pPr>
-        <w:pStyle w:val="a6"/>
-        <w:spacing w:before="0" w:beforeAutospacing="0" w:after="0" w:afterAutospacing="0"/>
-        <w:rPr>
-          <w:rFonts w:ascii="Arial" w:hAnsi="Arial" w:cs="Arial"/>
-          <w:color w:val="000000"/>
-          <w:sz w:val="28"/>
-          <w:szCs w:val="28"/>
-        </w:rPr>
-      </w:pPr>
-      <w:r>
-        <w:rPr>
-          <w:rFonts w:ascii="Arial" w:hAnsi="Arial" w:cs="Arial"/>
-          <w:color w:val="000000"/>
-          <w:sz w:val="28"/>
-          <w:szCs w:val="28"/>
-        </w:rPr>
-        <w:t>Пошук книги по автору</w:t>
-      </w:r>
-    </w:p>
-    <w:p>
-      <w:pPr>
-        <w:pStyle w:val="a6"/>
-        <w:spacing w:before="0" w:beforeAutospacing="0" w:after="0" w:afterAutospacing="0"/>
-        <w:rPr>
-          <w:rFonts w:ascii="Arial" w:hAnsi="Arial" w:cs="Arial"/>
-          <w:color w:val="000000"/>
-          <w:sz w:val="28"/>
-          <w:szCs w:val="28"/>
-        </w:rPr>
-      </w:pPr>
-    </w:p>
-    <w:p>
-      <w:pPr>
-        <w:pStyle w:val="a6"/>
-        <w:spacing w:before="0" w:beforeAutospacing="0" w:after="0" w:afterAutospacing="0"/>
-        <w:rPr>
-          <w:rFonts w:ascii="Arial" w:hAnsi="Arial" w:cs="Arial"/>
-          <w:color w:val="000000"/>
-          <w:sz w:val="28"/>
-          <w:szCs w:val="28"/>
-          <w:lang w:val="en-US"/>
-        </w:rPr>
-      </w:pPr>
-      <w:r>
-        <w:rPr>
-          <w:rFonts w:ascii="Arial" w:hAnsi="Arial" w:cs="Arial"/>
-          <w:color w:val="000000"/>
-          <w:sz w:val="28"/>
-          <w:szCs w:val="28"/>
-          <w:lang w:val="en-US"/>
-        </w:rPr>
-        <w:t>GET /</w:t>
-      </w:r>
-      <w:proofErr w:type="spellStart"/>
-      <w:r>
-        <w:rPr>
-          <w:rFonts w:ascii="Arial" w:hAnsi="Arial" w:cs="Arial"/>
-          <w:color w:val="000000"/>
-          <w:sz w:val="28"/>
-          <w:szCs w:val="28"/>
-          <w:lang w:val="en-US"/>
-        </w:rPr>
-        <w:t>api</w:t>
-      </w:r>
-      <w:proofErr w:type="spellEnd"/>
-      <w:r>
-        <w:rPr>
-          <w:rFonts w:ascii="Arial" w:hAnsi="Arial" w:cs="Arial"/>
-          <w:color w:val="000000"/>
-          <w:sz w:val="28"/>
-          <w:szCs w:val="28"/>
-          <w:lang w:val="en-US"/>
-        </w:rPr>
-        <w:t>/</w:t>
-      </w:r>
-      <w:proofErr w:type="spellStart"/>
-      <w:r>
-        <w:rPr>
-          <w:rFonts w:ascii="Arial" w:hAnsi="Arial" w:cs="Arial"/>
-          <w:color w:val="000000"/>
-          <w:sz w:val="28"/>
-          <w:szCs w:val="28"/>
-          <w:lang w:val="en-US"/>
-        </w:rPr>
-        <w:t>book?category</w:t>
-      </w:r>
-      <w:proofErr w:type="spellEnd"/>
-      <w:r>
-        <w:rPr>
-          <w:rFonts w:ascii="Arial" w:hAnsi="Arial" w:cs="Arial"/>
-          <w:color w:val="000000"/>
-          <w:sz w:val="28"/>
-          <w:szCs w:val="28"/>
-          <w:lang w:val="en-US"/>
-        </w:rPr>
-        <w:t>={category}</w:t>
-      </w:r>
-    </w:p>
-    <w:p>
-      <w:pPr>
-        <w:pStyle w:val="a6"/>
-        <w:spacing w:before="0" w:beforeAutospacing="0" w:after="0" w:afterAutospacing="0"/>
-        <w:rPr>
-          <w:rFonts w:ascii="Arial" w:hAnsi="Arial" w:cs="Arial"/>
-          <w:color w:val="000000"/>
-          <w:sz w:val="28"/>
-          <w:szCs w:val="28"/>
-        </w:rPr>
-      </w:pPr>
-      <w:r>
-        <w:rPr>
-          <w:rFonts w:ascii="Arial" w:hAnsi="Arial" w:cs="Arial"/>
-          <w:color w:val="000000"/>
-          <w:sz w:val="28"/>
-          <w:szCs w:val="28"/>
-        </w:rPr>
-        <w:t>Пошук книги по темі</w:t>
-      </w:r>
-    </w:p>
-    <w:p>
-      <w:pPr>
-        <w:pStyle w:val="a6"/>
-        <w:spacing w:before="0" w:beforeAutospacing="0" w:after="0" w:afterAutospacing="0"/>
-        <w:rPr>
-          <w:rFonts w:ascii="Arial" w:hAnsi="Arial" w:cs="Arial"/>
-          <w:color w:val="000000"/>
-          <w:sz w:val="28"/>
-          <w:szCs w:val="28"/>
-        </w:rPr>
-      </w:pPr>
-    </w:p>
-    <w:p>
-      <w:pPr>
-        <w:pStyle w:val="a6"/>
-        <w:spacing w:before="0" w:beforeAutospacing="0" w:after="0" w:afterAutospacing="0"/>
-        <w:rPr>
-          <w:rFonts w:ascii="Arial" w:hAnsi="Arial" w:cs="Arial"/>
-          <w:color w:val="000000"/>
-          <w:sz w:val="28"/>
-          <w:szCs w:val="28"/>
-          <w:lang w:val="en-US"/>
-        </w:rPr>
-      </w:pPr>
-      <w:r>
-        <w:rPr>
-          <w:rFonts w:ascii="Arial" w:hAnsi="Arial" w:cs="Arial"/>
-          <w:color w:val="000000"/>
-          <w:sz w:val="28"/>
-          <w:szCs w:val="28"/>
-          <w:lang w:val="en-US"/>
-        </w:rPr>
-        <w:t>GET /</w:t>
-      </w:r>
-      <w:proofErr w:type="spellStart"/>
-      <w:r>
-        <w:rPr>
-          <w:rFonts w:ascii="Arial" w:hAnsi="Arial" w:cs="Arial"/>
-          <w:color w:val="000000"/>
-          <w:sz w:val="28"/>
-          <w:szCs w:val="28"/>
-          <w:lang w:val="en-US"/>
-        </w:rPr>
-        <w:t>api</w:t>
-      </w:r>
-      <w:proofErr w:type="spellEnd"/>
-      <w:r>
-        <w:rPr>
-          <w:rFonts w:ascii="Arial" w:hAnsi="Arial" w:cs="Arial"/>
-          <w:color w:val="000000"/>
-          <w:sz w:val="28"/>
-          <w:szCs w:val="28"/>
-          <w:lang w:val="en-US"/>
-        </w:rPr>
-        <w:t>/</w:t>
-      </w:r>
-      <w:proofErr w:type="spellStart"/>
-      <w:r>
-        <w:rPr>
-          <w:rFonts w:ascii="Arial" w:hAnsi="Arial" w:cs="Arial"/>
-          <w:color w:val="000000"/>
-          <w:sz w:val="28"/>
-          <w:szCs w:val="28"/>
-          <w:lang w:val="en-US"/>
-        </w:rPr>
-        <w:t>book?name</w:t>
-      </w:r>
-      <w:proofErr w:type="spellEnd"/>
-      <w:r>
-        <w:rPr>
-          <w:rFonts w:ascii="Arial" w:hAnsi="Arial" w:cs="Arial"/>
-          <w:color w:val="000000"/>
-          <w:sz w:val="28"/>
-          <w:szCs w:val="28"/>
-          <w:lang w:val="en-US"/>
-        </w:rPr>
-        <w:t>={name}&amp;</w:t>
-      </w:r>
-      <w:r>
-        <w:rPr>
-          <w:rFonts w:ascii="Arial" w:hAnsi="Arial" w:cs="Arial"/>
-          <w:color w:val="000000"/>
-          <w:sz w:val="28"/>
-          <w:szCs w:val="28"/>
-          <w:lang w:val="en-US"/>
-        </w:rPr>
-        <w:t>author={author}&amp;</w:t>
-      </w:r>
-      <w:r>
-        <w:rPr>
-          <w:rFonts w:ascii="Arial" w:hAnsi="Arial" w:cs="Arial"/>
-          <w:color w:val="000000"/>
-          <w:sz w:val="28"/>
-          <w:szCs w:val="28"/>
-          <w:lang w:val="en-US"/>
-        </w:rPr>
-        <w:t>category={category}</w:t>
-      </w:r>
-    </w:p>
-    <w:p>
-      <w:pPr>
-        <w:pStyle w:val="a6"/>
-        <w:spacing w:before="0" w:beforeAutospacing="0" w:after="0" w:afterAutospacing="0"/>
-        <w:rPr>
-          <w:rFonts w:ascii="Arial" w:hAnsi="Arial" w:cs="Arial"/>
-          <w:color w:val="000000"/>
-          <w:sz w:val="28"/>
-          <w:szCs w:val="28"/>
-        </w:rPr>
-      </w:pPr>
-      <w:r>
-        <w:rPr>
-          <w:rFonts w:ascii="Arial" w:hAnsi="Arial" w:cs="Arial"/>
-          <w:color w:val="000000"/>
-          <w:sz w:val="28"/>
-          <w:szCs w:val="28"/>
-        </w:rPr>
-        <w:t>Пошук книги по назві, автору, темі</w:t>
-      </w:r>
-    </w:p>
-    <w:p>
-      <w:pPr>
-        <w:pStyle w:val="a6"/>
-        <w:spacing w:before="0" w:beforeAutospacing="0" w:after="0" w:afterAutospacing="0"/>
-        <w:rPr>
-          <w:rFonts w:ascii="Arial" w:hAnsi="Arial" w:cs="Arial"/>
-          <w:color w:val="000000"/>
-          <w:sz w:val="28"/>
-          <w:szCs w:val="28"/>
-        </w:rPr>
-      </w:pPr>
-    </w:p>
-    <w:p>
-      <w:pPr>
-        <w:pStyle w:val="a6"/>
-        <w:spacing w:before="0" w:beforeAutospacing="0" w:after="0" w:afterAutospacing="0"/>
-        <w:rPr>
-          <w:rFonts w:ascii="Arial" w:hAnsi="Arial" w:cs="Arial"/>
-          <w:color w:val="000000"/>
-          <w:sz w:val="28"/>
-          <w:szCs w:val="28"/>
-        </w:rPr>
-      </w:pPr>
-      <w:r>
-        <w:rPr>
-          <w:rFonts w:ascii="Arial" w:hAnsi="Arial" w:cs="Arial"/>
-          <w:color w:val="000000"/>
-          <w:sz w:val="28"/>
-          <w:szCs w:val="28"/>
-          <w:lang w:val="en-US"/>
-        </w:rPr>
-        <w:t>GET /</w:t>
-      </w:r>
-      <w:proofErr w:type="spellStart"/>
-      <w:r>
-        <w:rPr>
-          <w:rFonts w:ascii="Arial" w:hAnsi="Arial" w:cs="Arial"/>
-          <w:color w:val="000000"/>
-          <w:sz w:val="28"/>
-          <w:szCs w:val="28"/>
-          <w:lang w:val="en-US"/>
-        </w:rPr>
-        <w:t>api</w:t>
-      </w:r>
-      <w:proofErr w:type="spellEnd"/>
-      <w:r>
-        <w:rPr>
-          <w:rFonts w:ascii="Arial" w:hAnsi="Arial" w:cs="Arial"/>
-          <w:color w:val="000000"/>
-          <w:sz w:val="28"/>
-          <w:szCs w:val="28"/>
-          <w:lang w:val="en-US"/>
-        </w:rPr>
-        <w:t>/</w:t>
-      </w:r>
-      <w:proofErr w:type="spellStart"/>
-      <w:r>
-        <w:rPr>
-          <w:rFonts w:ascii="Arial" w:hAnsi="Arial" w:cs="Arial"/>
-          <w:color w:val="000000"/>
-          <w:sz w:val="28"/>
-          <w:szCs w:val="28"/>
-          <w:lang w:val="en-US"/>
-        </w:rPr>
-        <w:t>book?name</w:t>
-      </w:r>
-      <w:proofErr w:type="spellEnd"/>
-      <w:r>
-        <w:rPr>
-          <w:rFonts w:ascii="Arial" w:hAnsi="Arial" w:cs="Arial"/>
-          <w:color w:val="000000"/>
-          <w:sz w:val="28"/>
-          <w:szCs w:val="28"/>
-          <w:lang w:val="en-US"/>
-        </w:rPr>
-        <w:t>={name}&amp;author={author}</w:t>
-      </w:r>
-    </w:p>
-    <w:p>
-      <w:pPr>
-        <w:pStyle w:val="a6"/>
-        <w:spacing w:before="0" w:beforeAutospacing="0" w:after="0" w:afterAutospacing="0"/>
-        <w:rPr>
-          <w:rFonts w:ascii="Arial" w:hAnsi="Arial" w:cs="Arial"/>
-          <w:color w:val="000000"/>
-          <w:sz w:val="28"/>
-          <w:szCs w:val="28"/>
-        </w:rPr>
-      </w:pPr>
-      <w:r>
-        <w:rPr>
-          <w:rFonts w:ascii="Arial" w:hAnsi="Arial" w:cs="Arial"/>
-          <w:color w:val="000000"/>
-          <w:sz w:val="28"/>
-          <w:szCs w:val="28"/>
-        </w:rPr>
-        <w:t>Пошук книги по назві, автору</w:t>
-      </w:r>
-    </w:p>
-    <w:p>
-      <w:pPr>
-        <w:pStyle w:val="a6"/>
-        <w:spacing w:before="0" w:beforeAutospacing="0" w:after="0" w:afterAutospacing="0"/>
-        <w:rPr>
-          <w:rFonts w:ascii="Arial" w:hAnsi="Arial" w:cs="Arial"/>
-          <w:color w:val="000000"/>
-          <w:sz w:val="28"/>
-          <w:szCs w:val="28"/>
-        </w:rPr>
-      </w:pPr>
-    </w:p>
-    <w:p>
-      <w:pPr>
-        <w:pStyle w:val="a6"/>
-        <w:spacing w:before="0" w:beforeAutospacing="0" w:after="0" w:afterAutospacing="0"/>
-        <w:rPr>
-          <w:rFonts w:ascii="Arial" w:hAnsi="Arial" w:cs="Arial"/>
-          <w:color w:val="000000"/>
-          <w:sz w:val="28"/>
-          <w:szCs w:val="28"/>
-          <w:lang w:val="en-US"/>
-        </w:rPr>
-      </w:pPr>
-      <w:r>
-        <w:rPr>
-          <w:rFonts w:ascii="Arial" w:hAnsi="Arial" w:cs="Arial"/>
-          <w:color w:val="000000"/>
-          <w:sz w:val="28"/>
-          <w:szCs w:val="28"/>
-          <w:lang w:val="en-US"/>
-        </w:rPr>
-        <w:t>GET /</w:t>
-      </w:r>
-      <w:proofErr w:type="spellStart"/>
-      <w:r>
-        <w:rPr>
-          <w:rFonts w:ascii="Arial" w:hAnsi="Arial" w:cs="Arial"/>
-          <w:color w:val="000000"/>
-          <w:sz w:val="28"/>
-          <w:szCs w:val="28"/>
-          <w:lang w:val="en-US"/>
-        </w:rPr>
-        <w:t>api</w:t>
-      </w:r>
-      <w:proofErr w:type="spellEnd"/>
-      <w:r>
-        <w:rPr>
-          <w:rFonts w:ascii="Arial" w:hAnsi="Arial" w:cs="Arial"/>
-          <w:color w:val="000000"/>
-          <w:sz w:val="28"/>
-          <w:szCs w:val="28"/>
-          <w:lang w:val="en-US"/>
-        </w:rPr>
-        <w:t>/</w:t>
-      </w:r>
-      <w:proofErr w:type="spellStart"/>
-      <w:r>
-        <w:rPr>
-          <w:rFonts w:ascii="Arial" w:hAnsi="Arial" w:cs="Arial"/>
-          <w:color w:val="000000"/>
-          <w:sz w:val="28"/>
-          <w:szCs w:val="28"/>
-          <w:lang w:val="en-US"/>
-        </w:rPr>
-        <w:t>book?name</w:t>
-      </w:r>
-      <w:proofErr w:type="spellEnd"/>
-      <w:r>
-        <w:rPr>
-          <w:rFonts w:ascii="Arial" w:hAnsi="Arial" w:cs="Arial"/>
-          <w:color w:val="000000"/>
-          <w:sz w:val="28"/>
-          <w:szCs w:val="28"/>
-          <w:lang w:val="en-US"/>
-        </w:rPr>
-        <w:t>={name}&amp;category={category}</w:t>
-      </w:r>
-    </w:p>
-    <w:p>
-      <w:pPr>
-        <w:pStyle w:val="a6"/>
-        <w:spacing w:before="0" w:beforeAutospacing="0" w:after="0" w:afterAutospacing="0"/>
-        <w:rPr>
-          <w:rFonts w:ascii="Arial" w:hAnsi="Arial" w:cs="Arial"/>
-          <w:color w:val="000000"/>
-          <w:sz w:val="28"/>
-          <w:szCs w:val="28"/>
-        </w:rPr>
-      </w:pPr>
-      <w:r>
-        <w:rPr>
-          <w:rFonts w:ascii="Arial" w:hAnsi="Arial" w:cs="Arial"/>
-          <w:color w:val="000000"/>
-          <w:sz w:val="28"/>
-          <w:szCs w:val="28"/>
-        </w:rPr>
-        <w:t>Пошук книги по назві, темі</w:t>
-      </w:r>
-    </w:p>
-    <w:p>
-      <w:pPr>
-        <w:pStyle w:val="a6"/>
-        <w:spacing w:before="0" w:beforeAutospacing="0" w:after="0" w:afterAutospacing="0"/>
-        <w:rPr>
-          <w:rFonts w:ascii="Arial" w:hAnsi="Arial" w:cs="Arial"/>
-          <w:color w:val="000000"/>
-          <w:sz w:val="28"/>
-          <w:szCs w:val="28"/>
-        </w:rPr>
-      </w:pPr>
-    </w:p>
-    <w:p>
-      <w:pPr>
-        <w:pStyle w:val="a6"/>
-        <w:spacing w:before="0" w:beforeAutospacing="0" w:after="0" w:afterAutospacing="0"/>
-        <w:rPr>
-          <w:rFonts w:ascii="Arial" w:hAnsi="Arial" w:cs="Arial"/>
-          <w:color w:val="000000"/>
-          <w:sz w:val="28"/>
-          <w:szCs w:val="28"/>
-          <w:lang w:val="en-US"/>
-        </w:rPr>
-      </w:pPr>
-      <w:r>
-        <w:rPr>
-          <w:rFonts w:ascii="Arial" w:hAnsi="Arial" w:cs="Arial"/>
-          <w:color w:val="000000"/>
-          <w:sz w:val="28"/>
-          <w:szCs w:val="28"/>
-          <w:lang w:val="en-US"/>
-        </w:rPr>
-        <w:t>GET /</w:t>
-      </w:r>
-      <w:proofErr w:type="spellStart"/>
-      <w:r>
-        <w:rPr>
-          <w:rFonts w:ascii="Arial" w:hAnsi="Arial" w:cs="Arial"/>
-          <w:color w:val="000000"/>
-          <w:sz w:val="28"/>
-          <w:szCs w:val="28"/>
-          <w:lang w:val="en-US"/>
-        </w:rPr>
-        <w:t>api</w:t>
-      </w:r>
-      <w:proofErr w:type="spellEnd"/>
-      <w:r>
-        <w:rPr>
-          <w:rFonts w:ascii="Arial" w:hAnsi="Arial" w:cs="Arial"/>
-          <w:color w:val="000000"/>
-          <w:sz w:val="28"/>
-          <w:szCs w:val="28"/>
-          <w:lang w:val="en-US"/>
-        </w:rPr>
-        <w:t>/</w:t>
-      </w:r>
-      <w:proofErr w:type="spellStart"/>
-      <w:r>
-        <w:rPr>
-          <w:rFonts w:ascii="Arial" w:hAnsi="Arial" w:cs="Arial"/>
-          <w:color w:val="000000"/>
-          <w:sz w:val="28"/>
-          <w:szCs w:val="28"/>
-          <w:lang w:val="en-US"/>
-        </w:rPr>
-        <w:t>book?author</w:t>
-      </w:r>
-      <w:proofErr w:type="spellEnd"/>
-      <w:r>
-        <w:rPr>
-          <w:rFonts w:ascii="Arial" w:hAnsi="Arial" w:cs="Arial"/>
-          <w:color w:val="000000"/>
-          <w:sz w:val="28"/>
-          <w:szCs w:val="28"/>
-          <w:lang w:val="en-US"/>
-        </w:rPr>
-        <w:t>={author}&amp;category={category}</w:t>
-      </w:r>
-    </w:p>
-    <w:p>
-      <w:pPr>
-        <w:pStyle w:val="a6"/>
-        <w:spacing w:before="0" w:beforeAutospacing="0" w:after="0" w:afterAutospacing="0"/>
-        <w:rPr>
-          <w:rFonts w:ascii="Arial" w:hAnsi="Arial" w:cs="Arial"/>
-          <w:color w:val="000000"/>
-          <w:sz w:val="28"/>
-          <w:szCs w:val="28"/>
-        </w:rPr>
-      </w:pPr>
-      <w:r>
-        <w:rPr>
-          <w:rFonts w:ascii="Arial" w:hAnsi="Arial" w:cs="Arial"/>
-          <w:color w:val="000000"/>
-          <w:sz w:val="28"/>
-          <w:szCs w:val="28"/>
-        </w:rPr>
-        <w:t>Пошук книги по автору, темі</w:t>
-      </w:r>
-    </w:p>
-    <w:p>
-      <w:pPr>
-        <w:pStyle w:val="a6"/>
-        <w:spacing w:before="0" w:beforeAutospacing="0" w:after="0" w:afterAutospacing="0"/>
-        <w:rPr>
-          <w:rFonts w:ascii="Arial" w:hAnsi="Arial" w:cs="Arial"/>
-          <w:color w:val="000000"/>
-          <w:sz w:val="22"/>
-          <w:szCs w:val="22"/>
-        </w:rPr>
-      </w:pPr>
-    </w:p>
-    <w:p>
-      <w:pPr>
-        <w:pStyle w:val="a6"/>
-        <w:spacing w:before="0" w:beforeAutospacing="0" w:after="0" w:afterAutospacing="0"/>
-        <w:rPr>
-          <w:rFonts w:ascii="Arial" w:hAnsi="Arial" w:cs="Arial"/>
-          <w:color w:val="000000"/>
-          <w:sz w:val="22"/>
-          <w:szCs w:val="22"/>
-          <w:lang w:val="en-US"/>
-        </w:rPr>
-      </w:pPr>
-    </w:p>
-    <w:p>
-      <w:pPr>
-        <w:pStyle w:val="a6"/>
-        <w:spacing w:before="0" w:beforeAutospacing="0" w:after="0" w:afterAutospacing="0"/>
-        <w:rPr>
-          <w:sz w:val="28"/>
-          <w:szCs w:val="28"/>
-          <w:lang w:val="en-US"/>
-        </w:rPr>
-      </w:pPr>
-      <w:r>
-        <w:rPr>
-          <w:sz w:val="28"/>
-          <w:szCs w:val="28"/>
-          <w:lang w:val="en-US"/>
-        </w:rPr>
-        <w:t>PUT:</w:t>
-      </w:r>
-    </w:p>
-    <w:p>
-      <w:pPr>
-        <w:pStyle w:val="a6"/>
-        <w:spacing w:before="0" w:beforeAutospacing="0" w:after="0" w:afterAutospacing="0"/>
-        <w:rPr>
-          <w:lang w:val="en-US"/>
-        </w:rPr>
-      </w:pPr>
-    </w:p>
-    <w:p>
-      <w:pPr>
-        <w:pStyle w:val="a6"/>
-        <w:spacing w:before="0" w:beforeAutospacing="0" w:after="0" w:afterAutospacing="0"/>
-        <w:rPr>
-          <w:rFonts w:ascii="Arial" w:hAnsi="Arial" w:cs="Arial"/>
-          <w:sz w:val="28"/>
-          <w:szCs w:val="28"/>
-          <w:lang w:val="en-US"/>
-        </w:rPr>
-      </w:pPr>
-      <w:r>
-        <w:rPr>
-          <w:rFonts w:ascii="Arial" w:hAnsi="Arial" w:cs="Arial"/>
-          <w:sz w:val="28"/>
-          <w:szCs w:val="28"/>
-          <w:lang w:val="en-US"/>
-        </w:rPr>
-        <w:t>PUT /</w:t>
-      </w:r>
-      <w:proofErr w:type="spellStart"/>
-      <w:r>
-        <w:rPr>
-          <w:rFonts w:ascii="Arial" w:hAnsi="Arial" w:cs="Arial"/>
-          <w:sz w:val="28"/>
-          <w:szCs w:val="28"/>
-          <w:lang w:val="en-US"/>
-        </w:rPr>
-        <w:t>api</w:t>
-      </w:r>
-      <w:proofErr w:type="spellEnd"/>
-      <w:r>
-        <w:rPr>
-          <w:rFonts w:ascii="Arial" w:hAnsi="Arial" w:cs="Arial"/>
-          <w:sz w:val="28"/>
-          <w:szCs w:val="28"/>
-          <w:lang w:val="en-US"/>
-        </w:rPr>
-        <w:t>/book/{id}/</w:t>
-      </w:r>
-    </w:p>
-    <w:p>
-      <w:pPr>
-        <w:pStyle w:val="a6"/>
-        <w:spacing w:before="0" w:beforeAutospacing="0" w:after="0" w:afterAutospacing="0"/>
-        <w:rPr>
-          <w:rFonts w:ascii="Arial" w:hAnsi="Arial" w:cs="Arial"/>
-          <w:sz w:val="28"/>
-          <w:szCs w:val="28"/>
-        </w:rPr>
-      </w:pPr>
-      <w:r>
-        <w:rPr>
-          <w:rFonts w:ascii="Arial" w:hAnsi="Arial" w:cs="Arial"/>
-          <w:sz w:val="28"/>
-          <w:szCs w:val="28"/>
-        </w:rPr>
-        <w:t>Оновлення інформації по книзі</w:t>
-      </w:r>
-    </w:p>
-    <w:p>
-      <w:pPr>
-        <w:pStyle w:val="a6"/>
-        <w:spacing w:before="0" w:beforeAutospacing="0" w:after="0" w:afterAutospacing="0"/>
-        <w:rPr>
-          <w:rFonts w:ascii="Arial" w:hAnsi="Arial" w:cs="Arial"/>
-          <w:sz w:val="28"/>
-          <w:szCs w:val="28"/>
-        </w:rPr>
-      </w:pPr>
-    </w:p>
-    <w:p>
-      <w:pPr>
-        <w:pStyle w:val="a6"/>
-        <w:spacing w:before="0" w:beforeAutospacing="0" w:after="0" w:afterAutospacing="0"/>
-        <w:rPr>
-          <w:rFonts w:ascii="Arial" w:hAnsi="Arial" w:cs="Arial"/>
-          <w:sz w:val="28"/>
-          <w:szCs w:val="28"/>
-          <w:lang w:val="en-US"/>
-        </w:rPr>
-      </w:pPr>
-      <w:r>
-        <w:rPr>
-          <w:rFonts w:ascii="Arial" w:hAnsi="Arial" w:cs="Arial"/>
-          <w:sz w:val="28"/>
-          <w:szCs w:val="28"/>
-          <w:lang w:val="en-US"/>
-        </w:rPr>
-        <w:t>PUT /</w:t>
-      </w:r>
-      <w:proofErr w:type="spellStart"/>
-      <w:r>
-        <w:rPr>
-          <w:rFonts w:ascii="Arial" w:hAnsi="Arial" w:cs="Arial"/>
-          <w:sz w:val="28"/>
-          <w:szCs w:val="28"/>
-          <w:lang w:val="en-US"/>
-        </w:rPr>
-        <w:t>api</w:t>
-      </w:r>
-      <w:proofErr w:type="spellEnd"/>
-      <w:r>
-        <w:rPr>
-          <w:rFonts w:ascii="Arial" w:hAnsi="Arial" w:cs="Arial"/>
-          <w:sz w:val="28"/>
-          <w:szCs w:val="28"/>
-          <w:lang w:val="en-US"/>
-        </w:rPr>
-        <w:t>/author/{id}/</w:t>
-      </w:r>
-    </w:p>
-    <w:p>
-      <w:pPr>
-        <w:pStyle w:val="a6"/>
-        <w:spacing w:before="0" w:beforeAutospacing="0" w:after="0" w:afterAutospacing="0"/>
-        <w:rPr>
-          <w:rFonts w:ascii="Arial" w:hAnsi="Arial" w:cs="Arial"/>
-          <w:sz w:val="28"/>
-          <w:szCs w:val="28"/>
-        </w:rPr>
-      </w:pPr>
-      <w:r>
-        <w:rPr>
-          <w:rFonts w:ascii="Arial" w:hAnsi="Arial" w:cs="Arial"/>
-          <w:sz w:val="28"/>
-          <w:szCs w:val="28"/>
-        </w:rPr>
-        <w:t>Зміна ім’я автора</w:t>
-      </w:r>
-    </w:p>
-    <w:p>
-      <w:pPr>
-        <w:pStyle w:val="a6"/>
-        <w:spacing w:before="0" w:beforeAutospacing="0" w:after="0" w:afterAutospacing="0"/>
-        <w:rPr>
-          <w:rFonts w:ascii="Arial" w:hAnsi="Arial" w:cs="Arial"/>
-          <w:sz w:val="28"/>
-          <w:szCs w:val="28"/>
-        </w:rPr>
-      </w:pPr>
-    </w:p>
-    <w:p>
-      <w:pPr>
-        <w:pStyle w:val="a6"/>
-        <w:spacing w:before="0" w:beforeAutospacing="0" w:after="0" w:afterAutospacing="0"/>
-        <w:rPr>
-          <w:rFonts w:ascii="Arial" w:hAnsi="Arial" w:cs="Arial"/>
-          <w:sz w:val="28"/>
-          <w:szCs w:val="28"/>
-          <w:lang w:val="en-US"/>
-        </w:rPr>
-      </w:pPr>
-      <w:r>
-        <w:rPr>
-          <w:rFonts w:ascii="Arial" w:hAnsi="Arial" w:cs="Arial"/>
-          <w:sz w:val="28"/>
-          <w:szCs w:val="28"/>
-          <w:lang w:val="en-US"/>
-        </w:rPr>
-        <w:t>PUT /</w:t>
-      </w:r>
-      <w:proofErr w:type="spellStart"/>
-      <w:r>
-        <w:rPr>
-          <w:rFonts w:ascii="Arial" w:hAnsi="Arial" w:cs="Arial"/>
-          <w:sz w:val="28"/>
-          <w:szCs w:val="28"/>
-          <w:lang w:val="en-US"/>
-        </w:rPr>
-        <w:t>api</w:t>
-      </w:r>
-      <w:proofErr w:type="spellEnd"/>
-      <w:r>
-        <w:rPr>
-          <w:rFonts w:ascii="Arial" w:hAnsi="Arial" w:cs="Arial"/>
-          <w:sz w:val="28"/>
-          <w:szCs w:val="28"/>
-          <w:lang w:val="en-US"/>
-        </w:rPr>
-        <w:t>/user/{id}/</w:t>
-      </w:r>
-    </w:p>
-    <w:p>
-      <w:pPr>
-        <w:pStyle w:val="a6"/>
-        <w:spacing w:before="0" w:beforeAutospacing="0" w:after="0" w:afterAutospacing="0"/>
-        <w:rPr>
-          <w:rFonts w:ascii="Arial" w:hAnsi="Arial" w:cs="Arial"/>
-          <w:sz w:val="28"/>
-          <w:szCs w:val="28"/>
-        </w:rPr>
-      </w:pPr>
-      <w:r>
-        <w:rPr>
-          <w:rFonts w:ascii="Arial" w:hAnsi="Arial" w:cs="Arial"/>
-          <w:sz w:val="28"/>
-          <w:szCs w:val="28"/>
-        </w:rPr>
-        <w:t>Оновлення інформації по користувачу</w:t>
-      </w:r>
-    </w:p>
-    <w:p>
-      <w:pPr>
-        <w:pStyle w:val="a6"/>
-        <w:spacing w:before="0" w:beforeAutospacing="0" w:after="0" w:afterAutospacing="0"/>
-        <w:rPr>
-          <w:lang w:val="en-US"/>
+          <w:lang w:val="ru-RU"/>
         </w:rPr>
       </w:pPr>
     </w:p>

</xml_diff>

<commit_message>
Added User adding feature
</commit_message>
<xml_diff>
--- a/Library_C4_report.docx
+++ b/Library_C4_report.docx
@@ -1362,17 +1362,16 @@
       <w:r>
         <w:rPr>
           <w:rFonts w:ascii="Times New Roman" w:hAnsi="Times New Roman" w:cs="Times New Roman"/>
-          <w:noProof/>
           <w:sz w:val="28"/>
           <w:szCs w:val="28"/>
           <w:lang w:val="en-US"/>
         </w:rPr>
         <w:lastRenderedPageBreak/>
         <w:drawing>
-          <wp:inline distT="0" distB="0" distL="0" distR="0" wp14:anchorId="560FF03C" wp14:editId="5B837763">
-            <wp:extent cx="6120765" cy="6541135"/>
+          <wp:inline distT="0" distB="0" distL="0" distR="0" wp14:anchorId="55FB1F8F" wp14:editId="6E034194">
+            <wp:extent cx="6120765" cy="5030470"/>
             <wp:effectExtent l="0" t="0" r="0" b="0"/>
-            <wp:docPr id="8" name="Рисунок 8"/>
+            <wp:docPr id="7" name="Рисунок 7"/>
             <wp:cNvGraphicFramePr>
               <a:graphicFrameLocks xmlns:a="http://schemas.openxmlformats.org/drawingml/2006/main" noChangeAspect="1"/>
             </wp:cNvGraphicFramePr>
@@ -1392,7 +1391,7 @@
                   <pic:spPr>
                     <a:xfrm>
                       <a:off x="0" y="0"/>
-                      <a:ext cx="6120765" cy="6541135"/>
+                      <a:ext cx="6120765" cy="5030470"/>
                     </a:xfrm>
                     <a:prstGeom prst="rect">
                       <a:avLst/>
@@ -1454,42 +1453,23 @@
           <w:sz w:val="28"/>
           <w:szCs w:val="28"/>
         </w:rPr>
-        <w:t xml:space="preserve">Менеджер </w:t>
-      </w:r>
-      <w:proofErr w:type="spellStart"/>
-      <w:r>
-        <w:rPr>
-          <w:rFonts w:ascii="Times New Roman" w:hAnsi="Times New Roman" w:cs="Times New Roman"/>
-          <w:sz w:val="28"/>
-          <w:szCs w:val="28"/>
-        </w:rPr>
-        <w:t>катологу</w:t>
-      </w:r>
-      <w:proofErr w:type="spellEnd"/>
-      <w:r>
-        <w:rPr>
-          <w:rFonts w:ascii="Times New Roman" w:hAnsi="Times New Roman" w:cs="Times New Roman"/>
-          <w:sz w:val="28"/>
-          <w:szCs w:val="28"/>
-        </w:rPr>
-        <w:t xml:space="preserve"> вносить в систему нові книги, які з’являються у бібліотеці.</w:t>
-      </w:r>
-    </w:p>
-    <w:p>
-      <w:pPr>
-        <w:rPr>
-          <w:rFonts w:ascii="Times New Roman" w:hAnsi="Times New Roman" w:cs="Times New Roman"/>
-          <w:sz w:val="28"/>
-          <w:szCs w:val="28"/>
-        </w:rPr>
-      </w:pPr>
-      <w:r>
-        <w:rPr>
-          <w:rFonts w:ascii="Times New Roman" w:hAnsi="Times New Roman" w:cs="Times New Roman"/>
-          <w:sz w:val="28"/>
-          <w:szCs w:val="28"/>
-        </w:rPr>
-        <w:t>Адміністратор керує резервуванням книг: проводить операції резервування, слідкує за кількістю наявних примірників, керує користувачами в системі.</w:t>
+        <w:t>Адміністратор керує резервуванням книг: проводить операції резервування, слідкує за кількістю наявних примірників, керує користувачами в системі</w:t>
+      </w:r>
+      <w:r>
+        <w:rPr>
+          <w:rFonts w:ascii="Times New Roman" w:hAnsi="Times New Roman" w:cs="Times New Roman"/>
+          <w:sz w:val="28"/>
+          <w:szCs w:val="28"/>
+        </w:rPr>
+        <w:t>, додає нові книги в систему</w:t>
+      </w:r>
+      <w:r>
+        <w:rPr>
+          <w:rFonts w:ascii="Times New Roman" w:hAnsi="Times New Roman" w:cs="Times New Roman"/>
+          <w:sz w:val="28"/>
+          <w:szCs w:val="28"/>
+        </w:rPr>
+        <w:t>.</w:t>
       </w:r>
     </w:p>
     <w:p>
@@ -1534,16 +1514,15 @@
       <w:r>
         <w:rPr>
           <w:rFonts w:ascii="Times New Roman" w:hAnsi="Times New Roman" w:cs="Times New Roman"/>
-          <w:noProof/>
           <w:sz w:val="28"/>
           <w:szCs w:val="28"/>
         </w:rPr>
         <w:lastRenderedPageBreak/>
         <w:drawing>
-          <wp:inline distT="0" distB="0" distL="0" distR="0" wp14:anchorId="4CECA6CE" wp14:editId="0A8781AE">
-            <wp:extent cx="6120765" cy="5717540"/>
-            <wp:effectExtent l="0" t="0" r="0" b="0"/>
-            <wp:docPr id="5" name="Рисунок 5"/>
+          <wp:inline distT="0" distB="0" distL="0" distR="0" wp14:anchorId="2D937007" wp14:editId="698657C5">
+            <wp:extent cx="6120765" cy="5136515"/>
+            <wp:effectExtent l="0" t="0" r="0" b="6985"/>
+            <wp:docPr id="9" name="Рисунок 9"/>
             <wp:cNvGraphicFramePr>
               <a:graphicFrameLocks xmlns:a="http://schemas.openxmlformats.org/drawingml/2006/main" noChangeAspect="1"/>
             </wp:cNvGraphicFramePr>
@@ -1563,7 +1542,7 @@
                   <pic:spPr>
                     <a:xfrm>
                       <a:off x="0" y="0"/>
-                      <a:ext cx="6120765" cy="5717540"/>
+                      <a:ext cx="6120765" cy="5136515"/>
                     </a:xfrm>
                     <a:prstGeom prst="rect">
                       <a:avLst/>
@@ -1591,7 +1570,7 @@
           <w:sz w:val="28"/>
           <w:szCs w:val="28"/>
         </w:rPr>
-        <w:t xml:space="preserve">Діаграма контейнерів складається із трьох видів користувачів: менеджера каталогу, користувача бібліотеки, адміністратора, і трьох контейнерів в системі бібліотеки: веб сторінка, </w:t>
+        <w:t xml:space="preserve">Діаграма контейнерів складається із: адміністратора і трьох контейнерів в системі бібліотеки: веб сторінка, </w:t>
       </w:r>
       <w:proofErr w:type="spellStart"/>
       <w:r>
@@ -1843,16 +1822,15 @@
       <w:r>
         <w:rPr>
           <w:rFonts w:ascii="Times New Roman" w:hAnsi="Times New Roman" w:cs="Times New Roman"/>
-          <w:noProof/>
           <w:sz w:val="28"/>
           <w:szCs w:val="28"/>
         </w:rPr>
         <w:lastRenderedPageBreak/>
         <w:drawing>
-          <wp:inline distT="0" distB="0" distL="0" distR="0" wp14:anchorId="01E17B65" wp14:editId="7897116C">
-            <wp:extent cx="6120765" cy="6005195"/>
-            <wp:effectExtent l="0" t="0" r="0" b="0"/>
-            <wp:docPr id="6" name="Рисунок 6"/>
+          <wp:inline distT="0" distB="0" distL="0" distR="0" wp14:anchorId="2E844D33" wp14:editId="0D7F1D90">
+            <wp:extent cx="6120765" cy="5822950"/>
+            <wp:effectExtent l="0" t="0" r="0" b="6350"/>
+            <wp:docPr id="10" name="Рисунок 10"/>
             <wp:cNvGraphicFramePr>
               <a:graphicFrameLocks xmlns:a="http://schemas.openxmlformats.org/drawingml/2006/main" noChangeAspect="1"/>
             </wp:cNvGraphicFramePr>
@@ -1872,7 +1850,7 @@
                   <pic:spPr>
                     <a:xfrm>
                       <a:off x="0" y="0"/>
-                      <a:ext cx="6120765" cy="6005195"/>
+                      <a:ext cx="6120765" cy="5822950"/>
                     </a:xfrm>
                     <a:prstGeom prst="rect">
                       <a:avLst/>
@@ -2279,16 +2257,15 @@
       <w:r>
         <w:rPr>
           <w:rFonts w:ascii="Times New Roman" w:hAnsi="Times New Roman" w:cs="Times New Roman"/>
-          <w:noProof/>
           <w:sz w:val="28"/>
           <w:szCs w:val="28"/>
         </w:rPr>
         <w:lastRenderedPageBreak/>
         <w:drawing>
-          <wp:inline distT="0" distB="0" distL="0" distR="0" wp14:anchorId="7CF0FCFC" wp14:editId="38E23DCC">
-            <wp:extent cx="6316109" cy="3079750"/>
-            <wp:effectExtent l="0" t="0" r="8890" b="6350"/>
-            <wp:docPr id="4" name="Рисунок 4"/>
+          <wp:inline distT="0" distB="0" distL="0" distR="0" wp14:anchorId="3F1D154B" wp14:editId="1AE7F249">
+            <wp:extent cx="6401534" cy="3040380"/>
+            <wp:effectExtent l="0" t="0" r="0" b="7620"/>
+            <wp:docPr id="11" name="Рисунок 11"/>
             <wp:cNvGraphicFramePr>
               <a:graphicFrameLocks xmlns:a="http://schemas.openxmlformats.org/drawingml/2006/main" noChangeAspect="1"/>
             </wp:cNvGraphicFramePr>
@@ -2308,7 +2285,7 @@
                   <pic:spPr>
                     <a:xfrm>
                       <a:off x="0" y="0"/>
-                      <a:ext cx="6323089" cy="3083154"/>
+                      <a:ext cx="6409086" cy="3043967"/>
                     </a:xfrm>
                     <a:prstGeom prst="rect">
                       <a:avLst/>
@@ -2645,16 +2622,15 @@
       <w:r>
         <w:rPr>
           <w:rFonts w:ascii="Times New Roman" w:hAnsi="Times New Roman" w:cs="Times New Roman"/>
-          <w:noProof/>
           <w:sz w:val="28"/>
           <w:szCs w:val="28"/>
         </w:rPr>
         <w:lastRenderedPageBreak/>
         <w:drawing>
-          <wp:inline distT="0" distB="0" distL="0" distR="0" wp14:anchorId="3104A087" wp14:editId="2E49F124">
-            <wp:extent cx="6120765" cy="3235960"/>
-            <wp:effectExtent l="0" t="0" r="0" b="2540"/>
-            <wp:docPr id="2" name="Рисунок 2"/>
+          <wp:inline distT="0" distB="0" distL="0" distR="0" wp14:anchorId="040A4D01" wp14:editId="58ABB639">
+            <wp:extent cx="6120765" cy="3651250"/>
+            <wp:effectExtent l="0" t="0" r="0" b="6350"/>
+            <wp:docPr id="3" name="Рисунок 3"/>
             <wp:cNvGraphicFramePr>
               <a:graphicFrameLocks xmlns:a="http://schemas.openxmlformats.org/drawingml/2006/main" noChangeAspect="1"/>
             </wp:cNvGraphicFramePr>
@@ -2674,7 +2650,7 @@
                   <pic:spPr>
                     <a:xfrm>
                       <a:off x="0" y="0"/>
-                      <a:ext cx="6120765" cy="3235960"/>
+                      <a:ext cx="6120765" cy="3651250"/>
                     </a:xfrm>
                     <a:prstGeom prst="rect">
                       <a:avLst/>
@@ -2764,156 +2740,6 @@
     <w:p>
       <w:pPr>
         <w:pStyle w:val="a5"/>
-        <w:numPr>
-          <w:ilvl w:val="0"/>
-          <w:numId w:val="6"/>
-        </w:numPr>
-        <w:rPr>
-          <w:rFonts w:ascii="Times New Roman" w:hAnsi="Times New Roman" w:cs="Times New Roman"/>
-          <w:sz w:val="28"/>
-          <w:szCs w:val="28"/>
-        </w:rPr>
-      </w:pPr>
-      <w:proofErr w:type="spellStart"/>
-      <w:r>
-        <w:rPr>
-          <w:rFonts w:ascii="Times New Roman" w:hAnsi="Times New Roman" w:cs="Times New Roman"/>
-          <w:sz w:val="28"/>
-          <w:szCs w:val="28"/>
-          <w:lang w:val="en-US"/>
-        </w:rPr>
-        <w:t>User_auth</w:t>
-      </w:r>
-      <w:proofErr w:type="spellEnd"/>
-      <w:r>
-        <w:rPr>
-          <w:rFonts w:ascii="Times New Roman" w:hAnsi="Times New Roman" w:cs="Times New Roman"/>
-          <w:sz w:val="28"/>
-          <w:szCs w:val="28"/>
-        </w:rPr>
-        <w:t xml:space="preserve"> – сутність </w:t>
-      </w:r>
-      <w:proofErr w:type="spellStart"/>
-      <w:r>
-        <w:rPr>
-          <w:rFonts w:ascii="Times New Roman" w:hAnsi="Times New Roman" w:cs="Times New Roman"/>
-          <w:sz w:val="28"/>
-          <w:szCs w:val="28"/>
-        </w:rPr>
-        <w:t>регістрації</w:t>
-      </w:r>
-      <w:proofErr w:type="spellEnd"/>
-    </w:p>
-    <w:p>
-      <w:pPr>
-        <w:pStyle w:val="a5"/>
-        <w:ind w:left="795"/>
-        <w:rPr>
-          <w:rFonts w:ascii="Times New Roman" w:hAnsi="Times New Roman" w:cs="Times New Roman"/>
-          <w:sz w:val="28"/>
-          <w:szCs w:val="28"/>
-          <w:lang w:val="en-US"/>
-        </w:rPr>
-      </w:pPr>
-    </w:p>
-    <w:p>
-      <w:pPr>
-        <w:pStyle w:val="a5"/>
-        <w:ind w:left="795"/>
-        <w:rPr>
-          <w:rFonts w:ascii="Times New Roman" w:hAnsi="Times New Roman" w:cs="Times New Roman"/>
-          <w:sz w:val="28"/>
-          <w:szCs w:val="28"/>
-        </w:rPr>
-      </w:pPr>
-      <w:r>
-        <w:rPr>
-          <w:rFonts w:ascii="Times New Roman" w:hAnsi="Times New Roman" w:cs="Times New Roman"/>
-          <w:sz w:val="28"/>
-          <w:szCs w:val="28"/>
-          <w:lang w:val="en-US"/>
-        </w:rPr>
-        <w:t xml:space="preserve">Id – </w:t>
-      </w:r>
-      <w:r>
-        <w:rPr>
-          <w:rFonts w:ascii="Times New Roman" w:hAnsi="Times New Roman" w:cs="Times New Roman"/>
-          <w:sz w:val="28"/>
-          <w:szCs w:val="28"/>
-        </w:rPr>
-        <w:t>ідентифікатор</w:t>
-      </w:r>
-    </w:p>
-    <w:p>
-      <w:pPr>
-        <w:pStyle w:val="a5"/>
-        <w:ind w:left="795"/>
-        <w:rPr>
-          <w:rFonts w:ascii="Times New Roman" w:hAnsi="Times New Roman" w:cs="Times New Roman"/>
-          <w:sz w:val="28"/>
-          <w:szCs w:val="28"/>
-        </w:rPr>
-      </w:pPr>
-      <w:proofErr w:type="spellStart"/>
-      <w:r>
-        <w:rPr>
-          <w:rFonts w:ascii="Times New Roman" w:hAnsi="Times New Roman" w:cs="Times New Roman"/>
-          <w:sz w:val="28"/>
-          <w:szCs w:val="28"/>
-          <w:lang w:val="en-US"/>
-        </w:rPr>
-        <w:t>Login_name</w:t>
-      </w:r>
-      <w:proofErr w:type="spellEnd"/>
-      <w:r>
-        <w:rPr>
-          <w:rFonts w:ascii="Times New Roman" w:hAnsi="Times New Roman" w:cs="Times New Roman"/>
-          <w:sz w:val="28"/>
-          <w:szCs w:val="28"/>
-          <w:lang w:val="en-US"/>
-        </w:rPr>
-        <w:t xml:space="preserve"> – </w:t>
-      </w:r>
-      <w:r>
-        <w:rPr>
-          <w:rFonts w:ascii="Times New Roman" w:hAnsi="Times New Roman" w:cs="Times New Roman"/>
-          <w:sz w:val="28"/>
-          <w:szCs w:val="28"/>
-        </w:rPr>
-        <w:t>логін користувача</w:t>
-      </w:r>
-    </w:p>
-    <w:p>
-      <w:pPr>
-        <w:pStyle w:val="a5"/>
-        <w:ind w:left="795"/>
-        <w:rPr>
-          <w:rFonts w:ascii="Times New Roman" w:hAnsi="Times New Roman" w:cs="Times New Roman"/>
-          <w:sz w:val="28"/>
-          <w:szCs w:val="28"/>
-        </w:rPr>
-      </w:pPr>
-      <w:r>
-        <w:rPr>
-          <w:rFonts w:ascii="Times New Roman" w:hAnsi="Times New Roman" w:cs="Times New Roman"/>
-          <w:sz w:val="28"/>
-          <w:szCs w:val="28"/>
-          <w:lang w:val="en-US"/>
-        </w:rPr>
-        <w:t xml:space="preserve">Password – </w:t>
-      </w:r>
-      <w:r>
-        <w:rPr>
-          <w:rFonts w:ascii="Times New Roman" w:hAnsi="Times New Roman" w:cs="Times New Roman"/>
-          <w:sz w:val="28"/>
-          <w:szCs w:val="28"/>
-        </w:rPr>
-        <w:t>пароль користувача</w:t>
-      </w:r>
-    </w:p>
-    <w:p>
-      <w:pPr>
-        <w:pStyle w:val="a5"/>
         <w:ind w:left="795"/>
         <w:rPr>
           <w:rFonts w:ascii="Times New Roman" w:hAnsi="Times New Roman" w:cs="Times New Roman"/>
@@ -2991,68 +2817,6 @@
     </w:p>
     <w:p>
       <w:pPr>
-        <w:ind w:left="795"/>
-        <w:rPr>
-          <w:rFonts w:ascii="Times New Roman" w:hAnsi="Times New Roman" w:cs="Times New Roman"/>
-          <w:sz w:val="28"/>
-          <w:szCs w:val="28"/>
-        </w:rPr>
-      </w:pPr>
-      <w:r>
-        <w:rPr>
-          <w:rFonts w:ascii="Times New Roman" w:hAnsi="Times New Roman" w:cs="Times New Roman"/>
-          <w:sz w:val="28"/>
-          <w:szCs w:val="28"/>
-          <w:lang w:val="en-US"/>
-        </w:rPr>
-        <w:t>Auth</w:t>
-      </w:r>
-      <w:r>
-        <w:rPr>
-          <w:rFonts w:ascii="Times New Roman" w:hAnsi="Times New Roman" w:cs="Times New Roman"/>
-          <w:sz w:val="28"/>
-          <w:szCs w:val="28"/>
-        </w:rPr>
-        <w:t>_</w:t>
-      </w:r>
-      <w:r>
-        <w:rPr>
-          <w:rFonts w:ascii="Times New Roman" w:hAnsi="Times New Roman" w:cs="Times New Roman"/>
-          <w:sz w:val="28"/>
-          <w:szCs w:val="28"/>
-          <w:lang w:val="en-US"/>
-        </w:rPr>
-        <w:t>id</w:t>
-      </w:r>
-      <w:r>
-        <w:rPr>
-          <w:rFonts w:ascii="Times New Roman" w:hAnsi="Times New Roman" w:cs="Times New Roman"/>
-          <w:sz w:val="28"/>
-          <w:szCs w:val="28"/>
-        </w:rPr>
-        <w:t xml:space="preserve"> – </w:t>
-      </w:r>
-      <w:r>
-        <w:rPr>
-          <w:rFonts w:ascii="Times New Roman" w:hAnsi="Times New Roman" w:cs="Times New Roman"/>
-          <w:sz w:val="28"/>
-          <w:szCs w:val="28"/>
-        </w:rPr>
-        <w:t xml:space="preserve">ідентифікатор інформації </w:t>
-      </w:r>
-      <w:proofErr w:type="spellStart"/>
-      <w:r>
-        <w:rPr>
-          <w:rFonts w:ascii="Times New Roman" w:hAnsi="Times New Roman" w:cs="Times New Roman"/>
-          <w:sz w:val="28"/>
-          <w:szCs w:val="28"/>
-        </w:rPr>
-        <w:t>регістрації</w:t>
-      </w:r>
-      <w:proofErr w:type="spellEnd"/>
-    </w:p>
-    <w:p>
-      <w:pPr>
         <w:pStyle w:val="a5"/>
         <w:rPr>
           <w:rFonts w:ascii="Times New Roman" w:hAnsi="Times New Roman" w:cs="Times New Roman"/>
@@ -3065,9 +2829,17 @@
           <w:rFonts w:ascii="Times New Roman" w:hAnsi="Times New Roman" w:cs="Times New Roman"/>
           <w:sz w:val="28"/>
           <w:szCs w:val="28"/>
-          <w:lang w:val="en-US"/>
-        </w:rPr>
-        <w:t xml:space="preserve"> First name – </w:t>
+        </w:rPr>
+        <w:t xml:space="preserve"> </w:t>
+      </w:r>
+      <w:r>
+        <w:rPr>
+          <w:rFonts w:ascii="Times New Roman" w:hAnsi="Times New Roman" w:cs="Times New Roman"/>
+          <w:sz w:val="28"/>
+          <w:szCs w:val="28"/>
+          <w:lang w:val="en-US"/>
+        </w:rPr>
+        <w:t xml:space="preserve">First name – </w:t>
       </w:r>
       <w:r>
         <w:rPr>
@@ -3510,6 +3282,16 @@
     </w:p>
     <w:p>
       <w:pPr>
+        <w:ind w:left="795"/>
+        <w:rPr>
+          <w:rFonts w:ascii="Times New Roman" w:hAnsi="Times New Roman" w:cs="Times New Roman"/>
+          <w:sz w:val="28"/>
+          <w:szCs w:val="28"/>
+        </w:rPr>
+      </w:pPr>
+    </w:p>
+    <w:p>
+      <w:pPr>
         <w:pStyle w:val="a5"/>
         <w:numPr>
           <w:ilvl w:val="0"/>
@@ -3528,7 +3310,156 @@
           <w:szCs w:val="28"/>
           <w:lang w:val="en-US"/>
         </w:rPr>
+        <w:t>Reserve</w:t>
+      </w:r>
+      <w:r>
+        <w:rPr>
+          <w:rFonts w:ascii="Times New Roman" w:hAnsi="Times New Roman" w:cs="Times New Roman"/>
+          <w:sz w:val="28"/>
+          <w:szCs w:val="28"/>
+          <w:lang w:val="ru-RU"/>
+        </w:rPr>
+        <w:t xml:space="preserve"> – </w:t>
+      </w:r>
+      <w:r>
+        <w:rPr>
+          <w:rFonts w:ascii="Times New Roman" w:hAnsi="Times New Roman" w:cs="Times New Roman"/>
+          <w:sz w:val="28"/>
+          <w:szCs w:val="28"/>
+        </w:rPr>
+        <w:t>сутність процесу резервування книги</w:t>
+      </w:r>
+    </w:p>
+    <w:p>
+      <w:pPr>
+        <w:ind w:left="795"/>
+        <w:rPr>
+          <w:rFonts w:ascii="Times New Roman" w:hAnsi="Times New Roman" w:cs="Times New Roman"/>
+          <w:sz w:val="28"/>
+          <w:szCs w:val="28"/>
+        </w:rPr>
+      </w:pPr>
+    </w:p>
+    <w:p>
+      <w:pPr>
+        <w:ind w:left="795"/>
+        <w:rPr>
+          <w:rFonts w:ascii="Times New Roman" w:hAnsi="Times New Roman" w:cs="Times New Roman"/>
+          <w:sz w:val="28"/>
+          <w:szCs w:val="28"/>
+        </w:rPr>
+      </w:pPr>
+      <w:r>
+        <w:rPr>
+          <w:rFonts w:ascii="Times New Roman" w:hAnsi="Times New Roman" w:cs="Times New Roman"/>
+          <w:sz w:val="28"/>
+          <w:szCs w:val="28"/>
+          <w:lang w:val="en-US"/>
+        </w:rPr>
+        <w:t xml:space="preserve">Id – </w:t>
+      </w:r>
+      <w:r>
+        <w:rPr>
+          <w:rFonts w:ascii="Times New Roman" w:hAnsi="Times New Roman" w:cs="Times New Roman"/>
+          <w:sz w:val="28"/>
+          <w:szCs w:val="28"/>
+        </w:rPr>
+        <w:t>ідентифікатор</w:t>
+      </w:r>
+    </w:p>
+    <w:p>
+      <w:pPr>
+        <w:ind w:left="795"/>
+        <w:rPr>
+          <w:rFonts w:ascii="Times New Roman" w:hAnsi="Times New Roman" w:cs="Times New Roman"/>
+          <w:sz w:val="28"/>
+          <w:szCs w:val="28"/>
+        </w:rPr>
+      </w:pPr>
+      <w:proofErr w:type="spellStart"/>
+      <w:r>
+        <w:rPr>
+          <w:rFonts w:ascii="Times New Roman" w:hAnsi="Times New Roman" w:cs="Times New Roman"/>
+          <w:sz w:val="28"/>
+          <w:szCs w:val="28"/>
+          <w:lang w:val="en-US"/>
+        </w:rPr>
         <w:lastRenderedPageBreak/>
+        <w:t>Book_id</w:t>
+      </w:r>
+      <w:proofErr w:type="spellEnd"/>
+      <w:r>
+        <w:rPr>
+          <w:rFonts w:ascii="Times New Roman" w:hAnsi="Times New Roman" w:cs="Times New Roman"/>
+          <w:sz w:val="28"/>
+          <w:szCs w:val="28"/>
+          <w:lang w:val="en-US"/>
+        </w:rPr>
+        <w:t xml:space="preserve"> – </w:t>
+      </w:r>
+      <w:r>
+        <w:rPr>
+          <w:rFonts w:ascii="Times New Roman" w:hAnsi="Times New Roman" w:cs="Times New Roman"/>
+          <w:sz w:val="28"/>
+          <w:szCs w:val="28"/>
+        </w:rPr>
+        <w:t>ідентифікатор книги</w:t>
+      </w:r>
+    </w:p>
+    <w:p>
+      <w:pPr>
+        <w:ind w:left="795"/>
+        <w:rPr>
+          <w:rFonts w:ascii="Times New Roman" w:hAnsi="Times New Roman" w:cs="Times New Roman"/>
+          <w:sz w:val="28"/>
+          <w:szCs w:val="28"/>
+        </w:rPr>
+      </w:pPr>
+      <w:proofErr w:type="spellStart"/>
+      <w:r>
+        <w:rPr>
+          <w:rFonts w:ascii="Times New Roman" w:hAnsi="Times New Roman" w:cs="Times New Roman"/>
+          <w:sz w:val="28"/>
+          <w:szCs w:val="28"/>
+          <w:lang w:val="en-US"/>
+        </w:rPr>
+        <w:t>User_id</w:t>
+      </w:r>
+      <w:proofErr w:type="spellEnd"/>
+      <w:r>
+        <w:rPr>
+          <w:rFonts w:ascii="Times New Roman" w:hAnsi="Times New Roman" w:cs="Times New Roman"/>
+          <w:sz w:val="28"/>
+          <w:szCs w:val="28"/>
+          <w:lang w:val="en-US"/>
+        </w:rPr>
+        <w:t xml:space="preserve"> – </w:t>
+      </w:r>
+      <w:r>
+        <w:rPr>
+          <w:rFonts w:ascii="Times New Roman" w:hAnsi="Times New Roman" w:cs="Times New Roman"/>
+          <w:sz w:val="28"/>
+          <w:szCs w:val="28"/>
+        </w:rPr>
+        <w:t>ідентифікатор користувача</w:t>
+      </w:r>
+    </w:p>
+    <w:p>
+      <w:pPr>
+        <w:ind w:left="795"/>
+        <w:rPr>
+          <w:rFonts w:ascii="Times New Roman" w:hAnsi="Times New Roman" w:cs="Times New Roman"/>
+          <w:sz w:val="28"/>
+          <w:szCs w:val="28"/>
+        </w:rPr>
+      </w:pPr>
+      <w:r>
+        <w:rPr>
+          <w:rFonts w:ascii="Times New Roman" w:hAnsi="Times New Roman" w:cs="Times New Roman"/>
+          <w:sz w:val="28"/>
+          <w:szCs w:val="28"/>
+          <w:lang w:val="en-US"/>
+        </w:rPr>
         <w:t>Reserve</w:t>
       </w:r>
       <w:r>
@@ -3538,6 +3469,24 @@
           <w:szCs w:val="28"/>
           <w:lang w:val="ru-RU"/>
         </w:rPr>
+        <w:t>_</w:t>
+      </w:r>
+      <w:r>
+        <w:rPr>
+          <w:rFonts w:ascii="Times New Roman" w:hAnsi="Times New Roman" w:cs="Times New Roman"/>
+          <w:sz w:val="28"/>
+          <w:szCs w:val="28"/>
+          <w:lang w:val="en-US"/>
+        </w:rPr>
+        <w:t>date</w:t>
+      </w:r>
+      <w:r>
+        <w:rPr>
+          <w:rFonts w:ascii="Times New Roman" w:hAnsi="Times New Roman" w:cs="Times New Roman"/>
+          <w:sz w:val="28"/>
+          <w:szCs w:val="28"/>
+          <w:lang w:val="ru-RU"/>
+        </w:rPr>
         <w:t xml:space="preserve"> – </w:t>
       </w:r>
       <w:r>
@@ -3546,7 +3495,7 @@
           <w:sz w:val="28"/>
           <w:szCs w:val="28"/>
         </w:rPr>
-        <w:t>сутність процесу резервування книги</w:t>
+        <w:t>дата резервування книги</w:t>
       </w:r>
     </w:p>
     <w:p>
@@ -3558,6 +3507,50 @@
           <w:szCs w:val="28"/>
         </w:rPr>
       </w:pPr>
+      <w:r>
+        <w:rPr>
+          <w:rFonts w:ascii="Times New Roman" w:hAnsi="Times New Roman" w:cs="Times New Roman"/>
+          <w:sz w:val="28"/>
+          <w:szCs w:val="28"/>
+          <w:lang w:val="en-US"/>
+        </w:rPr>
+        <w:t>Return</w:t>
+      </w:r>
+      <w:r>
+        <w:rPr>
+          <w:rFonts w:ascii="Times New Roman" w:hAnsi="Times New Roman" w:cs="Times New Roman"/>
+          <w:sz w:val="28"/>
+          <w:szCs w:val="28"/>
+          <w:lang w:val="ru-RU"/>
+        </w:rPr>
+        <w:t>_</w:t>
+      </w:r>
+      <w:r>
+        <w:rPr>
+          <w:rFonts w:ascii="Times New Roman" w:hAnsi="Times New Roman" w:cs="Times New Roman"/>
+          <w:sz w:val="28"/>
+          <w:szCs w:val="28"/>
+          <w:lang w:val="en-US"/>
+        </w:rPr>
+        <w:t>date</w:t>
+      </w:r>
+      <w:r>
+        <w:rPr>
+          <w:rFonts w:ascii="Times New Roman" w:hAnsi="Times New Roman" w:cs="Times New Roman"/>
+          <w:sz w:val="28"/>
+          <w:szCs w:val="28"/>
+          <w:lang w:val="ru-RU"/>
+        </w:rPr>
+        <w:t xml:space="preserve"> – </w:t>
+      </w:r>
+      <w:r>
+        <w:rPr>
+          <w:rFonts w:ascii="Times New Roman" w:hAnsi="Times New Roman" w:cs="Times New Roman"/>
+          <w:sz w:val="28"/>
+          <w:szCs w:val="28"/>
+        </w:rPr>
+        <w:t>дата повернення книги</w:t>
+      </w:r>
     </w:p>
     <w:p>
       <w:pPr>
@@ -3575,200 +3568,18 @@
           <w:szCs w:val="28"/>
           <w:lang w:val="en-US"/>
         </w:rPr>
-        <w:t xml:space="preserve">Id – </w:t>
-      </w:r>
-      <w:r>
-        <w:rPr>
-          <w:rFonts w:ascii="Times New Roman" w:hAnsi="Times New Roman" w:cs="Times New Roman"/>
-          <w:sz w:val="28"/>
-          <w:szCs w:val="28"/>
-        </w:rPr>
-        <w:t>ідентифікатор</w:t>
-      </w:r>
-    </w:p>
-    <w:p>
-      <w:pPr>
-        <w:ind w:left="795"/>
-        <w:rPr>
-          <w:rFonts w:ascii="Times New Roman" w:hAnsi="Times New Roman" w:cs="Times New Roman"/>
-          <w:sz w:val="28"/>
-          <w:szCs w:val="28"/>
-        </w:rPr>
-      </w:pPr>
-      <w:proofErr w:type="spellStart"/>
-      <w:r>
-        <w:rPr>
-          <w:rFonts w:ascii="Times New Roman" w:hAnsi="Times New Roman" w:cs="Times New Roman"/>
-          <w:sz w:val="28"/>
-          <w:szCs w:val="28"/>
-          <w:lang w:val="en-US"/>
-        </w:rPr>
-        <w:t>Book_id</w:t>
-      </w:r>
-      <w:proofErr w:type="spellEnd"/>
-      <w:r>
-        <w:rPr>
-          <w:rFonts w:ascii="Times New Roman" w:hAnsi="Times New Roman" w:cs="Times New Roman"/>
-          <w:sz w:val="28"/>
-          <w:szCs w:val="28"/>
-          <w:lang w:val="en-US"/>
-        </w:rPr>
-        <w:t xml:space="preserve"> – </w:t>
-      </w:r>
-      <w:r>
-        <w:rPr>
-          <w:rFonts w:ascii="Times New Roman" w:hAnsi="Times New Roman" w:cs="Times New Roman"/>
-          <w:sz w:val="28"/>
-          <w:szCs w:val="28"/>
-        </w:rPr>
-        <w:t>ідентифікатор книги</w:t>
-      </w:r>
-    </w:p>
-    <w:p>
-      <w:pPr>
-        <w:ind w:left="795"/>
-        <w:rPr>
-          <w:rFonts w:ascii="Times New Roman" w:hAnsi="Times New Roman" w:cs="Times New Roman"/>
-          <w:sz w:val="28"/>
-          <w:szCs w:val="28"/>
-        </w:rPr>
-      </w:pPr>
-      <w:proofErr w:type="spellStart"/>
-      <w:r>
-        <w:rPr>
-          <w:rFonts w:ascii="Times New Roman" w:hAnsi="Times New Roman" w:cs="Times New Roman"/>
-          <w:sz w:val="28"/>
-          <w:szCs w:val="28"/>
-          <w:lang w:val="en-US"/>
-        </w:rPr>
-        <w:t>User_id</w:t>
-      </w:r>
-      <w:proofErr w:type="spellEnd"/>
-      <w:r>
-        <w:rPr>
-          <w:rFonts w:ascii="Times New Roman" w:hAnsi="Times New Roman" w:cs="Times New Roman"/>
-          <w:sz w:val="28"/>
-          <w:szCs w:val="28"/>
-          <w:lang w:val="en-US"/>
-        </w:rPr>
-        <w:t xml:space="preserve"> – </w:t>
-      </w:r>
-      <w:r>
-        <w:rPr>
-          <w:rFonts w:ascii="Times New Roman" w:hAnsi="Times New Roman" w:cs="Times New Roman"/>
-          <w:sz w:val="28"/>
-          <w:szCs w:val="28"/>
-        </w:rPr>
-        <w:t>ідентифікатор користувача</w:t>
-      </w:r>
-    </w:p>
-    <w:p>
-      <w:pPr>
-        <w:ind w:left="795"/>
-        <w:rPr>
-          <w:rFonts w:ascii="Times New Roman" w:hAnsi="Times New Roman" w:cs="Times New Roman"/>
-          <w:sz w:val="28"/>
-          <w:szCs w:val="28"/>
-        </w:rPr>
-      </w:pPr>
-      <w:r>
-        <w:rPr>
-          <w:rFonts w:ascii="Times New Roman" w:hAnsi="Times New Roman" w:cs="Times New Roman"/>
-          <w:sz w:val="28"/>
-          <w:szCs w:val="28"/>
-          <w:lang w:val="en-US"/>
-        </w:rPr>
-        <w:t>Reserve</w:t>
-      </w:r>
-      <w:r>
-        <w:rPr>
-          <w:rFonts w:ascii="Times New Roman" w:hAnsi="Times New Roman" w:cs="Times New Roman"/>
-          <w:sz w:val="28"/>
-          <w:szCs w:val="28"/>
-          <w:lang w:val="ru-RU"/>
-        </w:rPr>
-        <w:t>_</w:t>
-      </w:r>
-      <w:r>
-        <w:rPr>
-          <w:rFonts w:ascii="Times New Roman" w:hAnsi="Times New Roman" w:cs="Times New Roman"/>
-          <w:sz w:val="28"/>
-          <w:szCs w:val="28"/>
-          <w:lang w:val="en-US"/>
-        </w:rPr>
-        <w:t>date</w:t>
-      </w:r>
-      <w:r>
-        <w:rPr>
-          <w:rFonts w:ascii="Times New Roman" w:hAnsi="Times New Roman" w:cs="Times New Roman"/>
-          <w:sz w:val="28"/>
-          <w:szCs w:val="28"/>
-          <w:lang w:val="ru-RU"/>
-        </w:rPr>
-        <w:t xml:space="preserve"> – </w:t>
-      </w:r>
-      <w:r>
-        <w:rPr>
-          <w:rFonts w:ascii="Times New Roman" w:hAnsi="Times New Roman" w:cs="Times New Roman"/>
-          <w:sz w:val="28"/>
-          <w:szCs w:val="28"/>
-        </w:rPr>
-        <w:t>дата резервування книги</w:t>
-      </w:r>
-    </w:p>
-    <w:p>
-      <w:pPr>
-        <w:ind w:left="795"/>
-        <w:rPr>
-          <w:rFonts w:ascii="Times New Roman" w:hAnsi="Times New Roman" w:cs="Times New Roman"/>
-          <w:sz w:val="28"/>
-          <w:szCs w:val="28"/>
-        </w:rPr>
-      </w:pPr>
-      <w:r>
-        <w:rPr>
-          <w:rFonts w:ascii="Times New Roman" w:hAnsi="Times New Roman" w:cs="Times New Roman"/>
-          <w:sz w:val="28"/>
-          <w:szCs w:val="28"/>
-          <w:lang w:val="en-US"/>
-        </w:rPr>
-        <w:t>Return</w:t>
-      </w:r>
-      <w:r>
-        <w:rPr>
-          <w:rFonts w:ascii="Times New Roman" w:hAnsi="Times New Roman" w:cs="Times New Roman"/>
-          <w:sz w:val="28"/>
-          <w:szCs w:val="28"/>
-          <w:lang w:val="ru-RU"/>
-        </w:rPr>
-        <w:t>_</w:t>
-      </w:r>
-      <w:r>
-        <w:rPr>
-          <w:rFonts w:ascii="Times New Roman" w:hAnsi="Times New Roman" w:cs="Times New Roman"/>
-          <w:sz w:val="28"/>
-          <w:szCs w:val="28"/>
-          <w:lang w:val="en-US"/>
-        </w:rPr>
-        <w:t>date</w:t>
-      </w:r>
-      <w:r>
-        <w:rPr>
-          <w:rFonts w:ascii="Times New Roman" w:hAnsi="Times New Roman" w:cs="Times New Roman"/>
-          <w:sz w:val="28"/>
-          <w:szCs w:val="28"/>
-          <w:lang w:val="ru-RU"/>
-        </w:rPr>
-        <w:t xml:space="preserve"> – </w:t>
-      </w:r>
-      <w:r>
-        <w:rPr>
-          <w:rFonts w:ascii="Times New Roman" w:hAnsi="Times New Roman" w:cs="Times New Roman"/>
-          <w:sz w:val="28"/>
-          <w:szCs w:val="28"/>
-        </w:rPr>
-        <w:t>дата повернення книги</w:t>
-      </w:r>
+        <w:t xml:space="preserve">Closed – </w:t>
+      </w:r>
+      <w:r>
+        <w:rPr>
+          <w:rFonts w:ascii="Times New Roman" w:hAnsi="Times New Roman" w:cs="Times New Roman"/>
+          <w:sz w:val="28"/>
+          <w:szCs w:val="28"/>
+        </w:rPr>
+        <w:t>статус резервування</w:t>
+      </w:r>
+      <w:bookmarkStart w:id="0" w:name="_GoBack"/>
+      <w:bookmarkEnd w:id="0"/>
     </w:p>
     <w:p>
       <w:pPr>
@@ -3953,8 +3764,28 @@
           <w:sz w:val="28"/>
           <w:szCs w:val="28"/>
         </w:rPr>
-        <w:t>Створення користувача</w:t>
-      </w:r>
+        <w:t xml:space="preserve">Створення </w:t>
+      </w:r>
+      <w:r>
+        <w:rPr>
+          <w:rFonts w:ascii="Arial" w:hAnsi="Arial" w:cs="Arial"/>
+          <w:color w:val="000000"/>
+          <w:sz w:val="28"/>
+          <w:szCs w:val="28"/>
+        </w:rPr>
+        <w:t xml:space="preserve">аккаунту </w:t>
+      </w:r>
+      <w:proofErr w:type="spellStart"/>
+      <w:r>
+        <w:rPr>
+          <w:rFonts w:ascii="Arial" w:hAnsi="Arial" w:cs="Arial"/>
+          <w:color w:val="000000"/>
+          <w:sz w:val="28"/>
+          <w:szCs w:val="28"/>
+        </w:rPr>
+        <w:t>бібліотекаря</w:t>
+      </w:r>
+      <w:proofErr w:type="spellEnd"/>
     </w:p>
     <w:p>
       <w:pPr>
@@ -4049,8 +3880,6 @@
         </w:rPr>
         <w:t>Логін</w:t>
       </w:r>
-      <w:bookmarkStart w:id="0" w:name="_GoBack"/>
-      <w:bookmarkEnd w:id="0"/>
     </w:p>
     <w:p>
       <w:pPr>
@@ -4073,18 +3902,26 @@
           <w:color w:val="000000"/>
           <w:sz w:val="28"/>
           <w:szCs w:val="28"/>
-          <w:lang w:val="en-US"/>
-        </w:rPr>
-      </w:pPr>
-      <w:r>
-        <w:rPr>
-          <w:rFonts w:ascii="Arial" w:hAnsi="Arial" w:cs="Arial"/>
-          <w:color w:val="000000"/>
-          <w:sz w:val="28"/>
-          <w:szCs w:val="28"/>
-          <w:lang w:val="en-US"/>
-        </w:rPr>
-        <w:t>POST /</w:t>
+        </w:rPr>
+      </w:pPr>
+      <w:r>
+        <w:rPr>
+          <w:rFonts w:ascii="Arial" w:hAnsi="Arial" w:cs="Arial"/>
+          <w:color w:val="000000"/>
+          <w:sz w:val="28"/>
+          <w:szCs w:val="28"/>
+          <w:lang w:val="en-US"/>
+        </w:rPr>
+        <w:t>POST</w:t>
+      </w:r>
+      <w:r>
+        <w:rPr>
+          <w:rFonts w:ascii="Arial" w:hAnsi="Arial" w:cs="Arial"/>
+          <w:color w:val="000000"/>
+          <w:sz w:val="28"/>
+          <w:szCs w:val="28"/>
+        </w:rPr>
+        <w:t xml:space="preserve"> /</w:t>
       </w:r>
       <w:proofErr w:type="spellStart"/>
       <w:r>
@@ -4093,7 +3930,6 @@
           <w:color w:val="000000"/>
           <w:sz w:val="28"/>
           <w:szCs w:val="28"/>
-          <w:lang w:val="en-US"/>
         </w:rPr>
         <w:t>api</w:t>
       </w:r>
@@ -4104,19 +3940,46 @@
           <w:color w:val="000000"/>
           <w:sz w:val="28"/>
           <w:szCs w:val="28"/>
-          <w:lang w:val="en-US"/>
-        </w:rPr>
-        <w:t>/reserve</w:t>
-      </w:r>
-      <w:r>
-        <w:rPr>
-          <w:rFonts w:ascii="Arial" w:hAnsi="Arial" w:cs="Arial"/>
-          <w:color w:val="000000"/>
-          <w:sz w:val="28"/>
-          <w:szCs w:val="28"/>
-          <w:lang w:val="en-US"/>
         </w:rPr>
         <w:t>/</w:t>
+      </w:r>
+      <w:r>
+        <w:rPr>
+          <w:rFonts w:ascii="Arial" w:hAnsi="Arial" w:cs="Arial"/>
+          <w:color w:val="000000"/>
+          <w:sz w:val="28"/>
+          <w:szCs w:val="28"/>
+          <w:lang w:val="en-US"/>
+        </w:rPr>
+        <w:t>user</w:t>
+      </w:r>
+      <w:r>
+        <w:rPr>
+          <w:rFonts w:ascii="Arial" w:hAnsi="Arial" w:cs="Arial"/>
+          <w:color w:val="000000"/>
+          <w:sz w:val="28"/>
+          <w:szCs w:val="28"/>
+        </w:rPr>
+        <w:t>/</w:t>
+      </w:r>
+      <w:r>
+        <w:rPr>
+          <w:rFonts w:ascii="Arial" w:hAnsi="Arial" w:cs="Arial"/>
+          <w:color w:val="000000"/>
+          <w:sz w:val="28"/>
+          <w:szCs w:val="28"/>
+          <w:lang w:val="en-US"/>
+        </w:rPr>
+        <w:t>new</w:t>
+      </w:r>
+      <w:r>
+        <w:rPr>
+          <w:rFonts w:ascii="Arial" w:hAnsi="Arial" w:cs="Arial"/>
+          <w:color w:val="000000"/>
+          <w:sz w:val="28"/>
+          <w:szCs w:val="28"/>
+        </w:rPr>
+        <w:t xml:space="preserve"> </w:t>
       </w:r>
     </w:p>
     <w:p>
@@ -4137,7 +4000,25 @@
           <w:sz w:val="28"/>
           <w:szCs w:val="28"/>
         </w:rPr>
-        <w:t>Створення операції взяття книги з бібліотеки</w:t>
+        <w:t>Додавання нового</w:t>
+      </w:r>
+      <w:r>
+        <w:rPr>
+          <w:rFonts w:ascii="Arial" w:hAnsi="Arial" w:cs="Arial"/>
+          <w:color w:val="000000"/>
+          <w:sz w:val="28"/>
+          <w:szCs w:val="28"/>
+        </w:rPr>
+        <w:t xml:space="preserve"> </w:t>
+      </w:r>
+      <w:r>
+        <w:rPr>
+          <w:rFonts w:ascii="Arial" w:hAnsi="Arial" w:cs="Arial"/>
+          <w:color w:val="000000"/>
+          <w:sz w:val="28"/>
+          <w:szCs w:val="28"/>
+        </w:rPr>
+        <w:t>користувача</w:t>
       </w:r>
     </w:p>
     <w:p>
@@ -4161,28 +4042,18 @@
           <w:color w:val="000000"/>
           <w:sz w:val="28"/>
           <w:szCs w:val="28"/>
-          <w:lang w:val="ru-RU"/>
-        </w:rPr>
-      </w:pPr>
-      <w:r>
-        <w:rPr>
-          <w:rFonts w:ascii="Arial" w:hAnsi="Arial" w:cs="Arial"/>
-          <w:color w:val="000000"/>
-          <w:sz w:val="28"/>
-          <w:szCs w:val="28"/>
-          <w:lang w:val="en-US"/>
-        </w:rPr>
-        <w:t>POST</w:t>
-      </w:r>
-      <w:r>
-        <w:rPr>
-          <w:rFonts w:ascii="Arial" w:hAnsi="Arial" w:cs="Arial"/>
-          <w:color w:val="000000"/>
-          <w:sz w:val="28"/>
-          <w:szCs w:val="28"/>
-          <w:lang w:val="ru-RU"/>
-        </w:rPr>
-        <w:t xml:space="preserve"> /</w:t>
+          <w:lang w:val="en-US"/>
+        </w:rPr>
+      </w:pPr>
+      <w:r>
+        <w:rPr>
+          <w:rFonts w:ascii="Arial" w:hAnsi="Arial" w:cs="Arial"/>
+          <w:color w:val="000000"/>
+          <w:sz w:val="28"/>
+          <w:szCs w:val="28"/>
+          <w:lang w:val="en-US"/>
+        </w:rPr>
+        <w:t>POST /</w:t>
       </w:r>
       <w:proofErr w:type="spellStart"/>
       <w:r>
@@ -4202,7 +4073,17 @@
           <w:color w:val="000000"/>
           <w:sz w:val="28"/>
           <w:szCs w:val="28"/>
-          <w:lang w:val="ru-RU"/>
+          <w:lang w:val="en-US"/>
+        </w:rPr>
+        <w:t>/reserve</w:t>
+      </w:r>
+      <w:r>
+        <w:rPr>
+          <w:rFonts w:ascii="Arial" w:hAnsi="Arial" w:cs="Arial"/>
+          <w:color w:val="000000"/>
+          <w:sz w:val="28"/>
+          <w:szCs w:val="28"/>
+          <w:lang w:val="en-US"/>
         </w:rPr>
         <w:t>/</w:t>
       </w:r>
@@ -4214,17 +4095,7 @@
           <w:szCs w:val="28"/>
           <w:lang w:val="en-US"/>
         </w:rPr>
-        <w:t>books</w:t>
-      </w:r>
-      <w:r>
-        <w:rPr>
-          <w:rFonts w:ascii="Arial" w:hAnsi="Arial" w:cs="Arial"/>
-          <w:color w:val="000000"/>
-          <w:sz w:val="28"/>
-          <w:szCs w:val="28"/>
-          <w:lang w:val="ru-RU"/>
-        </w:rPr>
-        <w:t>/</w:t>
+        <w:t>new</w:t>
       </w:r>
     </w:p>
     <w:p>
@@ -4245,7 +4116,7 @@
           <w:sz w:val="28"/>
           <w:szCs w:val="28"/>
         </w:rPr>
-        <w:t>Занесення нової книги у список</w:t>
+        <w:t>Створення операції взяття книги з бібліотеки</w:t>
       </w:r>
     </w:p>
     <w:p>
@@ -4253,17 +4124,135 @@
         <w:pStyle w:val="a6"/>
         <w:spacing w:before="0" w:beforeAutospacing="0" w:after="0" w:afterAutospacing="0"/>
         <w:rPr>
-          <w:color w:val="000000"/>
-          <w:sz w:val="28"/>
-          <w:szCs w:val="28"/>
-          <w:lang w:val="en-US"/>
-        </w:rPr>
-      </w:pPr>
-      <w:r>
-        <w:rPr>
-          <w:rFonts w:ascii="Arial" w:hAnsi="Arial" w:cs="Arial"/>
-          <w:color w:val="000000"/>
-          <w:lang w:val="en-US"/>
+          <w:rFonts w:ascii="Arial" w:hAnsi="Arial" w:cs="Arial"/>
+          <w:color w:val="000000"/>
+          <w:sz w:val="28"/>
+          <w:szCs w:val="28"/>
+        </w:rPr>
+      </w:pPr>
+    </w:p>
+    <w:p>
+      <w:pPr>
+        <w:pStyle w:val="a6"/>
+        <w:spacing w:before="0" w:beforeAutospacing="0" w:after="0" w:afterAutospacing="0"/>
+        <w:rPr>
+          <w:rFonts w:ascii="Arial" w:hAnsi="Arial" w:cs="Arial"/>
+          <w:color w:val="000000"/>
+          <w:sz w:val="28"/>
+          <w:szCs w:val="28"/>
+          <w:lang w:val="ru-RU"/>
+        </w:rPr>
+      </w:pPr>
+      <w:r>
+        <w:rPr>
+          <w:rFonts w:ascii="Arial" w:hAnsi="Arial" w:cs="Arial"/>
+          <w:color w:val="000000"/>
+          <w:sz w:val="28"/>
+          <w:szCs w:val="28"/>
+          <w:lang w:val="en-US"/>
+        </w:rPr>
+        <w:t>POST</w:t>
+      </w:r>
+      <w:r>
+        <w:rPr>
+          <w:rFonts w:ascii="Arial" w:hAnsi="Arial" w:cs="Arial"/>
+          <w:color w:val="000000"/>
+          <w:sz w:val="28"/>
+          <w:szCs w:val="28"/>
+          <w:lang w:val="ru-RU"/>
+        </w:rPr>
+        <w:t xml:space="preserve"> /</w:t>
+      </w:r>
+      <w:proofErr w:type="spellStart"/>
+      <w:r>
+        <w:rPr>
+          <w:rFonts w:ascii="Arial" w:hAnsi="Arial" w:cs="Arial"/>
+          <w:color w:val="000000"/>
+          <w:sz w:val="28"/>
+          <w:szCs w:val="28"/>
+          <w:lang w:val="en-US"/>
+        </w:rPr>
+        <w:t>api</w:t>
+      </w:r>
+      <w:proofErr w:type="spellEnd"/>
+      <w:r>
+        <w:rPr>
+          <w:rFonts w:ascii="Arial" w:hAnsi="Arial" w:cs="Arial"/>
+          <w:color w:val="000000"/>
+          <w:sz w:val="28"/>
+          <w:szCs w:val="28"/>
+          <w:lang w:val="ru-RU"/>
+        </w:rPr>
+        <w:t>/</w:t>
+      </w:r>
+      <w:r>
+        <w:rPr>
+          <w:rFonts w:ascii="Arial" w:hAnsi="Arial" w:cs="Arial"/>
+          <w:color w:val="000000"/>
+          <w:sz w:val="28"/>
+          <w:szCs w:val="28"/>
+          <w:lang w:val="en-US"/>
+        </w:rPr>
+        <w:t>books</w:t>
+      </w:r>
+      <w:r>
+        <w:rPr>
+          <w:rFonts w:ascii="Arial" w:hAnsi="Arial" w:cs="Arial"/>
+          <w:color w:val="000000"/>
+          <w:sz w:val="28"/>
+          <w:szCs w:val="28"/>
+          <w:lang w:val="ru-RU"/>
+        </w:rPr>
+        <w:t>/</w:t>
+      </w:r>
+      <w:r>
+        <w:rPr>
+          <w:rFonts w:ascii="Arial" w:hAnsi="Arial" w:cs="Arial"/>
+          <w:color w:val="000000"/>
+          <w:sz w:val="28"/>
+          <w:szCs w:val="28"/>
+          <w:lang w:val="en-US"/>
+        </w:rPr>
+        <w:t>new</w:t>
+      </w:r>
+    </w:p>
+    <w:p>
+      <w:pPr>
+        <w:pStyle w:val="a6"/>
+        <w:spacing w:before="0" w:beforeAutospacing="0" w:after="0" w:afterAutospacing="0"/>
+        <w:rPr>
+          <w:rFonts w:ascii="Arial" w:hAnsi="Arial" w:cs="Arial"/>
+          <w:color w:val="000000"/>
+          <w:sz w:val="28"/>
+          <w:szCs w:val="28"/>
+        </w:rPr>
+      </w:pPr>
+      <w:r>
+        <w:rPr>
+          <w:rFonts w:ascii="Arial" w:hAnsi="Arial" w:cs="Arial"/>
+          <w:color w:val="000000"/>
+          <w:sz w:val="28"/>
+          <w:szCs w:val="28"/>
+        </w:rPr>
+        <w:t>Занесення нової книги у список</w:t>
+      </w:r>
+    </w:p>
+    <w:p>
+      <w:pPr>
+        <w:pStyle w:val="a6"/>
+        <w:spacing w:before="0" w:beforeAutospacing="0" w:after="0" w:afterAutospacing="0"/>
+        <w:rPr>
+          <w:color w:val="000000"/>
+          <w:sz w:val="28"/>
+          <w:szCs w:val="28"/>
+          <w:lang w:val="en-US"/>
+        </w:rPr>
+      </w:pPr>
+      <w:r>
+        <w:rPr>
+          <w:rFonts w:ascii="Arial" w:hAnsi="Arial" w:cs="Arial"/>
+          <w:color w:val="000000"/>
+          <w:lang w:val="ru-RU"/>
         </w:rPr>
         <w:br/>
       </w:r>
@@ -4273,7 +4262,7 @@
           <w:color w:val="000000"/>
           <w:sz w:val="22"/>
           <w:szCs w:val="22"/>
-          <w:lang w:val="en-US"/>
+          <w:lang w:val="ru-RU"/>
         </w:rPr>
         <w:br/>
       </w:r>
@@ -4303,6 +4292,80 @@
         <w:rPr>
           <w:rFonts w:ascii="Arial" w:hAnsi="Arial" w:cs="Arial"/>
           <w:color w:val="000000"/>
+          <w:sz w:val="28"/>
+          <w:szCs w:val="28"/>
+        </w:rPr>
+      </w:pPr>
+      <w:r>
+        <w:rPr>
+          <w:rFonts w:ascii="Arial" w:hAnsi="Arial" w:cs="Arial"/>
+          <w:color w:val="000000"/>
+          <w:sz w:val="28"/>
+          <w:szCs w:val="28"/>
+          <w:lang w:val="en-US"/>
+        </w:rPr>
+        <w:t>GET /</w:t>
+      </w:r>
+      <w:proofErr w:type="spellStart"/>
+      <w:r>
+        <w:rPr>
+          <w:rFonts w:ascii="Arial" w:hAnsi="Arial" w:cs="Arial"/>
+          <w:color w:val="000000"/>
+          <w:sz w:val="28"/>
+          <w:szCs w:val="28"/>
+          <w:lang w:val="en-US"/>
+        </w:rPr>
+        <w:t>api</w:t>
+      </w:r>
+      <w:proofErr w:type="spellEnd"/>
+      <w:r>
+        <w:rPr>
+          <w:rFonts w:ascii="Arial" w:hAnsi="Arial" w:cs="Arial"/>
+          <w:color w:val="000000"/>
+          <w:sz w:val="28"/>
+          <w:szCs w:val="28"/>
+          <w:lang w:val="en-US"/>
+        </w:rPr>
+        <w:t>/user/</w:t>
+      </w:r>
+    </w:p>
+    <w:p>
+      <w:pPr>
+        <w:pStyle w:val="a6"/>
+        <w:spacing w:before="0" w:beforeAutospacing="0" w:after="0" w:afterAutospacing="0"/>
+        <w:rPr>
+          <w:rFonts w:ascii="Arial" w:hAnsi="Arial" w:cs="Arial"/>
+          <w:color w:val="000000"/>
+          <w:sz w:val="28"/>
+          <w:szCs w:val="28"/>
+        </w:rPr>
+      </w:pPr>
+      <w:r>
+        <w:rPr>
+          <w:rFonts w:ascii="Arial" w:hAnsi="Arial" w:cs="Arial"/>
+          <w:color w:val="000000"/>
+          <w:sz w:val="28"/>
+          <w:szCs w:val="28"/>
+        </w:rPr>
+        <w:t xml:space="preserve">Отримання </w:t>
+      </w:r>
+      <w:r>
+        <w:rPr>
+          <w:rFonts w:ascii="Arial" w:hAnsi="Arial" w:cs="Arial"/>
+          <w:color w:val="000000"/>
+          <w:sz w:val="28"/>
+          <w:szCs w:val="28"/>
+        </w:rPr>
+        <w:t>списку юзерів</w:t>
+      </w:r>
+    </w:p>
+    <w:p>
+      <w:pPr>
+        <w:pStyle w:val="a6"/>
+        <w:spacing w:before="0" w:beforeAutospacing="0" w:after="0" w:afterAutospacing="0"/>
+        <w:rPr>
+          <w:rFonts w:ascii="Arial" w:hAnsi="Arial" w:cs="Arial"/>
+          <w:color w:val="000000"/>
           <w:sz w:val="22"/>
           <w:szCs w:val="22"/>
           <w:lang w:val="en-US"/>
@@ -4441,6 +4504,7 @@
           <w:color w:val="000000"/>
           <w:sz w:val="28"/>
           <w:szCs w:val="28"/>
+          <w:lang w:val="en-US"/>
         </w:rPr>
       </w:pPr>
       <w:r>
@@ -4529,7 +4593,27 @@
           <w:szCs w:val="28"/>
           <w:lang w:val="en-US"/>
         </w:rPr>
-        <w:t>={name}</w:t>
+        <w:t>={name}&amp;</w:t>
+      </w:r>
+      <w:r>
+        <w:rPr>
+          <w:rFonts w:ascii="Arial" w:hAnsi="Arial" w:cs="Arial"/>
+          <w:color w:val="000000"/>
+          <w:sz w:val="28"/>
+          <w:szCs w:val="28"/>
+          <w:lang w:val="en-US"/>
+        </w:rPr>
+        <w:t>author={author}&amp;</w:t>
+      </w:r>
+      <w:r>
+        <w:rPr>
+          <w:rFonts w:ascii="Arial" w:hAnsi="Arial" w:cs="Arial"/>
+          <w:color w:val="000000"/>
+          <w:sz w:val="28"/>
+          <w:szCs w:val="28"/>
+          <w:lang w:val="en-US"/>
+        </w:rPr>
+        <w:t>category={category}</w:t>
       </w:r>
     </w:p>
     <w:p>
@@ -4550,7 +4634,7 @@
           <w:sz w:val="28"/>
           <w:szCs w:val="28"/>
         </w:rPr>
-        <w:t>Пошук книги по імені</w:t>
+        <w:t>Пошук книги по назві, автору, темі</w:t>
       </w:r>
     </w:p>
     <w:p>
@@ -4564,781 +4648,6 @@
           <w:szCs w:val="28"/>
         </w:rPr>
       </w:pPr>
-    </w:p>
-    <w:p>
-      <w:pPr>
-        <w:pStyle w:val="a6"/>
-        <w:spacing w:before="0" w:beforeAutospacing="0" w:after="0" w:afterAutospacing="0"/>
-        <w:rPr>
-          <w:rFonts w:ascii="Arial" w:hAnsi="Arial" w:cs="Arial"/>
-          <w:color w:val="000000"/>
-          <w:sz w:val="28"/>
-          <w:szCs w:val="28"/>
-          <w:lang w:val="en-US"/>
-        </w:rPr>
-      </w:pPr>
-      <w:r>
-        <w:rPr>
-          <w:rFonts w:ascii="Arial" w:hAnsi="Arial" w:cs="Arial"/>
-          <w:color w:val="000000"/>
-          <w:sz w:val="28"/>
-          <w:szCs w:val="28"/>
-          <w:lang w:val="en-US"/>
-        </w:rPr>
-        <w:t>GET /</w:t>
-      </w:r>
-      <w:proofErr w:type="spellStart"/>
-      <w:r>
-        <w:rPr>
-          <w:rFonts w:ascii="Arial" w:hAnsi="Arial" w:cs="Arial"/>
-          <w:color w:val="000000"/>
-          <w:sz w:val="28"/>
-          <w:szCs w:val="28"/>
-          <w:lang w:val="en-US"/>
-        </w:rPr>
-        <w:t>api</w:t>
-      </w:r>
-      <w:proofErr w:type="spellEnd"/>
-      <w:r>
-        <w:rPr>
-          <w:rFonts w:ascii="Arial" w:hAnsi="Arial" w:cs="Arial"/>
-          <w:color w:val="000000"/>
-          <w:sz w:val="28"/>
-          <w:szCs w:val="28"/>
-          <w:lang w:val="en-US"/>
-        </w:rPr>
-        <w:t>/</w:t>
-      </w:r>
-      <w:proofErr w:type="spellStart"/>
-      <w:r>
-        <w:rPr>
-          <w:rFonts w:ascii="Arial" w:hAnsi="Arial" w:cs="Arial"/>
-          <w:color w:val="000000"/>
-          <w:sz w:val="28"/>
-          <w:szCs w:val="28"/>
-          <w:lang w:val="en-US"/>
-        </w:rPr>
-        <w:t>book?author</w:t>
-      </w:r>
-      <w:proofErr w:type="spellEnd"/>
-      <w:r>
-        <w:rPr>
-          <w:rFonts w:ascii="Arial" w:hAnsi="Arial" w:cs="Arial"/>
-          <w:color w:val="000000"/>
-          <w:sz w:val="28"/>
-          <w:szCs w:val="28"/>
-          <w:lang w:val="en-US"/>
-        </w:rPr>
-        <w:t>={author}</w:t>
-      </w:r>
-    </w:p>
-    <w:p>
-      <w:pPr>
-        <w:pStyle w:val="a6"/>
-        <w:spacing w:before="0" w:beforeAutospacing="0" w:after="0" w:afterAutospacing="0"/>
-        <w:rPr>
-          <w:rFonts w:ascii="Arial" w:hAnsi="Arial" w:cs="Arial"/>
-          <w:color w:val="000000"/>
-          <w:sz w:val="28"/>
-          <w:szCs w:val="28"/>
-        </w:rPr>
-      </w:pPr>
-      <w:r>
-        <w:rPr>
-          <w:rFonts w:ascii="Arial" w:hAnsi="Arial" w:cs="Arial"/>
-          <w:color w:val="000000"/>
-          <w:sz w:val="28"/>
-          <w:szCs w:val="28"/>
-        </w:rPr>
-        <w:t>Пошук книги по автору</w:t>
-      </w:r>
-    </w:p>
-    <w:p>
-      <w:pPr>
-        <w:pStyle w:val="a6"/>
-        <w:spacing w:before="0" w:beforeAutospacing="0" w:after="0" w:afterAutospacing="0"/>
-        <w:rPr>
-          <w:rFonts w:ascii="Arial" w:hAnsi="Arial" w:cs="Arial"/>
-          <w:color w:val="000000"/>
-          <w:sz w:val="28"/>
-          <w:szCs w:val="28"/>
-        </w:rPr>
-      </w:pPr>
-    </w:p>
-    <w:p>
-      <w:pPr>
-        <w:pStyle w:val="a6"/>
-        <w:spacing w:before="0" w:beforeAutospacing="0" w:after="0" w:afterAutospacing="0"/>
-        <w:rPr>
-          <w:rFonts w:ascii="Arial" w:hAnsi="Arial" w:cs="Arial"/>
-          <w:color w:val="000000"/>
-          <w:sz w:val="28"/>
-          <w:szCs w:val="28"/>
-          <w:lang w:val="en-US"/>
-        </w:rPr>
-      </w:pPr>
-      <w:r>
-        <w:rPr>
-          <w:rFonts w:ascii="Arial" w:hAnsi="Arial" w:cs="Arial"/>
-          <w:color w:val="000000"/>
-          <w:sz w:val="28"/>
-          <w:szCs w:val="28"/>
-          <w:lang w:val="en-US"/>
-        </w:rPr>
-        <w:t>GET /</w:t>
-      </w:r>
-      <w:proofErr w:type="spellStart"/>
-      <w:r>
-        <w:rPr>
-          <w:rFonts w:ascii="Arial" w:hAnsi="Arial" w:cs="Arial"/>
-          <w:color w:val="000000"/>
-          <w:sz w:val="28"/>
-          <w:szCs w:val="28"/>
-          <w:lang w:val="en-US"/>
-        </w:rPr>
-        <w:t>api</w:t>
-      </w:r>
-      <w:proofErr w:type="spellEnd"/>
-      <w:r>
-        <w:rPr>
-          <w:rFonts w:ascii="Arial" w:hAnsi="Arial" w:cs="Arial"/>
-          <w:color w:val="000000"/>
-          <w:sz w:val="28"/>
-          <w:szCs w:val="28"/>
-          <w:lang w:val="en-US"/>
-        </w:rPr>
-        <w:t>/</w:t>
-      </w:r>
-      <w:proofErr w:type="spellStart"/>
-      <w:r>
-        <w:rPr>
-          <w:rFonts w:ascii="Arial" w:hAnsi="Arial" w:cs="Arial"/>
-          <w:color w:val="000000"/>
-          <w:sz w:val="28"/>
-          <w:szCs w:val="28"/>
-          <w:lang w:val="en-US"/>
-        </w:rPr>
-        <w:t>book?category</w:t>
-      </w:r>
-      <w:proofErr w:type="spellEnd"/>
-      <w:r>
-        <w:rPr>
-          <w:rFonts w:ascii="Arial" w:hAnsi="Arial" w:cs="Arial"/>
-          <w:color w:val="000000"/>
-          <w:sz w:val="28"/>
-          <w:szCs w:val="28"/>
-          <w:lang w:val="en-US"/>
-        </w:rPr>
-        <w:t>={category}</w:t>
-      </w:r>
-    </w:p>
-    <w:p>
-      <w:pPr>
-        <w:pStyle w:val="a6"/>
-        <w:spacing w:before="0" w:beforeAutospacing="0" w:after="0" w:afterAutospacing="0"/>
-        <w:rPr>
-          <w:rFonts w:ascii="Arial" w:hAnsi="Arial" w:cs="Arial"/>
-          <w:color w:val="000000"/>
-          <w:sz w:val="28"/>
-          <w:szCs w:val="28"/>
-        </w:rPr>
-      </w:pPr>
-      <w:r>
-        <w:rPr>
-          <w:rFonts w:ascii="Arial" w:hAnsi="Arial" w:cs="Arial"/>
-          <w:color w:val="000000"/>
-          <w:sz w:val="28"/>
-          <w:szCs w:val="28"/>
-        </w:rPr>
-        <w:t>Пошук книги по темі</w:t>
-      </w:r>
-    </w:p>
-    <w:p>
-      <w:pPr>
-        <w:pStyle w:val="a6"/>
-        <w:spacing w:before="0" w:beforeAutospacing="0" w:after="0" w:afterAutospacing="0"/>
-        <w:rPr>
-          <w:rFonts w:ascii="Arial" w:hAnsi="Arial" w:cs="Arial"/>
-          <w:color w:val="000000"/>
-          <w:sz w:val="28"/>
-          <w:szCs w:val="28"/>
-        </w:rPr>
-      </w:pPr>
-    </w:p>
-    <w:p>
-      <w:pPr>
-        <w:pStyle w:val="a6"/>
-        <w:spacing w:before="0" w:beforeAutospacing="0" w:after="0" w:afterAutospacing="0"/>
-        <w:rPr>
-          <w:rFonts w:ascii="Arial" w:hAnsi="Arial" w:cs="Arial"/>
-          <w:color w:val="000000"/>
-          <w:sz w:val="28"/>
-          <w:szCs w:val="28"/>
-          <w:lang w:val="en-US"/>
-        </w:rPr>
-      </w:pPr>
-      <w:r>
-        <w:rPr>
-          <w:rFonts w:ascii="Arial" w:hAnsi="Arial" w:cs="Arial"/>
-          <w:color w:val="000000"/>
-          <w:sz w:val="28"/>
-          <w:szCs w:val="28"/>
-          <w:lang w:val="en-US"/>
-        </w:rPr>
-        <w:t>GET /</w:t>
-      </w:r>
-      <w:proofErr w:type="spellStart"/>
-      <w:r>
-        <w:rPr>
-          <w:rFonts w:ascii="Arial" w:hAnsi="Arial" w:cs="Arial"/>
-          <w:color w:val="000000"/>
-          <w:sz w:val="28"/>
-          <w:szCs w:val="28"/>
-          <w:lang w:val="en-US"/>
-        </w:rPr>
-        <w:t>api</w:t>
-      </w:r>
-      <w:proofErr w:type="spellEnd"/>
-      <w:r>
-        <w:rPr>
-          <w:rFonts w:ascii="Arial" w:hAnsi="Arial" w:cs="Arial"/>
-          <w:color w:val="000000"/>
-          <w:sz w:val="28"/>
-          <w:szCs w:val="28"/>
-          <w:lang w:val="en-US"/>
-        </w:rPr>
-        <w:t>/</w:t>
-      </w:r>
-      <w:proofErr w:type="spellStart"/>
-      <w:r>
-        <w:rPr>
-          <w:rFonts w:ascii="Arial" w:hAnsi="Arial" w:cs="Arial"/>
-          <w:color w:val="000000"/>
-          <w:sz w:val="28"/>
-          <w:szCs w:val="28"/>
-          <w:lang w:val="en-US"/>
-        </w:rPr>
-        <w:t>book?name</w:t>
-      </w:r>
-      <w:proofErr w:type="spellEnd"/>
-      <w:r>
-        <w:rPr>
-          <w:rFonts w:ascii="Arial" w:hAnsi="Arial" w:cs="Arial"/>
-          <w:color w:val="000000"/>
-          <w:sz w:val="28"/>
-          <w:szCs w:val="28"/>
-          <w:lang w:val="en-US"/>
-        </w:rPr>
-        <w:t>={name}&amp;</w:t>
-      </w:r>
-      <w:r>
-        <w:rPr>
-          <w:rFonts w:ascii="Arial" w:hAnsi="Arial" w:cs="Arial"/>
-          <w:color w:val="000000"/>
-          <w:sz w:val="28"/>
-          <w:szCs w:val="28"/>
-          <w:lang w:val="en-US"/>
-        </w:rPr>
-        <w:t>author={author}&amp;</w:t>
-      </w:r>
-      <w:r>
-        <w:rPr>
-          <w:rFonts w:ascii="Arial" w:hAnsi="Arial" w:cs="Arial"/>
-          <w:color w:val="000000"/>
-          <w:sz w:val="28"/>
-          <w:szCs w:val="28"/>
-          <w:lang w:val="en-US"/>
-        </w:rPr>
-        <w:t>category={category}</w:t>
-      </w:r>
-    </w:p>
-    <w:p>
-      <w:pPr>
-        <w:pStyle w:val="a6"/>
-        <w:spacing w:before="0" w:beforeAutospacing="0" w:after="0" w:afterAutospacing="0"/>
-        <w:rPr>
-          <w:rFonts w:ascii="Arial" w:hAnsi="Arial" w:cs="Arial"/>
-          <w:color w:val="000000"/>
-          <w:sz w:val="28"/>
-          <w:szCs w:val="28"/>
-        </w:rPr>
-      </w:pPr>
-      <w:r>
-        <w:rPr>
-          <w:rFonts w:ascii="Arial" w:hAnsi="Arial" w:cs="Arial"/>
-          <w:color w:val="000000"/>
-          <w:sz w:val="28"/>
-          <w:szCs w:val="28"/>
-        </w:rPr>
-        <w:t>Пошук книги по назві, автору, темі</w:t>
-      </w:r>
-    </w:p>
-    <w:p>
-      <w:pPr>
-        <w:pStyle w:val="a6"/>
-        <w:spacing w:before="0" w:beforeAutospacing="0" w:after="0" w:afterAutospacing="0"/>
-        <w:rPr>
-          <w:rFonts w:ascii="Arial" w:hAnsi="Arial" w:cs="Arial"/>
-          <w:color w:val="000000"/>
-          <w:sz w:val="28"/>
-          <w:szCs w:val="28"/>
-        </w:rPr>
-      </w:pPr>
-    </w:p>
-    <w:p>
-      <w:pPr>
-        <w:pStyle w:val="a6"/>
-        <w:spacing w:before="0" w:beforeAutospacing="0" w:after="0" w:afterAutospacing="0"/>
-        <w:rPr>
-          <w:rFonts w:ascii="Arial" w:hAnsi="Arial" w:cs="Arial"/>
-          <w:color w:val="000000"/>
-          <w:sz w:val="28"/>
-          <w:szCs w:val="28"/>
-        </w:rPr>
-      </w:pPr>
-      <w:r>
-        <w:rPr>
-          <w:rFonts w:ascii="Arial" w:hAnsi="Arial" w:cs="Arial"/>
-          <w:color w:val="000000"/>
-          <w:sz w:val="28"/>
-          <w:szCs w:val="28"/>
-          <w:lang w:val="en-US"/>
-        </w:rPr>
-        <w:t>GET /</w:t>
-      </w:r>
-      <w:proofErr w:type="spellStart"/>
-      <w:r>
-        <w:rPr>
-          <w:rFonts w:ascii="Arial" w:hAnsi="Arial" w:cs="Arial"/>
-          <w:color w:val="000000"/>
-          <w:sz w:val="28"/>
-          <w:szCs w:val="28"/>
-          <w:lang w:val="en-US"/>
-        </w:rPr>
-        <w:t>api</w:t>
-      </w:r>
-      <w:proofErr w:type="spellEnd"/>
-      <w:r>
-        <w:rPr>
-          <w:rFonts w:ascii="Arial" w:hAnsi="Arial" w:cs="Arial"/>
-          <w:color w:val="000000"/>
-          <w:sz w:val="28"/>
-          <w:szCs w:val="28"/>
-          <w:lang w:val="en-US"/>
-        </w:rPr>
-        <w:t>/</w:t>
-      </w:r>
-      <w:proofErr w:type="spellStart"/>
-      <w:r>
-        <w:rPr>
-          <w:rFonts w:ascii="Arial" w:hAnsi="Arial" w:cs="Arial"/>
-          <w:color w:val="000000"/>
-          <w:sz w:val="28"/>
-          <w:szCs w:val="28"/>
-          <w:lang w:val="en-US"/>
-        </w:rPr>
-        <w:t>book?name</w:t>
-      </w:r>
-      <w:proofErr w:type="spellEnd"/>
-      <w:r>
-        <w:rPr>
-          <w:rFonts w:ascii="Arial" w:hAnsi="Arial" w:cs="Arial"/>
-          <w:color w:val="000000"/>
-          <w:sz w:val="28"/>
-          <w:szCs w:val="28"/>
-          <w:lang w:val="en-US"/>
-        </w:rPr>
-        <w:t>={name}&amp;author={author}</w:t>
-      </w:r>
-    </w:p>
-    <w:p>
-      <w:pPr>
-        <w:pStyle w:val="a6"/>
-        <w:spacing w:before="0" w:beforeAutospacing="0" w:after="0" w:afterAutospacing="0"/>
-        <w:rPr>
-          <w:rFonts w:ascii="Arial" w:hAnsi="Arial" w:cs="Arial"/>
-          <w:color w:val="000000"/>
-          <w:sz w:val="28"/>
-          <w:szCs w:val="28"/>
-        </w:rPr>
-      </w:pPr>
-      <w:r>
-        <w:rPr>
-          <w:rFonts w:ascii="Arial" w:hAnsi="Arial" w:cs="Arial"/>
-          <w:color w:val="000000"/>
-          <w:sz w:val="28"/>
-          <w:szCs w:val="28"/>
-        </w:rPr>
-        <w:t>Пошук книги по назві, автору</w:t>
-      </w:r>
-    </w:p>
-    <w:p>
-      <w:pPr>
-        <w:pStyle w:val="a6"/>
-        <w:spacing w:before="0" w:beforeAutospacing="0" w:after="0" w:afterAutospacing="0"/>
-        <w:rPr>
-          <w:rFonts w:ascii="Arial" w:hAnsi="Arial" w:cs="Arial"/>
-          <w:color w:val="000000"/>
-          <w:sz w:val="28"/>
-          <w:szCs w:val="28"/>
-        </w:rPr>
-      </w:pPr>
-    </w:p>
-    <w:p>
-      <w:pPr>
-        <w:pStyle w:val="a6"/>
-        <w:spacing w:before="0" w:beforeAutospacing="0" w:after="0" w:afterAutospacing="0"/>
-        <w:rPr>
-          <w:rFonts w:ascii="Arial" w:hAnsi="Arial" w:cs="Arial"/>
-          <w:color w:val="000000"/>
-          <w:sz w:val="28"/>
-          <w:szCs w:val="28"/>
-        </w:rPr>
-      </w:pPr>
-      <w:r>
-        <w:rPr>
-          <w:rFonts w:ascii="Arial" w:hAnsi="Arial" w:cs="Arial"/>
-          <w:color w:val="000000"/>
-          <w:sz w:val="28"/>
-          <w:szCs w:val="28"/>
-          <w:lang w:val="en-US"/>
-        </w:rPr>
-        <w:t>GET</w:t>
-      </w:r>
-      <w:r>
-        <w:rPr>
-          <w:rFonts w:ascii="Arial" w:hAnsi="Arial" w:cs="Arial"/>
-          <w:color w:val="000000"/>
-          <w:sz w:val="28"/>
-          <w:szCs w:val="28"/>
-        </w:rPr>
-        <w:t xml:space="preserve"> /</w:t>
-      </w:r>
-      <w:proofErr w:type="spellStart"/>
-      <w:r>
-        <w:rPr>
-          <w:rFonts w:ascii="Arial" w:hAnsi="Arial" w:cs="Arial"/>
-          <w:color w:val="000000"/>
-          <w:sz w:val="28"/>
-          <w:szCs w:val="28"/>
-          <w:lang w:val="en-US"/>
-        </w:rPr>
-        <w:t>api</w:t>
-      </w:r>
-      <w:proofErr w:type="spellEnd"/>
-      <w:r>
-        <w:rPr>
-          <w:rFonts w:ascii="Arial" w:hAnsi="Arial" w:cs="Arial"/>
-          <w:color w:val="000000"/>
-          <w:sz w:val="28"/>
-          <w:szCs w:val="28"/>
-        </w:rPr>
-        <w:t>/</w:t>
-      </w:r>
-      <w:proofErr w:type="spellStart"/>
-      <w:r>
-        <w:rPr>
-          <w:rFonts w:ascii="Arial" w:hAnsi="Arial" w:cs="Arial"/>
-          <w:color w:val="000000"/>
-          <w:sz w:val="28"/>
-          <w:szCs w:val="28"/>
-          <w:lang w:val="en-US"/>
-        </w:rPr>
-        <w:t>book</w:t>
-      </w:r>
-      <w:proofErr w:type="spellEnd"/>
-      <w:r>
-        <w:rPr>
-          <w:rFonts w:ascii="Arial" w:hAnsi="Arial" w:cs="Arial"/>
-          <w:color w:val="000000"/>
-          <w:sz w:val="28"/>
-          <w:szCs w:val="28"/>
-        </w:rPr>
-        <w:t>?</w:t>
-      </w:r>
-      <w:proofErr w:type="spellStart"/>
-      <w:r>
-        <w:rPr>
-          <w:rFonts w:ascii="Arial" w:hAnsi="Arial" w:cs="Arial"/>
-          <w:color w:val="000000"/>
-          <w:sz w:val="28"/>
-          <w:szCs w:val="28"/>
-          <w:lang w:val="en-US"/>
-        </w:rPr>
-        <w:t>name</w:t>
-      </w:r>
-      <w:proofErr w:type="spellEnd"/>
-      <w:r>
-        <w:rPr>
-          <w:rFonts w:ascii="Arial" w:hAnsi="Arial" w:cs="Arial"/>
-          <w:color w:val="000000"/>
-          <w:sz w:val="28"/>
-          <w:szCs w:val="28"/>
-        </w:rPr>
-        <w:t>={</w:t>
-      </w:r>
-      <w:r>
-        <w:rPr>
-          <w:rFonts w:ascii="Arial" w:hAnsi="Arial" w:cs="Arial"/>
-          <w:color w:val="000000"/>
-          <w:sz w:val="28"/>
-          <w:szCs w:val="28"/>
-          <w:lang w:val="en-US"/>
-        </w:rPr>
-        <w:t>name</w:t>
-      </w:r>
-      <w:r>
-        <w:rPr>
-          <w:rFonts w:ascii="Arial" w:hAnsi="Arial" w:cs="Arial"/>
-          <w:color w:val="000000"/>
-          <w:sz w:val="28"/>
-          <w:szCs w:val="28"/>
-        </w:rPr>
-        <w:t>}&amp;</w:t>
-      </w:r>
-      <w:r>
-        <w:rPr>
-          <w:rFonts w:ascii="Arial" w:hAnsi="Arial" w:cs="Arial"/>
-          <w:color w:val="000000"/>
-          <w:sz w:val="28"/>
-          <w:szCs w:val="28"/>
-          <w:lang w:val="en-US"/>
-        </w:rPr>
-        <w:t>category</w:t>
-      </w:r>
-      <w:r>
-        <w:rPr>
-          <w:rFonts w:ascii="Arial" w:hAnsi="Arial" w:cs="Arial"/>
-          <w:color w:val="000000"/>
-          <w:sz w:val="28"/>
-          <w:szCs w:val="28"/>
-        </w:rPr>
-        <w:t>={</w:t>
-      </w:r>
-      <w:r>
-        <w:rPr>
-          <w:rFonts w:ascii="Arial" w:hAnsi="Arial" w:cs="Arial"/>
-          <w:color w:val="000000"/>
-          <w:sz w:val="28"/>
-          <w:szCs w:val="28"/>
-          <w:lang w:val="en-US"/>
-        </w:rPr>
-        <w:t>category</w:t>
-      </w:r>
-      <w:r>
-        <w:rPr>
-          <w:rFonts w:ascii="Arial" w:hAnsi="Arial" w:cs="Arial"/>
-          <w:color w:val="000000"/>
-          <w:sz w:val="28"/>
-          <w:szCs w:val="28"/>
-        </w:rPr>
-        <w:t>}</w:t>
-      </w:r>
-    </w:p>
-    <w:p>
-      <w:pPr>
-        <w:pStyle w:val="a6"/>
-        <w:spacing w:before="0" w:beforeAutospacing="0" w:after="0" w:afterAutospacing="0"/>
-        <w:rPr>
-          <w:rFonts w:ascii="Arial" w:hAnsi="Arial" w:cs="Arial"/>
-          <w:color w:val="000000"/>
-          <w:sz w:val="28"/>
-          <w:szCs w:val="28"/>
-        </w:rPr>
-      </w:pPr>
-      <w:r>
-        <w:rPr>
-          <w:rFonts w:ascii="Arial" w:hAnsi="Arial" w:cs="Arial"/>
-          <w:color w:val="000000"/>
-          <w:sz w:val="28"/>
-          <w:szCs w:val="28"/>
-        </w:rPr>
-        <w:t>Пошук книги по назві, темі</w:t>
-      </w:r>
-    </w:p>
-    <w:p>
-      <w:pPr>
-        <w:pStyle w:val="a6"/>
-        <w:spacing w:before="0" w:beforeAutospacing="0" w:after="0" w:afterAutospacing="0"/>
-        <w:rPr>
-          <w:rFonts w:ascii="Arial" w:hAnsi="Arial" w:cs="Arial"/>
-          <w:color w:val="000000"/>
-          <w:sz w:val="28"/>
-          <w:szCs w:val="28"/>
-        </w:rPr>
-      </w:pPr>
-    </w:p>
-    <w:p>
-      <w:pPr>
-        <w:pStyle w:val="a6"/>
-        <w:spacing w:before="0" w:beforeAutospacing="0" w:after="0" w:afterAutospacing="0"/>
-        <w:rPr>
-          <w:rFonts w:ascii="Arial" w:hAnsi="Arial" w:cs="Arial"/>
-          <w:color w:val="000000"/>
-          <w:sz w:val="28"/>
-          <w:szCs w:val="28"/>
-        </w:rPr>
-      </w:pPr>
-      <w:r>
-        <w:rPr>
-          <w:rFonts w:ascii="Arial" w:hAnsi="Arial" w:cs="Arial"/>
-          <w:color w:val="000000"/>
-          <w:sz w:val="28"/>
-          <w:szCs w:val="28"/>
-          <w:lang w:val="en-US"/>
-        </w:rPr>
-        <w:t>GET</w:t>
-      </w:r>
-      <w:r>
-        <w:rPr>
-          <w:rFonts w:ascii="Arial" w:hAnsi="Arial" w:cs="Arial"/>
-          <w:color w:val="000000"/>
-          <w:sz w:val="28"/>
-          <w:szCs w:val="28"/>
-        </w:rPr>
-        <w:t xml:space="preserve"> /</w:t>
-      </w:r>
-      <w:proofErr w:type="spellStart"/>
-      <w:r>
-        <w:rPr>
-          <w:rFonts w:ascii="Arial" w:hAnsi="Arial" w:cs="Arial"/>
-          <w:color w:val="000000"/>
-          <w:sz w:val="28"/>
-          <w:szCs w:val="28"/>
-          <w:lang w:val="en-US"/>
-        </w:rPr>
-        <w:t>api</w:t>
-      </w:r>
-      <w:proofErr w:type="spellEnd"/>
-      <w:r>
-        <w:rPr>
-          <w:rFonts w:ascii="Arial" w:hAnsi="Arial" w:cs="Arial"/>
-          <w:color w:val="000000"/>
-          <w:sz w:val="28"/>
-          <w:szCs w:val="28"/>
-        </w:rPr>
-        <w:t>/</w:t>
-      </w:r>
-      <w:proofErr w:type="spellStart"/>
-      <w:r>
-        <w:rPr>
-          <w:rFonts w:ascii="Arial" w:hAnsi="Arial" w:cs="Arial"/>
-          <w:color w:val="000000"/>
-          <w:sz w:val="28"/>
-          <w:szCs w:val="28"/>
-          <w:lang w:val="en-US"/>
-        </w:rPr>
-        <w:t>book</w:t>
-      </w:r>
-      <w:proofErr w:type="spellEnd"/>
-      <w:r>
-        <w:rPr>
-          <w:rFonts w:ascii="Arial" w:hAnsi="Arial" w:cs="Arial"/>
-          <w:color w:val="000000"/>
-          <w:sz w:val="28"/>
-          <w:szCs w:val="28"/>
-        </w:rPr>
-        <w:t>?</w:t>
-      </w:r>
-      <w:proofErr w:type="spellStart"/>
-      <w:r>
-        <w:rPr>
-          <w:rFonts w:ascii="Arial" w:hAnsi="Arial" w:cs="Arial"/>
-          <w:color w:val="000000"/>
-          <w:sz w:val="28"/>
-          <w:szCs w:val="28"/>
-          <w:lang w:val="en-US"/>
-        </w:rPr>
-        <w:t>author</w:t>
-      </w:r>
-      <w:proofErr w:type="spellEnd"/>
-      <w:r>
-        <w:rPr>
-          <w:rFonts w:ascii="Arial" w:hAnsi="Arial" w:cs="Arial"/>
-          <w:color w:val="000000"/>
-          <w:sz w:val="28"/>
-          <w:szCs w:val="28"/>
-        </w:rPr>
-        <w:t>={</w:t>
-      </w:r>
-      <w:r>
-        <w:rPr>
-          <w:rFonts w:ascii="Arial" w:hAnsi="Arial" w:cs="Arial"/>
-          <w:color w:val="000000"/>
-          <w:sz w:val="28"/>
-          <w:szCs w:val="28"/>
-          <w:lang w:val="en-US"/>
-        </w:rPr>
-        <w:t>author</w:t>
-      </w:r>
-      <w:r>
-        <w:rPr>
-          <w:rFonts w:ascii="Arial" w:hAnsi="Arial" w:cs="Arial"/>
-          <w:color w:val="000000"/>
-          <w:sz w:val="28"/>
-          <w:szCs w:val="28"/>
-        </w:rPr>
-        <w:t>}&amp;</w:t>
-      </w:r>
-      <w:r>
-        <w:rPr>
-          <w:rFonts w:ascii="Arial" w:hAnsi="Arial" w:cs="Arial"/>
-          <w:color w:val="000000"/>
-          <w:sz w:val="28"/>
-          <w:szCs w:val="28"/>
-          <w:lang w:val="en-US"/>
-        </w:rPr>
-        <w:t>category</w:t>
-      </w:r>
-      <w:r>
-        <w:rPr>
-          <w:rFonts w:ascii="Arial" w:hAnsi="Arial" w:cs="Arial"/>
-          <w:color w:val="000000"/>
-          <w:sz w:val="28"/>
-          <w:szCs w:val="28"/>
-        </w:rPr>
-        <w:t>={</w:t>
-      </w:r>
-      <w:r>
-        <w:rPr>
-          <w:rFonts w:ascii="Arial" w:hAnsi="Arial" w:cs="Arial"/>
-          <w:color w:val="000000"/>
-          <w:sz w:val="28"/>
-          <w:szCs w:val="28"/>
-          <w:lang w:val="en-US"/>
-        </w:rPr>
-        <w:t>category</w:t>
-      </w:r>
-      <w:r>
-        <w:rPr>
-          <w:rFonts w:ascii="Arial" w:hAnsi="Arial" w:cs="Arial"/>
-          <w:color w:val="000000"/>
-          <w:sz w:val="28"/>
-          <w:szCs w:val="28"/>
-        </w:rPr>
-        <w:t>}</w:t>
-      </w:r>
-    </w:p>
-    <w:p>
-      <w:pPr>
-        <w:pStyle w:val="a6"/>
-        <w:spacing w:before="0" w:beforeAutospacing="0" w:after="0" w:afterAutospacing="0"/>
-        <w:rPr>
-          <w:rFonts w:ascii="Arial" w:hAnsi="Arial" w:cs="Arial"/>
-          <w:color w:val="000000"/>
-          <w:sz w:val="28"/>
-          <w:szCs w:val="28"/>
-        </w:rPr>
-      </w:pPr>
-      <w:r>
-        <w:rPr>
-          <w:rFonts w:ascii="Arial" w:hAnsi="Arial" w:cs="Arial"/>
-          <w:color w:val="000000"/>
-          <w:sz w:val="28"/>
-          <w:szCs w:val="28"/>
-        </w:rPr>
-        <w:t>Пошук книги по автору, темі</w:t>
-      </w:r>
     </w:p>
     <w:p>
       <w:pPr>

</xml_diff>

<commit_message>
Changed API structure to 3-layers
</commit_message>
<xml_diff>
--- a/Library_C4_report.docx
+++ b/Library_C4_report.docx
@@ -1419,25 +1419,7 @@
           <w:sz w:val="28"/>
           <w:szCs w:val="28"/>
         </w:rPr>
-        <w:t xml:space="preserve">Контекстна діаграма складається з системи бібліотеки, користувача бібліотеки, адміністратора та менеджера </w:t>
-      </w:r>
-      <w:proofErr w:type="spellStart"/>
-      <w:r>
-        <w:rPr>
-          <w:rFonts w:ascii="Times New Roman" w:hAnsi="Times New Roman" w:cs="Times New Roman"/>
-          <w:sz w:val="28"/>
-          <w:szCs w:val="28"/>
-        </w:rPr>
-        <w:t>катологу</w:t>
-      </w:r>
-      <w:proofErr w:type="spellEnd"/>
-      <w:r>
-        <w:rPr>
-          <w:rFonts w:ascii="Times New Roman" w:hAnsi="Times New Roman" w:cs="Times New Roman"/>
-          <w:sz w:val="28"/>
-          <w:szCs w:val="28"/>
-        </w:rPr>
-        <w:t xml:space="preserve">. </w:t>
+        <w:t xml:space="preserve">Контекстна діаграма складається з системи бібліотеки, користувача бібліотеки, адміністратора. </w:t>
       </w:r>
     </w:p>
     <w:p>
@@ -2338,6 +2320,8 @@
         </w:rPr>
         <w:t xml:space="preserve"> із відповідними сервісами.</w:t>
       </w:r>
+      <w:bookmarkStart w:id="0" w:name="_GoBack"/>
+      <w:bookmarkEnd w:id="0"/>
     </w:p>
     <w:p>
       <w:pPr>
@@ -5136,8 +5120,6 @@
         </w:rPr>
         <w:t>}</w:t>
       </w:r>
-      <w:bookmarkStart w:id="0" w:name="_GoBack"/>
-      <w:bookmarkEnd w:id="0"/>
     </w:p>
     <w:p>
       <w:pPr>

</xml_diff>